<commit_message>
key almacenada en LDAP
</commit_message>
<xml_diff>
--- a/memoria/MemoriaTFG-IbanRuizdeGalarreta.docx
+++ b/memoria/MemoriaTFG-IbanRuizdeGalarreta.docx
@@ -32,7 +32,7 @@
             <mc:AlternateContent>
               <mc:Choice Requires="wps">
                 <w:drawing>
-                  <wp:anchor distT="0" distB="0" distL="114300" distR="114300" simplePos="0" relativeHeight="251661312" behindDoc="0" locked="0" layoutInCell="1" allowOverlap="1" wp14:anchorId="0A997CC9">
+                  <wp:anchor distT="0" distB="0" distL="114300" distR="114300" simplePos="0" relativeHeight="251661312" behindDoc="0" locked="0" layoutInCell="1" allowOverlap="1" wp14:anchorId="59DD16E1">
                     <wp:simplePos x="0" y="0"/>
                     <wp:positionH relativeFrom="page">
                       <wp:posOffset>429895</wp:posOffset>
@@ -165,7 +165,7 @@
               </mc:Choice>
               <mc:Fallback>
                 <w:pict>
-                  <v:rect w14:anchorId="0A997CC9" id="Rectangle 2" o:spid="_x0000_s1026" style="position:absolute;left:0;text-align:left;margin-left:33.85pt;margin-top:717.15pt;width:540pt;height:30.6pt;z-index:251661312;visibility:visible;mso-wrap-style:square;mso-width-percent:0;mso-height-percent:0;mso-wrap-distance-left:9pt;mso-wrap-distance-top:0;mso-wrap-distance-right:9pt;mso-wrap-distance-bottom:0;mso-position-horizontal:absolute;mso-position-horizontal-relative:page;mso-position-vertical:absolute;mso-position-vertical-relative:page;mso-width-percent:0;mso-height-percent:0;mso-width-relative:page;mso-height-relative:page;v-text-anchor:top" o:gfxdata="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" filled="f" stroked="f">
+                  <v:rect w14:anchorId="59DD16E1" id="Rectangle 2" o:spid="_x0000_s1026" style="position:absolute;left:0;text-align:left;margin-left:33.85pt;margin-top:717.15pt;width:540pt;height:30.6pt;z-index:251661312;visibility:visible;mso-wrap-style:square;mso-width-percent:0;mso-height-percent:0;mso-wrap-distance-left:9pt;mso-wrap-distance-top:0;mso-wrap-distance-right:9pt;mso-wrap-distance-bottom:0;mso-position-horizontal:absolute;mso-position-horizontal-relative:page;mso-position-vertical:absolute;mso-position-vertical-relative:page;mso-width-percent:0;mso-height-percent:0;mso-width-relative:page;mso-height-relative:page;v-text-anchor:top" o:gfxdata="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" filled="f" stroked="f">
                     <v:textbox>
                       <w:txbxContent>
                         <w:sdt>
@@ -246,7 +246,7 @@
             <mc:AlternateContent>
               <mc:Choice Requires="wps">
                 <w:drawing>
-                  <wp:anchor distT="0" distB="0" distL="114300" distR="114300" simplePos="0" relativeHeight="251662336" behindDoc="0" locked="0" layoutInCell="1" allowOverlap="1" wp14:anchorId="3D54EC48">
+                  <wp:anchor distT="0" distB="0" distL="114300" distR="114300" simplePos="0" relativeHeight="251662336" behindDoc="0" locked="0" layoutInCell="1" allowOverlap="1" wp14:anchorId="11C38ADC">
                     <wp:simplePos x="0" y="0"/>
                     <wp:positionH relativeFrom="page">
                       <wp:posOffset>429895</wp:posOffset>
@@ -428,7 +428,7 @@
               </mc:Choice>
               <mc:Fallback>
                 <w:pict>
-                  <v:rect w14:anchorId="3D54EC48" id="Rectangle 3" o:spid="_x0000_s1027" style="position:absolute;left:0;text-align:left;margin-left:33.85pt;margin-top:392.4pt;width:464.4pt;height:269.15pt;z-index:251662336;visibility:visible;mso-wrap-style:square;mso-width-percent:0;mso-height-percent:0;mso-wrap-distance-left:9pt;mso-wrap-distance-top:0;mso-wrap-distance-right:9pt;mso-wrap-distance-bottom:0;mso-position-horizontal:absolute;mso-position-horizontal-relative:page;mso-position-vertical:absolute;mso-position-vertical-relative:page;mso-width-percent:0;mso-height-percent:0;mso-width-relative:page;mso-height-relative:page;v-text-anchor:top" o:gfxdata="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" filled="f" stroked="f">
+                  <v:rect w14:anchorId="11C38ADC" id="Rectangle 3" o:spid="_x0000_s1027" style="position:absolute;left:0;text-align:left;margin-left:33.85pt;margin-top:392.4pt;width:464.4pt;height:269.15pt;z-index:251662336;visibility:visible;mso-wrap-style:square;mso-width-percent:0;mso-height-percent:0;mso-wrap-distance-left:9pt;mso-wrap-distance-top:0;mso-wrap-distance-right:9pt;mso-wrap-distance-bottom:0;mso-position-horizontal:absolute;mso-position-horizontal-relative:page;mso-position-vertical:absolute;mso-position-vertical-relative:page;mso-width-percent:0;mso-height-percent:0;mso-width-relative:page;mso-height-relative:page;v-text-anchor:top" o:gfxdata="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" filled="f" stroked="f">
                     <v:textbox>
                       <w:txbxContent>
                         <w:p>
@@ -558,7 +558,7 @@
             <mc:AlternateContent>
               <mc:Choice Requires="wps">
                 <w:drawing>
-                  <wp:anchor distT="0" distB="0" distL="114300" distR="114300" simplePos="0" relativeHeight="251663360" behindDoc="0" locked="0" layoutInCell="1" allowOverlap="1" wp14:anchorId="7DF96802">
+                  <wp:anchor distT="0" distB="0" distL="114300" distR="114300" simplePos="0" relativeHeight="251663360" behindDoc="0" locked="0" layoutInCell="1" allowOverlap="1" wp14:anchorId="15B2DA97">
                     <wp:simplePos x="0" y="0"/>
                     <wp:positionH relativeFrom="page">
                       <wp:posOffset>274320</wp:posOffset>
@@ -638,7 +638,7 @@
               </mc:Choice>
               <mc:Fallback>
                 <w:pict>
-                  <v:rect w14:anchorId="4523C7C6" id="Rectangle 4" o:spid="_x0000_s1026" style="position:absolute;margin-left:21.6pt;margin-top:36pt;width:568.8pt;height:17.6pt;z-index:251663360;visibility:visible;mso-wrap-style:square;mso-width-percent:0;mso-height-percent:0;mso-wrap-distance-left:9pt;mso-wrap-distance-top:0;mso-wrap-distance-right:9pt;mso-wrap-distance-bottom:0;mso-position-horizontal:absolute;mso-position-horizontal-relative:page;mso-position-vertical:absolute;mso-position-vertical-relative:page;mso-width-percent:0;mso-height-percent:0;mso-width-relative:page;mso-height-relative:page;v-text-anchor:top" o:gfxdata="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" fillcolor="#b5b5b5 [1311]" stroked="f" strokecolor="#4a7ebb" strokeweight="1.5pt">
+                  <v:rect w14:anchorId="4C52A7C5" id="Rectangle 4" o:spid="_x0000_s1026" style="position:absolute;margin-left:21.6pt;margin-top:36pt;width:568.8pt;height:17.6pt;z-index:251663360;visibility:visible;mso-wrap-style:square;mso-width-percent:0;mso-height-percent:0;mso-wrap-distance-left:9pt;mso-wrap-distance-top:0;mso-wrap-distance-right:9pt;mso-wrap-distance-bottom:0;mso-position-horizontal:absolute;mso-position-horizontal-relative:page;mso-position-vertical:absolute;mso-position-vertical-relative:page;mso-width-percent:0;mso-height-percent:0;mso-width-relative:page;mso-height-relative:page;v-text-anchor:top" o:gfxdata="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" fillcolor="#b5b5b5 [1311]" stroked="f" strokecolor="#4a7ebb" strokeweight="1.5pt">
                     <v:shadow color="black" opacity="22938f" offset="0,.74833mm"/>
                     <v:textbox inset=",7.2pt,,7.2pt"/>
                     <w10:wrap anchorx="page" anchory="page"/>
@@ -658,7 +658,7 @@
             <mc:AlternateContent>
               <mc:Choice Requires="wpg">
                 <w:drawing>
-                  <wp:anchor distT="0" distB="0" distL="114300" distR="114300" simplePos="0" relativeHeight="251660288" behindDoc="1" locked="0" layoutInCell="1" allowOverlap="1" wp14:anchorId="64181D78">
+                  <wp:anchor distT="0" distB="0" distL="114300" distR="114300" simplePos="0" relativeHeight="251660288" behindDoc="1" locked="0" layoutInCell="1" allowOverlap="1" wp14:anchorId="09787CF8">
                     <wp:simplePos x="0" y="0"/>
                     <wp:positionH relativeFrom="page">
                       <wp:posOffset>274320</wp:posOffset>
@@ -765,7 +765,7 @@
               </mc:Choice>
               <mc:Fallback>
                 <w:pict>
-                  <v:group w14:anchorId="145CE067" id="Group 9" o:spid="_x0000_s1026" style="position:absolute;margin-left:21.6pt;margin-top:702pt;width:568.8pt;height:54.05pt;z-index:-251656192;mso-position-horizontal-relative:page;mso-position-vertical-relative:page" coordorigin="432,13608" coordsize="11376,1081" o:gfxdata="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">
+                  <v:group w14:anchorId="00AAF6A6" id="Group 9" o:spid="_x0000_s1026" style="position:absolute;margin-left:21.6pt;margin-top:702pt;width:568.8pt;height:54.05pt;z-index:-251656192;mso-position-horizontal-relative:page;mso-position-vertical-relative:page" coordorigin="432,13608" coordsize="11376,1081" o:gfxdata="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">
                     <v:shapetype id="_x0000_t32" coordsize="21600,21600" o:spt="32" o:oned="t" path="m,l21600,21600e" filled="f">
                       <v:path arrowok="t" fillok="f" o:connecttype="none"/>
                       <o:lock v:ext="edit" shapetype="t"/>
@@ -789,7 +789,7 @@
             <mc:AlternateContent>
               <mc:Choice Requires="wpg">
                 <w:drawing>
-                  <wp:anchor distT="0" distB="0" distL="114300" distR="114300" simplePos="0" relativeHeight="251665408" behindDoc="0" locked="0" layoutInCell="1" allowOverlap="1" wp14:anchorId="0C2F7178">
+                  <wp:anchor distT="0" distB="0" distL="114300" distR="114300" simplePos="0" relativeHeight="251665408" behindDoc="0" locked="0" layoutInCell="1" allowOverlap="1" wp14:anchorId="6E5EECB7">
                     <wp:simplePos x="0" y="0"/>
                     <wp:positionH relativeFrom="column">
                       <wp:posOffset>4629150</wp:posOffset>
@@ -993,7 +993,7 @@
               </mc:Choice>
               <mc:Fallback>
                 <w:pict>
-                  <v:group w14:anchorId="0C2F7178" id="Group 15" o:spid="_x0000_s1028" style="position:absolute;left:0;text-align:left;margin-left:364.5pt;margin-top:-385.65pt;width:143.25pt;height:60.75pt;z-index:251665408" coordorigin="8895,1230" coordsize="2865,1215" o:gfxdata="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">
+                  <v:group w14:anchorId="6E5EECB7" id="Group 15" o:spid="_x0000_s1028" style="position:absolute;left:0;text-align:left;margin-left:364.5pt;margin-top:-385.65pt;width:143.25pt;height:60.75pt;z-index:251665408" coordorigin="8895,1230" coordsize="2865,1215" o:gfxdata="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">
                     <v:shapetype id="_x0000_t202" coordsize="21600,21600" o:spt="202" path="m,l,21600r21600,l21600,xe">
                       <v:stroke joinstyle="miter"/>
                       <v:path gradientshapeok="t" o:connecttype="rect"/>
@@ -1691,6 +1691,42 @@
       </w:pPr>
       <w:r>
         <w:lastRenderedPageBreak/>
+        <w:t>Objetivos</w:t>
+      </w:r>
+    </w:p>
+    <w:p/>
+    <w:p>
+      <w:pPr>
+        <w:ind w:left="0"/>
+        <w:jc w:val="left"/>
+      </w:pPr>
+      <w:r>
+        <w:br w:type="page"/>
+      </w:r>
+    </w:p>
+    <w:p>
+      <w:pPr>
+        <w:pStyle w:val="Heading1"/>
+        <w:numPr>
+          <w:ilvl w:val="0"/>
+          <w:numId w:val="16"/>
+        </w:numPr>
+      </w:pPr>
+      <w:r>
+        <w:lastRenderedPageBreak/>
+        <w:t>Implementación</w:t>
+      </w:r>
+    </w:p>
+    <w:p/>
+    <w:p>
+      <w:pPr>
+        <w:pStyle w:val="Heading2"/>
+        <w:numPr>
+          <w:ilvl w:val="0"/>
+          <w:numId w:val="19"/>
+        </w:numPr>
+      </w:pPr>
+      <w:r>
         <w:t>Despliegue de la infraestructura</w:t>
       </w:r>
     </w:p>
@@ -1701,7 +1737,19 @@
         </w:tabs>
       </w:pPr>
       <w:r>
-        <w:t xml:space="preserve">En este apartado, voy a explicar cómo he preparado la infraestructura. Para todo el despliegue, he utilizado </w:t>
+        <w:t xml:space="preserve">En este apartado, voy a explicar cómo </w:t>
+      </w:r>
+      <w:r>
+        <w:t>se ha</w:t>
+      </w:r>
+      <w:r>
+        <w:t xml:space="preserve"> preparado la infraestructura. Para todo el despliegue, </w:t>
+      </w:r>
+      <w:r>
+        <w:t>se ha</w:t>
+      </w:r>
+      <w:r>
+        <w:t xml:space="preserve"> utilizado </w:t>
       </w:r>
       <w:r>
         <w:rPr>
@@ -1721,7 +1769,13 @@
         <w:t>Docker Compose</w:t>
       </w:r>
       <w:r>
-        <w:t xml:space="preserve">. He empleado la imagen </w:t>
+        <w:t xml:space="preserve">. </w:t>
+      </w:r>
+      <w:r>
+        <w:t>Se ha</w:t>
+      </w:r>
+      <w:r>
+        <w:t xml:space="preserve"> empleado la imagen </w:t>
       </w:r>
       <w:r>
         <w:rPr>
@@ -1751,7 +1805,13 @@
         <w:t>"ibantxu12/uldapyssh"</w:t>
       </w:r>
       <w:r>
-        <w:t xml:space="preserve">. Toda la configuración de las máquinas la he programado en el archivo </w:t>
+        <w:t xml:space="preserve">. Toda la configuración de las máquinas </w:t>
+      </w:r>
+      <w:r>
+        <w:t>se ha</w:t>
+      </w:r>
+      <w:r>
+        <w:t xml:space="preserve"> programado en el archivo </w:t>
       </w:r>
       <w:r>
         <w:rPr>
@@ -1761,7 +1821,7 @@
         <w:t>"docker-compose.yaml"</w:t>
       </w:r>
       <w:r>
-        <w:t xml:space="preserve"> y he creado dos scripts: </w:t>
+        <w:t xml:space="preserve"> y creado dos scripts: </w:t>
       </w:r>
       <w:r>
         <w:rPr>
@@ -1803,11 +1863,7 @@
     </w:p>
     <w:p>
       <w:pPr>
-        <w:pStyle w:val="Heading2"/>
-        <w:numPr>
-          <w:ilvl w:val="0"/>
-          <w:numId w:val="17"/>
-        </w:numPr>
+        <w:pStyle w:val="Heading3"/>
       </w:pPr>
       <w:r>
         <w:t>Servidor OpenLDAP</w:t>
@@ -1827,10 +1883,10 @@
           <w:noProof/>
         </w:rPr>
         <w:drawing>
-          <wp:inline distT="0" distB="0" distL="0" distR="0" wp14:anchorId="1320B926" wp14:editId="749315EB">
-            <wp:extent cx="3848637" cy="3324689"/>
-            <wp:effectExtent l="0" t="0" r="0" b="9525"/>
-            <wp:docPr id="1289805890" name="Picture 1" descr="A screen shot of a computer&#10;&#10;Description automatically generated"/>
+          <wp:inline distT="0" distB="0" distL="0" distR="0" wp14:anchorId="4AAC1247" wp14:editId="3B1ED642">
+            <wp:extent cx="3753374" cy="3505689"/>
+            <wp:effectExtent l="0" t="0" r="0" b="0"/>
+            <wp:docPr id="126738698" name="Picture 1" descr="A screen shot of a computer&#10;&#10;Description automatically generated"/>
             <wp:cNvGraphicFramePr>
               <a:graphicFrameLocks xmlns:a="http://schemas.openxmlformats.org/drawingml/2006/main" noChangeAspect="1"/>
             </wp:cNvGraphicFramePr>
@@ -1838,7 +1894,7 @@
               <a:graphicData uri="http://schemas.openxmlformats.org/drawingml/2006/picture">
                 <pic:pic xmlns:pic="http://schemas.openxmlformats.org/drawingml/2006/picture">
                   <pic:nvPicPr>
-                    <pic:cNvPr id="1289805890" name="Picture 1" descr="A screen shot of a computer&#10;&#10;Description automatically generated"/>
+                    <pic:cNvPr id="126738698" name="Picture 1" descr="A screen shot of a computer&#10;&#10;Description automatically generated"/>
                     <pic:cNvPicPr/>
                   </pic:nvPicPr>
                   <pic:blipFill>
@@ -1850,7 +1906,7 @@
                   <pic:spPr>
                     <a:xfrm>
                       <a:off x="0" y="0"/>
-                      <a:ext cx="3848637" cy="3324689"/>
+                      <a:ext cx="3753374" cy="3505689"/>
                     </a:xfrm>
                     <a:prstGeom prst="rect">
                       <a:avLst/>
@@ -1878,8 +1934,19 @@
       </w:r>
     </w:p>
     <w:p>
-      <w:r>
-        <w:t xml:space="preserve">He elegido esta </w:t>
+      <w:pPr>
+        <w:jc w:val="center"/>
+        <w:rPr>
+          <w:rStyle w:val="IntenseEmphasis"/>
+        </w:rPr>
+      </w:pPr>
+    </w:p>
+    <w:p>
+      <w:r>
+        <w:t>Se ha</w:t>
+      </w:r>
+      <w:r>
+        <w:t xml:space="preserve"> elegido esta </w:t>
       </w:r>
       <w:r>
         <w:rPr>
@@ -1889,11 +1956,18 @@
         <w:t>imagen</w:t>
       </w:r>
       <w:r>
-        <w:t xml:space="preserve"> poque ya disponía de el servidor openldap instalado y me permitía no tener que instalar y configurar todo el servidor. </w:t>
-      </w:r>
-    </w:p>
-    <w:p>
-      <w:r>
+        <w:t xml:space="preserve"> poque ya disponía </w:t>
+      </w:r>
+      <w:r>
+        <w:t>del</w:t>
+      </w:r>
+      <w:r>
+        <w:t xml:space="preserve"> servidor openldap instalado y me permitía no tener que instalar y configurar todo el servidor. </w:t>
+      </w:r>
+    </w:p>
+    <w:p>
+      <w:r>
+        <w:lastRenderedPageBreak/>
         <w:t xml:space="preserve">Para el </w:t>
       </w:r>
       <w:r>
@@ -1931,12 +2005,18 @@
         <w:t xml:space="preserve"> </w:t>
       </w:r>
       <w:r>
-        <w:t>he decidido usar el mismo nombre, para poder identificarlos bien dentro y fuera de las maquinas.</w:t>
-      </w:r>
-    </w:p>
-    <w:p>
-      <w:r>
-        <w:t xml:space="preserve">En el apartado de </w:t>
+        <w:t>se ha</w:t>
+      </w:r>
+      <w:r>
+        <w:t xml:space="preserve"> decidido usar el mismo nombre, para poder identificarlos bien dentro y fuera de las maquinas.</w:t>
+      </w:r>
+    </w:p>
+    <w:p>
+      <w:r>
+        <w:t>El</w:t>
+      </w:r>
+      <w:r>
+        <w:t xml:space="preserve"> apartado de </w:t>
       </w:r>
       <w:r>
         <w:rPr>
@@ -1946,16 +2026,27 @@
         <w:t>volumes</w:t>
       </w:r>
       <w:r>
-        <w:t xml:space="preserve"> he guardado la ruta donde se guardan las bases de datos de los usuarios para que se queden guardados y no haya que configurarlo cada vez que </w:t>
-      </w:r>
-      <w:r>
-        <w:lastRenderedPageBreak/>
-        <w:t>cierras las máquinas. Es posible que en este apartado en el futuro necesite añadirle nuevos volúmenes, como los certificados o los ajustes de PAM.</w:t>
-      </w:r>
-    </w:p>
-    <w:p>
-      <w:r>
-        <w:t xml:space="preserve">En el apartado </w:t>
+        <w:t xml:space="preserve"> guardad</w:t>
+      </w:r>
+      <w:r>
+        <w:t>a</w:t>
+      </w:r>
+      <w:r>
+        <w:t xml:space="preserve"> la ruta donde </w:t>
+      </w:r>
+      <w:r>
+        <w:t>se van a compartir archivos, como por ejemplo los que configuran los usuarios</w:t>
+      </w:r>
+      <w:r>
+        <w:t xml:space="preserve"> y no haya que configurarlo cada vez que cierras las máquinas. Es posible que en este apartado en el futuro necesite añadirle nuevos volúmenes, como los certificados o los ajustes de PAM.</w:t>
+      </w:r>
+    </w:p>
+    <w:p>
+      <w:r>
+        <w:t>El</w:t>
+      </w:r>
+      <w:r>
+        <w:t xml:space="preserve"> apartado </w:t>
       </w:r>
       <w:r>
         <w:rPr>
@@ -1965,7 +2056,25 @@
         <w:t>networks</w:t>
       </w:r>
       <w:r>
-        <w:t xml:space="preserve"> he seleccionado la red donde van a estar todas las maquinas, la cual creo mas abajo y es </w:t>
+        <w:t xml:space="preserve"> </w:t>
+      </w:r>
+      <w:r>
+        <w:t>selecciona</w:t>
+      </w:r>
+      <w:r>
+        <w:t xml:space="preserve"> la red donde van a estar todas las maquinas, la cual </w:t>
+      </w:r>
+      <w:r>
+        <w:t>se ha creado</w:t>
+      </w:r>
+      <w:r>
+        <w:t xml:space="preserve"> </w:t>
+      </w:r>
+      <w:r>
+        <w:t>más</w:t>
+      </w:r>
+      <w:r>
+        <w:t xml:space="preserve"> abajo y es </w:t>
       </w:r>
       <w:r>
         <w:rPr>
@@ -1996,13 +2105,22 @@
         <w:t xml:space="preserve"> </w:t>
       </w:r>
       <w:r>
-        <w:t xml:space="preserve">he usado varias variables que ahora mismo no son muy </w:t>
+        <w:t>se han configurado</w:t>
+      </w:r>
+      <w:r>
+        <w:t xml:space="preserve"> varias variables que ahora mismo no son muy </w:t>
       </w:r>
       <w:r>
         <w:t>necesarias,</w:t>
       </w:r>
       <w:r>
-        <w:t xml:space="preserve"> pero puede que en un futuro me sea útil, como toda la parte del certificado. La información que si que es importante es </w:t>
+        <w:t xml:space="preserve"> pero puede que en un futuro me sea útil, como toda la parte del certificado. La información que </w:t>
+      </w:r>
+      <w:r>
+        <w:t>sí</w:t>
+      </w:r>
+      <w:r>
+        <w:t xml:space="preserve"> que es importante es </w:t>
       </w:r>
       <w:r>
         <w:rPr>
@@ -2047,276 +2165,365 @@
     </w:p>
     <w:p>
       <w:r>
-        <w:t xml:space="preserve">Para crear </w:t>
-      </w:r>
-      <w:r>
-        <w:t xml:space="preserve">los usuarios y grupos de ejemplo he creado dos archivos ldif que se encuentran en la carpeta “ejemplos”, estos archivos crean los usuarios: Javier, Mark, Lorea, Maite, Olatz, Mikel, Mario. Y los grupos: 1, 2 y 3. Para introducirlos en el servidor LDAP basta con acceder a la maquina </w:t>
+        <w:t xml:space="preserve">Los usuarios se crean automáticamente en el </w:t>
       </w:r>
       <w:r>
         <w:rPr>
           <w:b/>
           <w:bCs/>
         </w:rPr>
-        <w:t>"docker exec -it openldap bash"</w:t>
-      </w:r>
-      <w:r>
-        <w:t xml:space="preserve">, introducir los archivos y ejecutarlos con el comando </w:t>
+        <w:t>“start-app.sh”</w:t>
+      </w:r>
+      <w:r>
+        <w:t xml:space="preserve">, como se ve, tenemos el comando </w:t>
       </w:r>
       <w:r>
         <w:rPr>
           <w:b/>
           <w:bCs/>
         </w:rPr>
-        <w:t>"ldapadd -x -D cn=admin,dc=ibantfg,dc=com -W -f &lt;archivo&gt;"</w:t>
-      </w:r>
-      <w:r>
-        <w:t xml:space="preserve">. Se puede </w:t>
-      </w:r>
-      <w:r>
-        <w:t xml:space="preserve">comprobar que los usuarios se han creado correctamente </w:t>
-      </w:r>
-      <w:r>
-        <w:t>utilizando</w:t>
-      </w:r>
-      <w:r>
-        <w:t xml:space="preserve"> el comando "slapcat".</w:t>
-      </w:r>
-    </w:p>
-    <w:p/>
-    <w:p>
-      <w:pPr>
-        <w:pStyle w:val="Heading2"/>
-      </w:pPr>
-      <w:r>
-        <w:t>Clientes Ubuntu</w:t>
-      </w:r>
-    </w:p>
-    <w:p>
-      <w:r>
-        <w:t>Para crear los clientes he elaborado una imagen con las herramientas necesarias de la siguiente manera:</w:t>
-      </w:r>
-    </w:p>
-    <w:p>
-      <w:r>
-        <w:t xml:space="preserve">Primero he arrancado una imagen normal de “Ubuntu:latest”, he accedido a ella </w:t>
+        <w:t xml:space="preserve">"ldapadd -x -D cn=admin,dc=ibantfg,dc=com -W -f </w:t>
       </w:r>
       <w:r>
         <w:rPr>
           <w:b/>
           <w:bCs/>
         </w:rPr>
-        <w:t xml:space="preserve">"docker exec -it </w:t>
+        <w:t>user.ldif</w:t>
       </w:r>
       <w:r>
         <w:rPr>
           <w:b/>
           <w:bCs/>
         </w:rPr>
-        <w:t>ubuntu</w:t>
+        <w:t>&gt;"</w:t>
+      </w:r>
+      <w:r>
+        <w:t xml:space="preserve"> y otro para los grupos. Si queremos, cambiar, añadir o eliminar los usuarios solo tendremos que modificar estos archivos, por defecto crea los usuarios: : Javier, Mark, Lorea, Maite, Olatz, Mikel, Mario. Y los grupos: 1, 2 y 3. Podemos conectarnos al servidor LDAP con el comando </w:t>
       </w:r>
       <w:r>
         <w:rPr>
           <w:b/>
           <w:bCs/>
         </w:rPr>
-        <w:t xml:space="preserve"> bash"</w:t>
+        <w:t>"docker exec -it openldap bash"</w:t>
+      </w:r>
+      <w:r>
+        <w:t xml:space="preserve"> y así comprobar los usuarios con el comando </w:t>
       </w:r>
       <w:r>
         <w:rPr>
           <w:b/>
           <w:bCs/>
         </w:rPr>
-        <w:t xml:space="preserve"> </w:t>
-      </w:r>
-      <w:r>
-        <w:t xml:space="preserve">y he instalado todo lo necesario: </w:t>
+        <w:t>“slapcat”</w:t>
+      </w:r>
+      <w:r>
+        <w:t>.</w:t>
+      </w:r>
+    </w:p>
+    <w:p/>
+    <w:p>
+      <w:pPr>
+        <w:pStyle w:val="Heading3"/>
+      </w:pPr>
+      <w:r>
+        <w:t>Clientes Ubuntu</w:t>
+      </w:r>
+    </w:p>
+    <w:p>
+      <w:r>
+        <w:t xml:space="preserve">Para crear los clientes </w:t>
+      </w:r>
+      <w:r>
+        <w:t>se ha</w:t>
+      </w:r>
+      <w:r>
+        <w:t xml:space="preserve"> elaborado una imagen con las herramientas necesarias de la siguiente manera:</w:t>
+      </w:r>
+    </w:p>
+    <w:p>
+      <w:r>
+        <w:t xml:space="preserve">Primero </w:t>
+      </w:r>
+      <w:r>
+        <w:t>se ha</w:t>
+      </w:r>
+      <w:r>
+        <w:t xml:space="preserve"> arrancado una imagen normal de “Ubuntu:latest”, </w:t>
+      </w:r>
+      <w:r>
+        <w:t xml:space="preserve">se </w:t>
+      </w:r>
+      <w:r>
+        <w:t>h</w:t>
+      </w:r>
+      <w:r>
+        <w:t>a</w:t>
+      </w:r>
+      <w:r>
+        <w:t xml:space="preserve"> accedido a ella </w:t>
       </w:r>
       <w:r>
         <w:rPr>
           <w:b/>
           <w:bCs/>
         </w:rPr>
-        <w:t>“sudo apt update”</w:t>
-      </w:r>
-      <w:r>
-        <w:t xml:space="preserve">, </w:t>
+        <w:t xml:space="preserve">"docker exec -it </w:t>
       </w:r>
       <w:r>
         <w:rPr>
           <w:b/>
           <w:bCs/>
         </w:rPr>
-        <w:t>“sudo apt install ssh”</w:t>
-      </w:r>
-      <w:r>
-        <w:t xml:space="preserve">  y </w:t>
+        <w:t>ubuntu</w:t>
       </w:r>
       <w:r>
         <w:rPr>
           <w:b/>
           <w:bCs/>
         </w:rPr>
-        <w:t>“sudo apt-get install libnss-ldap libpam-ldap ldap-utils -y”</w:t>
-      </w:r>
-      <w:r>
-        <w:t>. después del último comando se abrirá un menú para configurar el cliente LDAP.</w:t>
-      </w:r>
-      <w:r>
-        <w:t xml:space="preserve">  En el primer apartado he escrito la dirección de red del servidor </w:t>
+        <w:t xml:space="preserve"> bash"</w:t>
       </w:r>
       <w:r>
         <w:rPr>
           <w:b/>
           <w:bCs/>
         </w:rPr>
-        <w:t>“ldapi:///openldap/”</w:t>
-      </w:r>
-      <w:r>
-        <w:t xml:space="preserve">, en el siguiente lo que configuré en el servidor LDAP </w:t>
+        <w:t xml:space="preserve"> </w:t>
+      </w:r>
+      <w:r>
+        <w:t xml:space="preserve">e </w:t>
+      </w:r>
+      <w:r>
+        <w:t xml:space="preserve">instalado todo lo necesario: </w:t>
       </w:r>
       <w:r>
         <w:rPr>
           <w:b/>
           <w:bCs/>
         </w:rPr>
-        <w:t>“dc=ibantfg,dc=com”</w:t>
-      </w:r>
-      <w:r>
-        <w:t xml:space="preserve">. Después </w:t>
-      </w:r>
-      <w:r>
-        <w:t>he seleccionado</w:t>
-      </w:r>
-      <w:r>
-        <w:t xml:space="preserve"> la versión 3 de LDAP. </w:t>
-      </w:r>
-      <w:r>
-        <w:t xml:space="preserve">Por último, el usuario y la contraseña del admin, es decir: </w:t>
+        <w:t>“sudo apt update”</w:t>
+      </w:r>
+      <w:r>
+        <w:t xml:space="preserve">, </w:t>
       </w:r>
       <w:r>
         <w:rPr>
           <w:b/>
           <w:bCs/>
         </w:rPr>
-        <w:t>“</w:t>
+        <w:t>“sudo apt install ssh”</w:t>
+      </w:r>
+      <w:r>
+        <w:t xml:space="preserve">  y </w:t>
       </w:r>
       <w:r>
         <w:rPr>
           <w:b/>
           <w:bCs/>
         </w:rPr>
-        <w:t>cn=admin,</w:t>
+        <w:t>“sudo apt-get install libnss-ldap libpam-ldap ldap-utils -y”</w:t>
+      </w:r>
+      <w:r>
+        <w:t>. después del último comando se abrirá un menú para configurar el cliente LDAP.</w:t>
+      </w:r>
+      <w:r>
+        <w:t xml:space="preserve">  En el primer apartado </w:t>
+      </w:r>
+      <w:r>
+        <w:t>se ha</w:t>
+      </w:r>
+      <w:r>
+        <w:t xml:space="preserve"> escrito la dirección de red del servidor </w:t>
       </w:r>
       <w:r>
         <w:rPr>
           <w:b/>
           <w:bCs/>
         </w:rPr>
-        <w:t>dc=ibantfg,dc=com”</w:t>
+        <w:t>“ldapi:///openldap/”</w:t>
+      </w:r>
+      <w:r>
+        <w:t xml:space="preserve">, en el siguiente lo que </w:t>
+      </w:r>
+      <w:r>
+        <w:t>se configuró</w:t>
+      </w:r>
+      <w:r>
+        <w:t xml:space="preserve"> en el servidor LDAP </w:t>
       </w:r>
       <w:r>
         <w:rPr>
           <w:b/>
           <w:bCs/>
         </w:rPr>
-        <w:t xml:space="preserve"> </w:t>
-      </w:r>
-      <w:r>
-        <w:t>y</w:t>
+        <w:t>“dc=ibantfg,dc=com”</w:t>
+      </w:r>
+      <w:r>
+        <w:t xml:space="preserve">. Después </w:t>
+      </w:r>
+      <w:r>
+        <w:t>se ha</w:t>
+      </w:r>
+      <w:r>
+        <w:t xml:space="preserve"> seleccionado</w:t>
+      </w:r>
+      <w:r>
+        <w:t xml:space="preserve"> la versión 3 de LDAP. </w:t>
+      </w:r>
+      <w:r>
+        <w:t xml:space="preserve">Por último, el usuario y la contraseña del admin, es decir: </w:t>
       </w:r>
       <w:r>
         <w:rPr>
           <w:b/>
           <w:bCs/>
         </w:rPr>
-        <w:t xml:space="preserve"> “</w:t>
+        <w:t>“</w:t>
       </w:r>
       <w:r>
         <w:rPr>
           <w:b/>
           <w:bCs/>
         </w:rPr>
-        <w:t>LDAPapTFG</w:t>
+        <w:t>cn=admin,</w:t>
       </w:r>
       <w:r>
         <w:rPr>
           <w:b/>
           <w:bCs/>
         </w:rPr>
-        <w:t>”</w:t>
-      </w:r>
-      <w:r>
-        <w:t>.</w:t>
-      </w:r>
-    </w:p>
-    <w:p>
-      <w:r>
-        <w:t xml:space="preserve">Una vez instalado openldap </w:t>
-      </w:r>
-      <w:r>
-        <w:t>he configurado</w:t>
-      </w:r>
-      <w:r>
-        <w:t xml:space="preserve"> manualmente </w:t>
-      </w:r>
-      <w:r>
-        <w:t>tres</w:t>
-      </w:r>
-      <w:r>
-        <w:t xml:space="preserve"> archivos, uno es </w:t>
+        <w:t>dc=ibantfg,dc=com”</w:t>
       </w:r>
       <w:r>
         <w:rPr>
           <w:b/>
           <w:bCs/>
         </w:rPr>
-        <w:t>“/etc/nsswitch.conf”</w:t>
-      </w:r>
-      <w:r>
-        <w:t xml:space="preserve">, en el cual </w:t>
-      </w:r>
-      <w:r>
-        <w:t>he cambiado</w:t>
-      </w:r>
-      <w:r>
-        <w:t xml:space="preserve"> systemd por ldap en las líneas 7,8 y 9.</w:t>
-      </w:r>
-      <w:r>
-        <w:t xml:space="preserve"> El otro es </w:t>
+        <w:t xml:space="preserve"> </w:t>
+      </w:r>
+      <w:r>
+        <w:t>y</w:t>
       </w:r>
       <w:r>
         <w:rPr>
           <w:b/>
           <w:bCs/>
         </w:rPr>
-        <w:t>“/etc/pam.d/common-session”</w:t>
-      </w:r>
-      <w:r>
-        <w:t xml:space="preserve"> al que he habrá que añadir al final del archivo la línea </w:t>
+        <w:t xml:space="preserve"> “</w:t>
       </w:r>
       <w:r>
         <w:rPr>
           <w:b/>
           <w:bCs/>
         </w:rPr>
-        <w:t>“session optional       pam_mkhomedir.so skel=/etc/skel umask=077”</w:t>
-      </w:r>
-      <w:r>
-        <w:t>.</w:t>
-      </w:r>
-    </w:p>
-    <w:p>
-      <w:r>
-        <w:t xml:space="preserve">Con esto la maquina ya estaba preparada y podía conectarme a un usuario del servidor LDAP. </w:t>
-      </w:r>
-      <w:r>
-        <w:t xml:space="preserve">He subido esa maquina al repositorio de Docker con el nombre </w:t>
+        <w:t>LDAPapTFG</w:t>
       </w:r>
       <w:r>
         <w:rPr>
           <w:b/>
           <w:bCs/>
         </w:rPr>
+        <w:t>”</w:t>
+      </w:r>
+      <w:r>
+        <w:t>.</w:t>
+      </w:r>
+    </w:p>
+    <w:p>
+      <w:r>
+        <w:t xml:space="preserve">Una vez instalado openldap </w:t>
+      </w:r>
+      <w:r>
+        <w:t>se ha</w:t>
+      </w:r>
+      <w:r>
+        <w:t xml:space="preserve"> configurado</w:t>
+      </w:r>
+      <w:r>
+        <w:t xml:space="preserve"> manualmente </w:t>
+      </w:r>
+      <w:r>
+        <w:t>tres</w:t>
+      </w:r>
+      <w:r>
+        <w:t xml:space="preserve"> archivos, uno es </w:t>
+      </w:r>
+      <w:r>
+        <w:rPr>
+          <w:b/>
+          <w:bCs/>
+        </w:rPr>
+        <w:t>“/etc/nsswitch.conf”</w:t>
+      </w:r>
+      <w:r>
+        <w:t xml:space="preserve">, en el cual </w:t>
+      </w:r>
+      <w:r>
+        <w:t>se ha</w:t>
+      </w:r>
+      <w:r>
+        <w:t xml:space="preserve"> cambiado</w:t>
+      </w:r>
+      <w:r>
+        <w:t xml:space="preserve"> systemd por ldap en las líneas 7,8 y 9.</w:t>
+      </w:r>
+      <w:r>
+        <w:t xml:space="preserve"> El otro es </w:t>
+      </w:r>
+      <w:r>
+        <w:rPr>
+          <w:b/>
+          <w:bCs/>
+        </w:rPr>
+        <w:t>“/etc/pam.d/common-session”</w:t>
+      </w:r>
+      <w:r>
+        <w:t xml:space="preserve"> al que habrá que añadir al final del archivo la línea </w:t>
+      </w:r>
+      <w:r>
+        <w:rPr>
+          <w:b/>
+          <w:bCs/>
+        </w:rPr>
+        <w:t>“session optional       pam_mkhomedir.so skel=/etc/skel umask=077”</w:t>
+      </w:r>
+      <w:r>
+        <w:t>.</w:t>
+      </w:r>
+    </w:p>
+    <w:p>
+      <w:r>
+        <w:t xml:space="preserve">Con esto la maquina ya estaba preparada y </w:t>
+      </w:r>
+      <w:r>
+        <w:t>se podía conectar</w:t>
+      </w:r>
+      <w:r>
+        <w:t xml:space="preserve"> a un usuario del servidor LDAP. </w:t>
+      </w:r>
+      <w:r>
+        <w:t>Esa</w:t>
+      </w:r>
+      <w:r>
+        <w:t xml:space="preserve"> </w:t>
+      </w:r>
+      <w:r>
+        <w:t>máquina</w:t>
+      </w:r>
+      <w:r>
+        <w:t xml:space="preserve"> se ha subido </w:t>
+      </w:r>
+      <w:r>
+        <w:t xml:space="preserve">al repositorio de Docker con el nombre </w:t>
+      </w:r>
+      <w:r>
+        <w:rPr>
+          <w:b/>
+          <w:bCs/>
+        </w:rPr>
+        <w:lastRenderedPageBreak/>
         <w:t>“ibantxu12/uldapyssh”</w:t>
       </w:r>
       <w:r>
@@ -2337,9 +2544,8 @@
         <w:rPr>
           <w:noProof/>
         </w:rPr>
-        <w:lastRenderedPageBreak/>
         <w:drawing>
-          <wp:inline distT="0" distB="0" distL="0" distR="0" wp14:anchorId="696BB541" wp14:editId="61CBB53A">
+          <wp:inline distT="0" distB="0" distL="0" distR="0" wp14:anchorId="464619EA" wp14:editId="61CBB53A">
             <wp:extent cx="2448267" cy="1752845"/>
             <wp:effectExtent l="0" t="0" r="9525" b="0"/>
             <wp:docPr id="1124897393" name="Picture 1" descr="A screen shot of a computer&#10;&#10;Description automatically generated"/>
@@ -2390,6 +2596,14 @@
       </w:r>
     </w:p>
     <w:p>
+      <w:pPr>
+        <w:jc w:val="center"/>
+        <w:rPr>
+          <w:rStyle w:val="IntenseEmphasis"/>
+        </w:rPr>
+      </w:pPr>
+    </w:p>
+    <w:p>
       <w:r>
         <w:rPr>
           <w:rStyle w:val="IntenseEmphasis"/>
@@ -2423,7 +2637,19 @@
         <w:t xml:space="preserve"> </w:t>
       </w:r>
       <w:r>
-        <w:t xml:space="preserve">que yo he creado, pongo el mismo nombre de </w:t>
+        <w:t xml:space="preserve">que </w:t>
+      </w:r>
+      <w:r>
+        <w:t>se ha</w:t>
+      </w:r>
+      <w:r>
+        <w:t xml:space="preserve"> creado, </w:t>
+      </w:r>
+      <w:r>
+        <w:t>se ha puesto</w:t>
+      </w:r>
+      <w:r>
+        <w:t xml:space="preserve"> el mismo nombre de </w:t>
       </w:r>
       <w:r>
         <w:rPr>
@@ -2443,7 +2669,13 @@
         <w:t>hostname</w:t>
       </w:r>
       <w:r>
-        <w:t xml:space="preserve">. Lo añado a la red </w:t>
+        <w:t xml:space="preserve">. </w:t>
+      </w:r>
+      <w:r>
+        <w:t>Se ha añadido</w:t>
+      </w:r>
+      <w:r>
+        <w:t xml:space="preserve"> a la red </w:t>
       </w:r>
       <w:r>
         <w:rPr>
@@ -2453,7 +2685,19 @@
         <w:t>openldap_n</w:t>
       </w:r>
       <w:r>
-        <w:t xml:space="preserve">. Mapeo el puerto 22 en el puerto 221 de mi maquina física, pero solo para el cliente 1, el cliente 2 mapeare el puerto 222, para el 3 el 223… Y por último añado el comando </w:t>
+        <w:t xml:space="preserve">. </w:t>
+      </w:r>
+      <w:r>
+        <w:t>Luego, se ha mapeado</w:t>
+      </w:r>
+      <w:r>
+        <w:t xml:space="preserve"> el puerto 22 en el puerto 221 de mi maquina física, pero solo para el cliente 1, el cliente 2 mapeare el puerto 222, para el 3 el 223… Y por último </w:t>
+      </w:r>
+      <w:r>
+        <w:t>se ha añadido</w:t>
+      </w:r>
+      <w:r>
+        <w:t xml:space="preserve"> el comando </w:t>
       </w:r>
       <w:r>
         <w:rPr>
@@ -2466,34 +2710,43 @@
         <w:t xml:space="preserve"> para que </w:t>
       </w:r>
       <w:r>
-        <w:t>el servidor ssh este funcionando y para que la maquina no se cierre automáticamente.</w:t>
+        <w:t xml:space="preserve">el servidor ssh </w:t>
+      </w:r>
+      <w:r>
+        <w:t>esté</w:t>
+      </w:r>
+      <w:r>
+        <w:t xml:space="preserve"> funcionando y para que la maquina no se cierre automáticamente.</w:t>
       </w:r>
     </w:p>
     <w:p/>
     <w:p>
       <w:pPr>
-        <w:pStyle w:val="Heading2"/>
+        <w:pStyle w:val="Heading3"/>
       </w:pPr>
       <w:r>
         <w:rPr>
           <w:rStyle w:val="IntenseEmphasis"/>
           <w:i w:val="0"/>
           <w:iCs w:val="0"/>
-          <w:color w:val="DA1F28" w:themeColor="accent2"/>
+          <w:color w:val="404040" w:themeColor="text1" w:themeTint="BF"/>
         </w:rPr>
         <w:t>Prueba de ejecución</w:t>
       </w:r>
     </w:p>
     <w:p>
       <w:r>
-        <w:t xml:space="preserve">Para comprobar el correcto funcionamiento de la red podemos conectarnos que desde cualquier usuario a cualquiera de las maquinas. Con el comando  </w:t>
+        <w:t xml:space="preserve">Para comprobar el correcto funcionamiento de la red podemos conectarnos que desde cualquier usuario a cualquiera de las maquinas. Con el </w:t>
+      </w:r>
+      <w:r>
+        <w:t>comando “</w:t>
       </w:r>
       <w:r>
         <w:rPr>
           <w:b/>
           <w:bCs/>
         </w:rPr>
-        <w:t>"ssh &lt;usuario&gt;@localhost -p &lt;puerto&gt;"</w:t>
+        <w:t>ssh &lt;usuario&gt;@localhost -p &lt;puerto&gt;"</w:t>
       </w:r>
       <w:r>
         <w:t xml:space="preserve"> </w:t>
@@ -2522,7 +2775,13 @@
         <w:t>&lt;puerto&gt;</w:t>
       </w:r>
       <w:r>
-        <w:t xml:space="preserve"> es el puerto de la maquina a la que conectarse ( numero entre 221 y 225). Los usuarios son javier, mark, lorea, maite, olatz, mikel y mario. Y las contraseñas </w:t>
+        <w:t xml:space="preserve"> es el puerto de la maquina a la que conectarse ( </w:t>
+      </w:r>
+      <w:r>
+        <w:t>número</w:t>
+      </w:r>
+      <w:r>
+        <w:t xml:space="preserve"> entre 221 y 225). Los usuarios son javier, mark, lorea, maite, olatz, mikel y mario. Y las contraseñas </w:t>
       </w:r>
       <w:r>
         <w:rPr>
@@ -2540,10 +2799,14 @@
         <w:jc w:val="center"/>
       </w:pPr>
       <w:r>
+        <w:rPr>
+          <w:noProof/>
+        </w:rPr>
+        <w:lastRenderedPageBreak/>
         <w:drawing>
-          <wp:inline distT="0" distB="0" distL="0" distR="0" wp14:anchorId="553B10CA" wp14:editId="7F66F4F2">
-            <wp:extent cx="4641012" cy="2467857"/>
-            <wp:effectExtent l="0" t="0" r="7620" b="8890"/>
+          <wp:inline distT="0" distB="0" distL="0" distR="0" wp14:anchorId="0A5D03F9" wp14:editId="62A9490B">
+            <wp:extent cx="4997603" cy="2657475"/>
+            <wp:effectExtent l="0" t="0" r="0" b="0"/>
             <wp:docPr id="396235689" name="Picture 1" descr="A screenshot of a computer screen&#10;&#10;Description automatically generated"/>
             <wp:cNvGraphicFramePr>
               <a:graphicFrameLocks xmlns:a="http://schemas.openxmlformats.org/drawingml/2006/main" noChangeAspect="1"/>
@@ -2564,7 +2827,7 @@
                   <pic:spPr>
                     <a:xfrm>
                       <a:off x="0" y="0"/>
-                      <a:ext cx="4647941" cy="2471541"/>
+                      <a:ext cx="5054248" cy="2687596"/>
                     </a:xfrm>
                     <a:prstGeom prst="rect">
                       <a:avLst/>
@@ -2601,6 +2864,625 @@
     </w:p>
     <w:p>
       <w:pPr>
+        <w:pStyle w:val="Heading2"/>
+        <w:numPr>
+          <w:ilvl w:val="0"/>
+          <w:numId w:val="19"/>
+        </w:numPr>
+        <w:rPr>
+          <w:i/>
+          <w:iCs/>
+        </w:rPr>
+      </w:pPr>
+      <w:r>
+        <w:rPr>
+          <w:i/>
+          <w:iCs/>
+        </w:rPr>
+        <w:t>Claves públicas en LDAP</w:t>
+      </w:r>
+    </w:p>
+    <w:p/>
+    <w:p>
+      <w:pPr>
+        <w:pStyle w:val="Heading3"/>
+      </w:pPr>
+      <w:r>
+        <w:t>Creación de</w:t>
+      </w:r>
+      <w:r>
+        <w:t xml:space="preserve"> las claves públicas</w:t>
+      </w:r>
+    </w:p>
+    <w:p>
+      <w:r>
+        <w:t xml:space="preserve">Se han creado todas las claves publicas de los usuarios de ejemplo (la clave publica y la privada) dentro de la carpeta compartida con LDAP. Esto </w:t>
+      </w:r>
+      <w:r>
+        <w:t>se ha</w:t>
+      </w:r>
+      <w:r>
+        <w:t xml:space="preserve"> </w:t>
+      </w:r>
+      <w:r>
+        <w:t>realizado</w:t>
+      </w:r>
+      <w:r>
+        <w:t xml:space="preserve"> mediante el comando </w:t>
+      </w:r>
+      <w:r>
+        <w:rPr>
+          <w:b/>
+          <w:bCs/>
+        </w:rPr>
+        <w:t>“ssh-keygen -t rsa”</w:t>
+      </w:r>
+      <w:r>
+        <w:t>. A estos archivos no se les ha puesto contraseña. Este es un ejemplo de la creación:</w:t>
+      </w:r>
+    </w:p>
+    <w:p>
+      <w:pPr>
+        <w:jc w:val="center"/>
+      </w:pPr>
+      <w:r>
+        <w:rPr>
+          <w:noProof/>
+        </w:rPr>
+        <w:drawing>
+          <wp:inline distT="0" distB="0" distL="0" distR="0" wp14:anchorId="2D6E1264" wp14:editId="6C16FA54">
+            <wp:extent cx="5248275" cy="2917286"/>
+            <wp:effectExtent l="0" t="0" r="0" b="0"/>
+            <wp:docPr id="931032037" name="Picture 1" descr="A screenshot of a computer&#10;&#10;Description automatically generated"/>
+            <wp:cNvGraphicFramePr>
+              <a:graphicFrameLocks xmlns:a="http://schemas.openxmlformats.org/drawingml/2006/main" noChangeAspect="1"/>
+            </wp:cNvGraphicFramePr>
+            <a:graphic xmlns:a="http://schemas.openxmlformats.org/drawingml/2006/main">
+              <a:graphicData uri="http://schemas.openxmlformats.org/drawingml/2006/picture">
+                <pic:pic xmlns:pic="http://schemas.openxmlformats.org/drawingml/2006/picture">
+                  <pic:nvPicPr>
+                    <pic:cNvPr id="931032037" name="Picture 1" descr="A screenshot of a computer&#10;&#10;Description automatically generated"/>
+                    <pic:cNvPicPr/>
+                  </pic:nvPicPr>
+                  <pic:blipFill>
+                    <a:blip r:embed="rId12"/>
+                    <a:stretch>
+                      <a:fillRect/>
+                    </a:stretch>
+                  </pic:blipFill>
+                  <pic:spPr>
+                    <a:xfrm>
+                      <a:off x="0" y="0"/>
+                      <a:ext cx="5251402" cy="2919024"/>
+                    </a:xfrm>
+                    <a:prstGeom prst="rect">
+                      <a:avLst/>
+                    </a:prstGeom>
+                  </pic:spPr>
+                </pic:pic>
+              </a:graphicData>
+            </a:graphic>
+          </wp:inline>
+        </w:drawing>
+      </w:r>
+    </w:p>
+    <w:p>
+      <w:pPr>
+        <w:jc w:val="center"/>
+        <w:rPr>
+          <w:rStyle w:val="IntenseEmphasis"/>
+        </w:rPr>
+      </w:pPr>
+      <w:r>
+        <w:rPr>
+          <w:rStyle w:val="IntenseEmphasis"/>
+        </w:rPr>
+        <w:t>Imagen 4: Creación de claves</w:t>
+      </w:r>
+    </w:p>
+    <w:p>
+      <w:pPr>
+        <w:ind w:left="0"/>
+      </w:pPr>
+    </w:p>
+    <w:p>
+      <w:pPr>
+        <w:pStyle w:val="Heading3"/>
+      </w:pPr>
+      <w:r>
+        <w:t xml:space="preserve">Configurar </w:t>
+      </w:r>
+      <w:r>
+        <w:t>las calves públicas en el servidor LDAP</w:t>
+      </w:r>
+    </w:p>
+    <w:p>
+      <w:r>
+        <w:t xml:space="preserve">Para almacenar las claves públicas en LDAP primero se </w:t>
+      </w:r>
+      <w:r>
+        <w:t>pensó</w:t>
+      </w:r>
+      <w:r>
+        <w:t xml:space="preserve"> en utilizar el atributo “</w:t>
+      </w:r>
+      <w:r>
+        <w:t>sshPublicKey</w:t>
+      </w:r>
+      <w:r>
+        <w:t xml:space="preserve">” pero resulto no estar habilitado en esta versión de OpenLDAP, como podemos observar en el siguiente error: </w:t>
+      </w:r>
+    </w:p>
+    <w:p>
+      <w:pPr>
+        <w:jc w:val="center"/>
+      </w:pPr>
+      <w:r>
+        <w:drawing>
+          <wp:inline distT="0" distB="0" distL="0" distR="0" wp14:anchorId="4167165F" wp14:editId="22C82EED">
+            <wp:extent cx="5400040" cy="500380"/>
+            <wp:effectExtent l="0" t="0" r="0" b="0"/>
+            <wp:docPr id="1434891967" name="Picture 1"/>
+            <wp:cNvGraphicFramePr>
+              <a:graphicFrameLocks xmlns:a="http://schemas.openxmlformats.org/drawingml/2006/main" noChangeAspect="1"/>
+            </wp:cNvGraphicFramePr>
+            <a:graphic xmlns:a="http://schemas.openxmlformats.org/drawingml/2006/main">
+              <a:graphicData uri="http://schemas.openxmlformats.org/drawingml/2006/picture">
+                <pic:pic xmlns:pic="http://schemas.openxmlformats.org/drawingml/2006/picture">
+                  <pic:nvPicPr>
+                    <pic:cNvPr id="1434891967" name=""/>
+                    <pic:cNvPicPr/>
+                  </pic:nvPicPr>
+                  <pic:blipFill>
+                    <a:blip r:embed="rId13"/>
+                    <a:stretch>
+                      <a:fillRect/>
+                    </a:stretch>
+                  </pic:blipFill>
+                  <pic:spPr>
+                    <a:xfrm>
+                      <a:off x="0" y="0"/>
+                      <a:ext cx="5400040" cy="500380"/>
+                    </a:xfrm>
+                    <a:prstGeom prst="rect">
+                      <a:avLst/>
+                    </a:prstGeom>
+                  </pic:spPr>
+                </pic:pic>
+              </a:graphicData>
+            </a:graphic>
+          </wp:inline>
+        </w:drawing>
+      </w:r>
+    </w:p>
+    <w:p>
+      <w:pPr>
+        <w:jc w:val="center"/>
+        <w:rPr>
+          <w:rStyle w:val="IntenseEmphasis"/>
+        </w:rPr>
+      </w:pPr>
+      <w:r>
+        <w:rPr>
+          <w:rStyle w:val="IntenseEmphasis"/>
+        </w:rPr>
+        <w:t>Imagen 5: Error sshPublicKey</w:t>
+      </w:r>
+    </w:p>
+    <w:p>
+      <w:pPr>
+        <w:jc w:val="center"/>
+        <w:rPr>
+          <w:rStyle w:val="IntenseEmphasis"/>
+        </w:rPr>
+      </w:pPr>
+    </w:p>
+    <w:p>
+      <w:r>
+        <w:t xml:space="preserve">Como el error persistía aun que se intentase modificar el esquema </w:t>
+      </w:r>
+      <w:r>
+        <w:t xml:space="preserve">se decidió añadir un nuevo atributo, se creó un archivo .ldif que añadiese un atributo gracias al comando </w:t>
+      </w:r>
+      <w:r>
+        <w:rPr>
+          <w:b/>
+          <w:bCs/>
+        </w:rPr>
+        <w:t>“</w:t>
+      </w:r>
+      <w:r>
+        <w:rPr>
+          <w:b/>
+          <w:bCs/>
+        </w:rPr>
+        <w:t>ldapmodify -Y EXTERNAL -H ldapi:/// -f /root/compartido/</w:t>
+      </w:r>
+      <w:r>
+        <w:rPr>
+          <w:b/>
+          <w:bCs/>
+        </w:rPr>
+        <w:t>pu</w:t>
+      </w:r>
+      <w:r>
+        <w:rPr>
+          <w:b/>
+          <w:bCs/>
+        </w:rPr>
+        <w:t>.ldif</w:t>
+      </w:r>
+      <w:r>
+        <w:rPr>
+          <w:b/>
+          <w:bCs/>
+        </w:rPr>
+        <w:t>”</w:t>
+      </w:r>
+      <w:r>
+        <w:t xml:space="preserve">. </w:t>
+      </w:r>
+    </w:p>
+    <w:p>
+      <w:r>
+        <w:drawing>
+          <wp:inline distT="0" distB="0" distL="0" distR="0" wp14:anchorId="5ED0EF05" wp14:editId="106E7BA5">
+            <wp:extent cx="4906060" cy="1619476"/>
+            <wp:effectExtent l="0" t="0" r="8890" b="0"/>
+            <wp:docPr id="1138372596" name="Picture 1" descr="A screenshot of a computer program&#10;&#10;Description automatically generated"/>
+            <wp:cNvGraphicFramePr>
+              <a:graphicFrameLocks xmlns:a="http://schemas.openxmlformats.org/drawingml/2006/main" noChangeAspect="1"/>
+            </wp:cNvGraphicFramePr>
+            <a:graphic xmlns:a="http://schemas.openxmlformats.org/drawingml/2006/main">
+              <a:graphicData uri="http://schemas.openxmlformats.org/drawingml/2006/picture">
+                <pic:pic xmlns:pic="http://schemas.openxmlformats.org/drawingml/2006/picture">
+                  <pic:nvPicPr>
+                    <pic:cNvPr id="1138372596" name="Picture 1" descr="A screenshot of a computer program&#10;&#10;Description automatically generated"/>
+                    <pic:cNvPicPr/>
+                  </pic:nvPicPr>
+                  <pic:blipFill>
+                    <a:blip r:embed="rId14"/>
+                    <a:stretch>
+                      <a:fillRect/>
+                    </a:stretch>
+                  </pic:blipFill>
+                  <pic:spPr>
+                    <a:xfrm>
+                      <a:off x="0" y="0"/>
+                      <a:ext cx="4906060" cy="1619476"/>
+                    </a:xfrm>
+                    <a:prstGeom prst="rect">
+                      <a:avLst/>
+                    </a:prstGeom>
+                  </pic:spPr>
+                </pic:pic>
+              </a:graphicData>
+            </a:graphic>
+          </wp:inline>
+        </w:drawing>
+      </w:r>
+    </w:p>
+    <w:p>
+      <w:pPr>
+        <w:jc w:val="center"/>
+        <w:rPr>
+          <w:rStyle w:val="IntenseEmphasis"/>
+        </w:rPr>
+      </w:pPr>
+      <w:r>
+        <w:rPr>
+          <w:rStyle w:val="IntenseEmphasis"/>
+        </w:rPr>
+        <w:t>Imagen 6: Nuevo atributo</w:t>
+      </w:r>
+    </w:p>
+    <w:p>
+      <w:pPr>
+        <w:jc w:val="center"/>
+        <w:rPr>
+          <w:rStyle w:val="IntenseEmphasis"/>
+        </w:rPr>
+      </w:pPr>
+    </w:p>
+    <w:p>
+      <w:r>
+        <w:t>Con est</w:t>
+      </w:r>
+      <w:r>
+        <w:t>o se obtenía lo mismo, “not allowed”, en las dos siguientes imágenes (7 y 8) podemos ver el atributo antes y después de crearse. Se probo a añadirlo en distintos puntos del esquema de</w:t>
+      </w:r>
+      <w:r>
+        <w:t>l LDAP, pero sin ningún resultado.</w:t>
+      </w:r>
+    </w:p>
+    <w:p>
+      <w:pPr>
+        <w:jc w:val="center"/>
+      </w:pPr>
+      <w:r>
+        <w:drawing>
+          <wp:inline distT="0" distB="0" distL="0" distR="0" wp14:anchorId="5D976BE5" wp14:editId="3D36D4B0">
+            <wp:extent cx="5400040" cy="1138555"/>
+            <wp:effectExtent l="0" t="0" r="0" b="4445"/>
+            <wp:docPr id="349109574" name="Picture 1" descr="A screen shot of a computer&#10;&#10;Description automatically generated"/>
+            <wp:cNvGraphicFramePr>
+              <a:graphicFrameLocks xmlns:a="http://schemas.openxmlformats.org/drawingml/2006/main" noChangeAspect="1"/>
+            </wp:cNvGraphicFramePr>
+            <a:graphic xmlns:a="http://schemas.openxmlformats.org/drawingml/2006/main">
+              <a:graphicData uri="http://schemas.openxmlformats.org/drawingml/2006/picture">
+                <pic:pic xmlns:pic="http://schemas.openxmlformats.org/drawingml/2006/picture">
+                  <pic:nvPicPr>
+                    <pic:cNvPr id="349109574" name="Picture 1" descr="A screen shot of a computer&#10;&#10;Description automatically generated"/>
+                    <pic:cNvPicPr/>
+                  </pic:nvPicPr>
+                  <pic:blipFill>
+                    <a:blip r:embed="rId15"/>
+                    <a:stretch>
+                      <a:fillRect/>
+                    </a:stretch>
+                  </pic:blipFill>
+                  <pic:spPr>
+                    <a:xfrm>
+                      <a:off x="0" y="0"/>
+                      <a:ext cx="5400040" cy="1138555"/>
+                    </a:xfrm>
+                    <a:prstGeom prst="rect">
+                      <a:avLst/>
+                    </a:prstGeom>
+                  </pic:spPr>
+                </pic:pic>
+              </a:graphicData>
+            </a:graphic>
+          </wp:inline>
+        </w:drawing>
+      </w:r>
+    </w:p>
+    <w:p>
+      <w:pPr>
+        <w:jc w:val="center"/>
+        <w:rPr>
+          <w:rStyle w:val="IntenseEmphasis"/>
+        </w:rPr>
+      </w:pPr>
+      <w:r>
+        <w:rPr>
+          <w:rStyle w:val="IntenseEmphasis"/>
+        </w:rPr>
+        <w:t>Imagen 7: Antes de crearlo</w:t>
+      </w:r>
+    </w:p>
+    <w:p>
+      <w:pPr>
+        <w:jc w:val="center"/>
+        <w:rPr>
+          <w:rStyle w:val="IntenseEmphasis"/>
+        </w:rPr>
+      </w:pPr>
+    </w:p>
+    <w:p>
+      <w:pPr>
+        <w:jc w:val="center"/>
+      </w:pPr>
+      <w:r>
+        <w:lastRenderedPageBreak/>
+        <w:drawing>
+          <wp:inline distT="0" distB="0" distL="0" distR="0" wp14:anchorId="474A822D" wp14:editId="15D6D28A">
+            <wp:extent cx="5400040" cy="504190"/>
+            <wp:effectExtent l="0" t="0" r="0" b="0"/>
+            <wp:docPr id="1202882296" name="Picture 1"/>
+            <wp:cNvGraphicFramePr>
+              <a:graphicFrameLocks xmlns:a="http://schemas.openxmlformats.org/drawingml/2006/main" noChangeAspect="1"/>
+            </wp:cNvGraphicFramePr>
+            <a:graphic xmlns:a="http://schemas.openxmlformats.org/drawingml/2006/main">
+              <a:graphicData uri="http://schemas.openxmlformats.org/drawingml/2006/picture">
+                <pic:pic xmlns:pic="http://schemas.openxmlformats.org/drawingml/2006/picture">
+                  <pic:nvPicPr>
+                    <pic:cNvPr id="1202882296" name=""/>
+                    <pic:cNvPicPr/>
+                  </pic:nvPicPr>
+                  <pic:blipFill>
+                    <a:blip r:embed="rId16"/>
+                    <a:stretch>
+                      <a:fillRect/>
+                    </a:stretch>
+                  </pic:blipFill>
+                  <pic:spPr>
+                    <a:xfrm>
+                      <a:off x="0" y="0"/>
+                      <a:ext cx="5400040" cy="504190"/>
+                    </a:xfrm>
+                    <a:prstGeom prst="rect">
+                      <a:avLst/>
+                    </a:prstGeom>
+                  </pic:spPr>
+                </pic:pic>
+              </a:graphicData>
+            </a:graphic>
+          </wp:inline>
+        </w:drawing>
+      </w:r>
+    </w:p>
+    <w:p>
+      <w:pPr>
+        <w:jc w:val="center"/>
+        <w:rPr>
+          <w:rStyle w:val="IntenseEmphasis"/>
+        </w:rPr>
+      </w:pPr>
+      <w:r>
+        <w:rPr>
+          <w:rStyle w:val="IntenseEmphasis"/>
+        </w:rPr>
+        <w:t>Imagen 8: Después de crearlo</w:t>
+      </w:r>
+    </w:p>
+    <w:p>
+      <w:r>
+        <w:t xml:space="preserve">Como </w:t>
+      </w:r>
+      <w:r>
+        <w:t xml:space="preserve">no se conseguía agregar el atributo se opto por usar un atributo ya creado, el mejor candidato era el atributo “description”. Para conseguir esto se ha añadido una línea a la creación de los usuarios llamada “description” con la clave pública. </w:t>
+      </w:r>
+    </w:p>
+    <w:p>
+      <w:pPr>
+        <w:jc w:val="center"/>
+      </w:pPr>
+      <w:r>
+        <w:drawing>
+          <wp:inline distT="0" distB="0" distL="0" distR="0" wp14:anchorId="38D37FA2" wp14:editId="24D43C20">
+            <wp:extent cx="4505954" cy="2638793"/>
+            <wp:effectExtent l="0" t="0" r="9525" b="9525"/>
+            <wp:docPr id="430052020" name="Picture 1" descr="A computer screen with white text&#10;&#10;Description automatically generated"/>
+            <wp:cNvGraphicFramePr>
+              <a:graphicFrameLocks xmlns:a="http://schemas.openxmlformats.org/drawingml/2006/main" noChangeAspect="1"/>
+            </wp:cNvGraphicFramePr>
+            <a:graphic xmlns:a="http://schemas.openxmlformats.org/drawingml/2006/main">
+              <a:graphicData uri="http://schemas.openxmlformats.org/drawingml/2006/picture">
+                <pic:pic xmlns:pic="http://schemas.openxmlformats.org/drawingml/2006/picture">
+                  <pic:nvPicPr>
+                    <pic:cNvPr id="430052020" name="Picture 1" descr="A computer screen with white text&#10;&#10;Description automatically generated"/>
+                    <pic:cNvPicPr/>
+                  </pic:nvPicPr>
+                  <pic:blipFill>
+                    <a:blip r:embed="rId17"/>
+                    <a:stretch>
+                      <a:fillRect/>
+                    </a:stretch>
+                  </pic:blipFill>
+                  <pic:spPr>
+                    <a:xfrm>
+                      <a:off x="0" y="0"/>
+                      <a:ext cx="4505954" cy="2638793"/>
+                    </a:xfrm>
+                    <a:prstGeom prst="rect">
+                      <a:avLst/>
+                    </a:prstGeom>
+                  </pic:spPr>
+                </pic:pic>
+              </a:graphicData>
+            </a:graphic>
+          </wp:inline>
+        </w:drawing>
+      </w:r>
+    </w:p>
+    <w:p>
+      <w:pPr>
+        <w:jc w:val="center"/>
+        <w:rPr>
+          <w:rStyle w:val="IntenseEmphasis"/>
+        </w:rPr>
+      </w:pPr>
+      <w:r>
+        <w:rPr>
+          <w:rStyle w:val="IntenseEmphasis"/>
+        </w:rPr>
+        <w:t>Imagen 9: Clave añadida</w:t>
+      </w:r>
+    </w:p>
+    <w:p>
+      <w:pPr>
+        <w:jc w:val="center"/>
+        <w:rPr>
+          <w:rStyle w:val="IntenseEmphasis"/>
+        </w:rPr>
+      </w:pPr>
+    </w:p>
+    <w:p>
+      <w:pPr>
+        <w:pStyle w:val="Heading3"/>
+      </w:pPr>
+      <w:r>
+        <w:t>Configurar PAM</w:t>
+      </w:r>
+    </w:p>
+    <w:p/>
+    <w:p>
+      <w:pPr>
+        <w:pStyle w:val="Heading3"/>
+      </w:pPr>
+      <w:r>
+        <w:t>Configurar “sshd_config”</w:t>
+      </w:r>
+    </w:p>
+    <w:p/>
+    <w:p>
+      <w:pPr>
+        <w:pStyle w:val="Heading3"/>
+      </w:pPr>
+      <w:r>
+        <w:t>Configurar el programa “ssh-ldap-helper”</w:t>
+      </w:r>
+    </w:p>
+    <w:p>
+      <w:pPr>
+        <w:ind w:left="0"/>
+        <w:jc w:val="left"/>
+      </w:pPr>
+      <w:r>
+        <w:br w:type="page"/>
+      </w:r>
+    </w:p>
+    <w:p>
+      <w:pPr>
+        <w:pStyle w:val="Heading1"/>
+        <w:numPr>
+          <w:ilvl w:val="0"/>
+          <w:numId w:val="16"/>
+        </w:numPr>
+        <w:rPr>
+          <w:rStyle w:val="IntenseEmphasis"/>
+          <w:i w:val="0"/>
+          <w:iCs w:val="0"/>
+          <w:color w:val="000000" w:themeColor="text1"/>
+        </w:rPr>
+      </w:pPr>
+      <w:r>
+        <w:rPr>
+          <w:rStyle w:val="IntenseEmphasis"/>
+          <w:i w:val="0"/>
+          <w:iCs w:val="0"/>
+          <w:color w:val="000000" w:themeColor="text1"/>
+        </w:rPr>
+        <w:lastRenderedPageBreak/>
+        <w:t>Pruebas</w:t>
+      </w:r>
+    </w:p>
+    <w:p/>
+    <w:p/>
+    <w:p>
+      <w:pPr>
+        <w:ind w:left="0"/>
+        <w:jc w:val="left"/>
+      </w:pPr>
+      <w:r>
+        <w:br w:type="page"/>
+      </w:r>
+    </w:p>
+    <w:p>
+      <w:pPr>
+        <w:pStyle w:val="Heading1"/>
+        <w:numPr>
+          <w:ilvl w:val="0"/>
+          <w:numId w:val="16"/>
+        </w:numPr>
+      </w:pPr>
+      <w:r>
+        <w:lastRenderedPageBreak/>
+        <w:t>Conclusiones</w:t>
+      </w:r>
+    </w:p>
+    <w:p/>
+    <w:p>
+      <w:pPr>
+        <w:jc w:val="center"/>
+        <w:rPr>
+          <w:rStyle w:val="IntenseEmphasis"/>
+        </w:rPr>
+      </w:pPr>
+    </w:p>
+    <w:p>
+      <w:pPr>
         <w:jc w:val="center"/>
         <w:rPr>
           <w:rStyle w:val="IntenseEmphasis"/>
@@ -2609,9 +3491,9 @@
     </w:p>
     <w:p/>
     <w:sectPr>
-      <w:headerReference w:type="default" r:id="rId12"/>
-      <w:footerReference w:type="even" r:id="rId13"/>
-      <w:footerReference w:type="default" r:id="rId14"/>
+      <w:headerReference w:type="default" r:id="rId18"/>
+      <w:footerReference w:type="even" r:id="rId19"/>
+      <w:footerReference w:type="default" r:id="rId20"/>
       <w:pgSz w:w="11906" w:h="16838"/>
       <w:pgMar w:top="1417" w:right="1701" w:bottom="1417" w:left="1701" w:header="708" w:footer="708" w:gutter="0"/>
       <w:cols w:space="708"/>
@@ -4661,6 +5543,36 @@
   </w:num>
   <w:num w:numId="18" w16cid:durableId="262419480">
     <w:abstractNumId w:val="6"/>
+  </w:num>
+  <w:num w:numId="19" w16cid:durableId="1658653669">
+    <w:abstractNumId w:val="6"/>
+    <w:lvlOverride w:ilvl="0">
+      <w:startOverride w:val="1"/>
+    </w:lvlOverride>
+    <w:lvlOverride w:ilvl="1">
+      <w:startOverride w:val="1"/>
+    </w:lvlOverride>
+    <w:lvlOverride w:ilvl="2">
+      <w:startOverride w:val="1"/>
+    </w:lvlOverride>
+    <w:lvlOverride w:ilvl="3">
+      <w:startOverride w:val="1"/>
+    </w:lvlOverride>
+    <w:lvlOverride w:ilvl="4">
+      <w:startOverride w:val="1"/>
+    </w:lvlOverride>
+    <w:lvlOverride w:ilvl="5">
+      <w:startOverride w:val="1"/>
+    </w:lvlOverride>
+    <w:lvlOverride w:ilvl="6">
+      <w:startOverride w:val="1"/>
+    </w:lvlOverride>
+    <w:lvlOverride w:ilvl="7">
+      <w:startOverride w:val="1"/>
+    </w:lvlOverride>
+    <w:lvlOverride w:ilvl="8">
+      <w:startOverride w:val="1"/>
+    </w:lvlOverride>
   </w:num>
 </w:numbering>
 </file>

</xml_diff>

<commit_message>
Clave ldap funcionando, ahora si
</commit_message>
<xml_diff>
--- a/memoria/MemoriaTFG-IbanRuizdeGalarreta.docx
+++ b/memoria/MemoriaTFG-IbanRuizdeGalarreta.docx
@@ -30,7 +30,7 @@
             <mc:AlternateContent>
               <mc:Choice Requires="wps">
                 <w:drawing>
-                  <wp:anchor distT="0" distB="0" distL="114300" distR="114300" simplePos="0" relativeHeight="251661312" behindDoc="0" locked="0" layoutInCell="1" allowOverlap="1" wp14:anchorId="61252336">
+                  <wp:anchor distT="0" distB="0" distL="114300" distR="114300" simplePos="0" relativeHeight="251661312" behindDoc="0" locked="0" layoutInCell="1" allowOverlap="1" wp14:anchorId="16745A91">
                     <wp:simplePos x="0" y="0"/>
                     <wp:positionH relativeFrom="page">
                       <wp:posOffset>429895</wp:posOffset>
@@ -163,7 +163,7 @@
               </mc:Choice>
               <mc:Fallback>
                 <w:pict>
-                  <v:rect w14:anchorId="61252336" id="Rectangle 2" o:spid="_x0000_s1026" style="position:absolute;left:0;text-align:left;margin-left:33.85pt;margin-top:717.15pt;width:540pt;height:30.6pt;z-index:251661312;visibility:visible;mso-wrap-style:square;mso-width-percent:0;mso-height-percent:0;mso-wrap-distance-left:9pt;mso-wrap-distance-top:0;mso-wrap-distance-right:9pt;mso-wrap-distance-bottom:0;mso-position-horizontal:absolute;mso-position-horizontal-relative:page;mso-position-vertical:absolute;mso-position-vertical-relative:page;mso-width-percent:0;mso-height-percent:0;mso-width-relative:page;mso-height-relative:page;v-text-anchor:top" o:gfxdata="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" filled="f" stroked="f">
+                  <v:rect w14:anchorId="16745A91" id="Rectangle 2" o:spid="_x0000_s1026" style="position:absolute;left:0;text-align:left;margin-left:33.85pt;margin-top:717.15pt;width:540pt;height:30.6pt;z-index:251661312;visibility:visible;mso-wrap-style:square;mso-width-percent:0;mso-height-percent:0;mso-wrap-distance-left:9pt;mso-wrap-distance-top:0;mso-wrap-distance-right:9pt;mso-wrap-distance-bottom:0;mso-position-horizontal:absolute;mso-position-horizontal-relative:page;mso-position-vertical:absolute;mso-position-vertical-relative:page;mso-width-percent:0;mso-height-percent:0;mso-width-relative:page;mso-height-relative:page;v-text-anchor:top" o:gfxdata="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" filled="f" stroked="f">
                     <v:textbox>
                       <w:txbxContent>
                         <w:sdt>
@@ -243,7 +243,7 @@
             <mc:AlternateContent>
               <mc:Choice Requires="wps">
                 <w:drawing>
-                  <wp:anchor distT="0" distB="0" distL="114300" distR="114300" simplePos="0" relativeHeight="251662336" behindDoc="0" locked="0" layoutInCell="1" allowOverlap="1" wp14:anchorId="68C4C800">
+                  <wp:anchor distT="0" distB="0" distL="114300" distR="114300" simplePos="0" relativeHeight="251662336" behindDoc="0" locked="0" layoutInCell="1" allowOverlap="1" wp14:anchorId="08C32F84">
                     <wp:simplePos x="0" y="0"/>
                     <wp:positionH relativeFrom="page">
                       <wp:posOffset>429895</wp:posOffset>
@@ -424,7 +424,7 @@
               </mc:Choice>
               <mc:Fallback>
                 <w:pict>
-                  <v:rect w14:anchorId="68C4C800" id="Rectangle 3" o:spid="_x0000_s1027" style="position:absolute;left:0;text-align:left;margin-left:33.85pt;margin-top:392.4pt;width:464.4pt;height:269.15pt;z-index:251662336;visibility:visible;mso-wrap-style:square;mso-width-percent:0;mso-height-percent:0;mso-wrap-distance-left:9pt;mso-wrap-distance-top:0;mso-wrap-distance-right:9pt;mso-wrap-distance-bottom:0;mso-position-horizontal:absolute;mso-position-horizontal-relative:page;mso-position-vertical:absolute;mso-position-vertical-relative:page;mso-width-percent:0;mso-height-percent:0;mso-width-relative:page;mso-height-relative:page;v-text-anchor:top" o:gfxdata="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" filled="f" stroked="f">
+                  <v:rect w14:anchorId="08C32F84" id="Rectangle 3" o:spid="_x0000_s1027" style="position:absolute;left:0;text-align:left;margin-left:33.85pt;margin-top:392.4pt;width:464.4pt;height:269.15pt;z-index:251662336;visibility:visible;mso-wrap-style:square;mso-width-percent:0;mso-height-percent:0;mso-wrap-distance-left:9pt;mso-wrap-distance-top:0;mso-wrap-distance-right:9pt;mso-wrap-distance-bottom:0;mso-position-horizontal:absolute;mso-position-horizontal-relative:page;mso-position-vertical:absolute;mso-position-vertical-relative:page;mso-width-percent:0;mso-height-percent:0;mso-width-relative:page;mso-height-relative:page;v-text-anchor:top" o:gfxdata="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" filled="f" stroked="f">
                     <v:textbox>
                       <w:txbxContent>
                         <w:p>
@@ -552,7 +552,7 @@
             <mc:AlternateContent>
               <mc:Choice Requires="wps">
                 <w:drawing>
-                  <wp:anchor distT="0" distB="0" distL="114300" distR="114300" simplePos="0" relativeHeight="251663360" behindDoc="0" locked="0" layoutInCell="1" allowOverlap="1" wp14:anchorId="60398BBA">
+                  <wp:anchor distT="0" distB="0" distL="114300" distR="114300" simplePos="0" relativeHeight="251663360" behindDoc="0" locked="0" layoutInCell="1" allowOverlap="1" wp14:anchorId="43028F54">
                     <wp:simplePos x="0" y="0"/>
                     <wp:positionH relativeFrom="page">
                       <wp:posOffset>274320</wp:posOffset>
@@ -632,7 +632,7 @@
               </mc:Choice>
               <mc:Fallback>
                 <w:pict>
-                  <v:rect w14:anchorId="5E2A53FA" id="Rectangle 4" o:spid="_x0000_s1026" style="position:absolute;margin-left:21.6pt;margin-top:36pt;width:568.8pt;height:17.6pt;z-index:251663360;visibility:visible;mso-wrap-style:square;mso-width-percent:0;mso-height-percent:0;mso-wrap-distance-left:9pt;mso-wrap-distance-top:0;mso-wrap-distance-right:9pt;mso-wrap-distance-bottom:0;mso-position-horizontal:absolute;mso-position-horizontal-relative:page;mso-position-vertical:absolute;mso-position-vertical-relative:page;mso-width-percent:0;mso-height-percent:0;mso-width-relative:page;mso-height-relative:page;v-text-anchor:top" o:gfxdata="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" fillcolor="#b5b5b5 [1311]" stroked="f" strokecolor="#4a7ebb" strokeweight="1.5pt">
+                  <v:rect w14:anchorId="7CD6BC5D" id="Rectangle 4" o:spid="_x0000_s1026" style="position:absolute;margin-left:21.6pt;margin-top:36pt;width:568.8pt;height:17.6pt;z-index:251663360;visibility:visible;mso-wrap-style:square;mso-width-percent:0;mso-height-percent:0;mso-wrap-distance-left:9pt;mso-wrap-distance-top:0;mso-wrap-distance-right:9pt;mso-wrap-distance-bottom:0;mso-position-horizontal:absolute;mso-position-horizontal-relative:page;mso-position-vertical:absolute;mso-position-vertical-relative:page;mso-width-percent:0;mso-height-percent:0;mso-width-relative:page;mso-height-relative:page;v-text-anchor:top" o:gfxdata="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" fillcolor="#b5b5b5 [1311]" stroked="f" strokecolor="#4a7ebb" strokeweight="1.5pt">
                     <v:shadow color="black" opacity="22938f" offset="0,.74833mm"/>
                     <v:textbox inset=",7.2pt,,7.2pt"/>
                     <w10:wrap anchorx="page" anchory="page"/>
@@ -651,7 +651,7 @@
             <mc:AlternateContent>
               <mc:Choice Requires="wpg">
                 <w:drawing>
-                  <wp:anchor distT="0" distB="0" distL="114300" distR="114300" simplePos="0" relativeHeight="251660288" behindDoc="1" locked="0" layoutInCell="1" allowOverlap="1" wp14:anchorId="1AB255B5">
+                  <wp:anchor distT="0" distB="0" distL="114300" distR="114300" simplePos="0" relativeHeight="251660288" behindDoc="1" locked="0" layoutInCell="1" allowOverlap="1" wp14:anchorId="54416214">
                     <wp:simplePos x="0" y="0"/>
                     <wp:positionH relativeFrom="page">
                       <wp:posOffset>274320</wp:posOffset>
@@ -758,7 +758,7 @@
               </mc:Choice>
               <mc:Fallback>
                 <w:pict>
-                  <v:group w14:anchorId="14F3EA56" id="Group 9" o:spid="_x0000_s1026" style="position:absolute;margin-left:21.6pt;margin-top:702pt;width:568.8pt;height:54.05pt;z-index:-251656192;mso-position-horizontal-relative:page;mso-position-vertical-relative:page" coordorigin="432,13608" coordsize="11376,1081" o:gfxdata="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">
+                  <v:group w14:anchorId="4353E1E6" id="Group 9" o:spid="_x0000_s1026" style="position:absolute;margin-left:21.6pt;margin-top:702pt;width:568.8pt;height:54.05pt;z-index:-251656192;mso-position-horizontal-relative:page;mso-position-vertical-relative:page" coordorigin="432,13608" coordsize="11376,1081" o:gfxdata="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">
                     <v:shapetype id="_x0000_t32" coordsize="21600,21600" o:spt="32" o:oned="t" path="m,l21600,21600e" filled="f">
                       <v:path arrowok="t" fillok="f" o:connecttype="none"/>
                       <o:lock v:ext="edit" shapetype="t"/>
@@ -781,7 +781,7 @@
             <mc:AlternateContent>
               <mc:Choice Requires="wpg">
                 <w:drawing>
-                  <wp:anchor distT="0" distB="0" distL="114300" distR="114300" simplePos="0" relativeHeight="251665408" behindDoc="0" locked="0" layoutInCell="1" allowOverlap="1" wp14:anchorId="468ED340">
+                  <wp:anchor distT="0" distB="0" distL="114300" distR="114300" simplePos="0" relativeHeight="251665408" behindDoc="0" locked="0" layoutInCell="1" allowOverlap="1" wp14:anchorId="6B5C8DED">
                     <wp:simplePos x="0" y="0"/>
                     <wp:positionH relativeFrom="column">
                       <wp:posOffset>4629150</wp:posOffset>
@@ -985,7 +985,7 @@
               </mc:Choice>
               <mc:Fallback>
                 <w:pict>
-                  <v:group w14:anchorId="468ED340" id="Group 15" o:spid="_x0000_s1028" style="position:absolute;left:0;text-align:left;margin-left:364.5pt;margin-top:-385.65pt;width:143.25pt;height:60.75pt;z-index:251665408" coordorigin="8895,1230" coordsize="2865,1215" o:gfxdata="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">
+                  <v:group w14:anchorId="6B5C8DED" id="Group 15" o:spid="_x0000_s1028" style="position:absolute;left:0;text-align:left;margin-left:364.5pt;margin-top:-385.65pt;width:143.25pt;height:60.75pt;z-index:251665408" coordorigin="8895,1230" coordsize="2865,1215" o:gfxdata="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">
                     <v:shapetype id="_x0000_t202" coordsize="21600,21600" o:spt="202" path="m,l,21600r21600,l21600,xe">
                       <v:stroke joinstyle="miter"/>
                       <v:path gradientshapeok="t" o:connecttype="rect"/>
@@ -1877,7 +1877,7 @@
         </w:rPr>
         <w:lastRenderedPageBreak/>
         <w:drawing>
-          <wp:inline distT="0" distB="0" distL="0" distR="0" wp14:anchorId="704B1790" wp14:editId="3B1ED642">
+          <wp:inline distT="0" distB="0" distL="0" distR="0" wp14:anchorId="58BDB62E" wp14:editId="3B1ED642">
             <wp:extent cx="3753374" cy="3505689"/>
             <wp:effectExtent l="0" t="0" r="0" b="0"/>
             <wp:docPr id="126738698" name="Picture 1" descr="A screen shot of a computer&#10;&#10;Description automatically generated"/>
@@ -2545,7 +2545,7 @@
           <w:noProof/>
         </w:rPr>
         <w:drawing>
-          <wp:inline distT="0" distB="0" distL="0" distR="0" wp14:anchorId="0BD3DCF0" wp14:editId="61CBB53A">
+          <wp:inline distT="0" distB="0" distL="0" distR="0" wp14:anchorId="0102F0EF" wp14:editId="61CBB53A">
             <wp:extent cx="2448267" cy="1752845"/>
             <wp:effectExtent l="0" t="0" r="9525" b="0"/>
             <wp:docPr id="1124897393" name="Picture 1" descr="A screen shot of a computer&#10;&#10;Description automatically generated"/>
@@ -2807,7 +2807,7 @@
           <w:noProof/>
         </w:rPr>
         <w:drawing>
-          <wp:inline distT="0" distB="0" distL="0" distR="0" wp14:anchorId="59CF8CC5" wp14:editId="62A9490B">
+          <wp:inline distT="0" distB="0" distL="0" distR="0" wp14:anchorId="68E1BBB7" wp14:editId="62A9490B">
             <wp:extent cx="4997603" cy="2657475"/>
             <wp:effectExtent l="0" t="0" r="0" b="0"/>
             <wp:docPr id="396235689" name="Picture 1" descr="A screenshot of a computer screen&#10;&#10;Description automatically generated"/>
@@ -2934,7 +2934,7 @@
         </w:rPr>
         <w:lastRenderedPageBreak/>
         <w:drawing>
-          <wp:inline distT="0" distB="0" distL="0" distR="0" wp14:anchorId="0A585A81" wp14:editId="6C16FA54">
+          <wp:inline distT="0" distB="0" distL="0" distR="0" wp14:anchorId="36EB52D8" wp14:editId="6C16FA54">
             <wp:extent cx="5248275" cy="2917286"/>
             <wp:effectExtent l="0" t="0" r="0" b="0"/>
             <wp:docPr id="931032037" name="Picture 1" descr="A screenshot of a computer&#10;&#10;Description automatically generated"/>
@@ -3026,7 +3026,7 @@
           <w:noProof/>
         </w:rPr>
         <w:drawing>
-          <wp:inline distT="0" distB="0" distL="0" distR="0" wp14:anchorId="7A94C0C8" wp14:editId="22C82EED">
+          <wp:inline distT="0" distB="0" distL="0" distR="0" wp14:anchorId="7CD5F4F8" wp14:editId="22C82EED">
             <wp:extent cx="5400040" cy="500380"/>
             <wp:effectExtent l="0" t="0" r="0" b="0"/>
             <wp:docPr id="1434891967" name="Picture 1"/>
@@ -3123,7 +3123,7 @@
         </w:rPr>
         <w:lastRenderedPageBreak/>
         <w:drawing>
-          <wp:inline distT="0" distB="0" distL="0" distR="0" wp14:anchorId="37B4A228" wp14:editId="106E7BA5">
+          <wp:inline distT="0" distB="0" distL="0" distR="0" wp14:anchorId="3723B964" wp14:editId="106E7BA5">
             <wp:extent cx="4906060" cy="1619476"/>
             <wp:effectExtent l="0" t="0" r="8890" b="0"/>
             <wp:docPr id="1138372596" name="Picture 1" descr="A screenshot of a computer program&#10;&#10;Description automatically generated"/>
@@ -3201,7 +3201,7 @@
           <w:noProof/>
         </w:rPr>
         <w:drawing>
-          <wp:inline distT="0" distB="0" distL="0" distR="0" wp14:anchorId="27BDA8C8" wp14:editId="3D36D4B0">
+          <wp:inline distT="0" distB="0" distL="0" distR="0" wp14:anchorId="708C0F5C" wp14:editId="3D36D4B0">
             <wp:extent cx="5400040" cy="1138555"/>
             <wp:effectExtent l="0" t="0" r="0" b="4445"/>
             <wp:docPr id="349109574" name="Picture 1" descr="A screen shot of a computer&#10;&#10;Description automatically generated"/>
@@ -3268,7 +3268,7 @@
           <w:noProof/>
         </w:rPr>
         <w:drawing>
-          <wp:inline distT="0" distB="0" distL="0" distR="0" wp14:anchorId="3200C8BD" wp14:editId="15D6D28A">
+          <wp:inline distT="0" distB="0" distL="0" distR="0" wp14:anchorId="48363B0D" wp14:editId="15D6D28A">
             <wp:extent cx="5400040" cy="504190"/>
             <wp:effectExtent l="0" t="0" r="0" b="0"/>
             <wp:docPr id="1202882296" name="Picture 1"/>
@@ -3344,7 +3344,7 @@
         </w:rPr>
         <w:lastRenderedPageBreak/>
         <w:drawing>
-          <wp:inline distT="0" distB="0" distL="0" distR="0" wp14:anchorId="6321CA75" wp14:editId="24D43C20">
+          <wp:inline distT="0" distB="0" distL="0" distR="0" wp14:anchorId="63843AA9" wp14:editId="24D43C20">
             <wp:extent cx="4505954" cy="2638793"/>
             <wp:effectExtent l="0" t="0" r="9525" b="9525"/>
             <wp:docPr id="430052020" name="Picture 1" descr="A computer screen with white text&#10;&#10;Description automatically generated"/>
@@ -3430,7 +3430,7 @@
           <w:noProof/>
         </w:rPr>
         <w:drawing>
-          <wp:inline distT="0" distB="0" distL="0" distR="0" wp14:anchorId="2260D581" wp14:editId="21E9BCBD">
+          <wp:inline distT="0" distB="0" distL="0" distR="0" wp14:anchorId="62CB5689" wp14:editId="21E9BCBD">
             <wp:extent cx="3512126" cy="1257300"/>
             <wp:effectExtent l="0" t="0" r="0" b="0"/>
             <wp:docPr id="2003974025" name="Picture 1" descr="A screen shot of a computer&#10;&#10;Description automatically generated"/>
@@ -3489,17 +3489,35 @@
     </w:p>
     <w:p>
       <w:r>
+        <w:t>Primero se</w:t>
+      </w:r>
+      <w:r>
+        <w:t xml:space="preserve"> han establecido las variables locales, que son las mismas que se han configurado en el servidor. Para aumentar la seguridad se debería crear un usuario en el servidor LDAP con los permisos justos para no usar el usuario admin. </w:t>
+      </w:r>
+      <w:r>
+        <w:t>La última variable es la ubicación de los usuarios en la estructura, se ha creado por si se establecen usuarios de otras clases.</w:t>
+      </w:r>
+    </w:p>
+    <w:p>
+      <w:pPr>
+        <w:jc w:val="center"/>
+        <w:rPr>
+          <w:rStyle w:val="IntenseEmphasis"/>
+        </w:rPr>
+      </w:pPr>
+      <w:r>
         <w:rPr>
           <w:noProof/>
         </w:rPr>
+        <w:lastRenderedPageBreak/>
         <w:drawing>
-          <wp:anchor distT="0" distB="0" distL="114300" distR="114300" simplePos="0" relativeHeight="251658240" behindDoc="0" locked="0" layoutInCell="1" allowOverlap="1" wp14:anchorId="77EB7806" wp14:editId="04889BE4">
+          <wp:anchor distT="0" distB="0" distL="114300" distR="114300" simplePos="0" relativeHeight="251658240" behindDoc="0" locked="0" layoutInCell="1" allowOverlap="1" wp14:anchorId="2DC3AA40" wp14:editId="057D5878">
             <wp:simplePos x="0" y="0"/>
             <wp:positionH relativeFrom="column">
-              <wp:posOffset>-514985</wp:posOffset>
+              <wp:posOffset>-257810</wp:posOffset>
             </wp:positionH>
             <wp:positionV relativeFrom="paragraph">
-              <wp:posOffset>1196340</wp:posOffset>
+              <wp:posOffset>58420</wp:posOffset>
             </wp:positionV>
             <wp:extent cx="6428740" cy="1400175"/>
             <wp:effectExtent l="0" t="0" r="0" b="9525"/>
@@ -3543,27 +3561,6 @@
         </w:drawing>
       </w:r>
       <w:r>
-        <w:t>Primero se</w:t>
-      </w:r>
-      <w:r>
-        <w:t xml:space="preserve"> han establecido las variables locales, que son las mismas que se han configurado en el servidor. Para aumentar la seguridad se debería crear un usuario en el servidor LDAP con los permisos justos para no usar el usuario admin. </w:t>
-      </w:r>
-      <w:r>
-        <w:t xml:space="preserve">La última variable es la </w:t>
-      </w:r>
-      <w:r>
-        <w:lastRenderedPageBreak/>
-        <w:t>ubicación de los usuarios en la estructura, se ha creado por si se establecen usuarios de otras clases.</w:t>
-      </w:r>
-    </w:p>
-    <w:p>
-      <w:pPr>
-        <w:jc w:val="center"/>
-        <w:rPr>
-          <w:rStyle w:val="IntenseEmphasis"/>
-        </w:rPr>
-      </w:pPr>
-      <w:r>
         <w:rPr>
           <w:rStyle w:val="IntenseEmphasis"/>
         </w:rPr>
@@ -3596,13 +3593,13 @@
           <w:color w:val="auto"/>
         </w:rPr>
         <w:drawing>
-          <wp:anchor distT="0" distB="0" distL="114300" distR="114300" simplePos="0" relativeHeight="251666432" behindDoc="0" locked="0" layoutInCell="1" allowOverlap="1" wp14:anchorId="1F6866EF" wp14:editId="68EB993B">
+          <wp:anchor distT="0" distB="0" distL="114300" distR="114300" simplePos="0" relativeHeight="251666432" behindDoc="0" locked="0" layoutInCell="1" allowOverlap="1" wp14:anchorId="466722FB" wp14:editId="749E81DB">
             <wp:simplePos x="0" y="0"/>
             <wp:positionH relativeFrom="column">
-              <wp:posOffset>-118745</wp:posOffset>
+              <wp:posOffset>138430</wp:posOffset>
             </wp:positionH>
             <wp:positionV relativeFrom="paragraph">
-              <wp:posOffset>972185</wp:posOffset>
+              <wp:posOffset>1677035</wp:posOffset>
             </wp:positionV>
             <wp:extent cx="5635625" cy="1457325"/>
             <wp:effectExtent l="0" t="0" r="3175" b="9525"/>
@@ -3841,8 +3838,11 @@
         <w:jc w:val="center"/>
       </w:pPr>
       <w:r>
+        <w:rPr>
+          <w:noProof/>
+        </w:rPr>
         <w:drawing>
-          <wp:inline distT="0" distB="0" distL="0" distR="0" wp14:anchorId="7970D675" wp14:editId="78E0528B">
+          <wp:inline distT="0" distB="0" distL="0" distR="0" wp14:anchorId="7DB5C6D4" wp14:editId="78E0528B">
             <wp:extent cx="4239217" cy="1676634"/>
             <wp:effectExtent l="0" t="0" r="9525" b="0"/>
             <wp:docPr id="1583474980" name="Picture 1" descr="A screen shot of a computer&#10;&#10;Description automatically generated"/>
@@ -3919,8 +3919,11 @@
         <w:jc w:val="center"/>
       </w:pPr>
       <w:r>
+        <w:rPr>
+          <w:noProof/>
+        </w:rPr>
         <w:drawing>
-          <wp:inline distT="0" distB="0" distL="0" distR="0" wp14:anchorId="2282C4D6" wp14:editId="0DC6006A">
+          <wp:inline distT="0" distB="0" distL="0" distR="0" wp14:anchorId="4199B671" wp14:editId="0DC6006A">
             <wp:extent cx="4801270" cy="581106"/>
             <wp:effectExtent l="0" t="0" r="0" b="9525"/>
             <wp:docPr id="1883414002" name="Picture 1" descr="A screen shot of a computer screen&#10;&#10;Description automatically generated"/>
@@ -4007,13 +4010,7 @@
         <w:t>“sufficient”</w:t>
       </w:r>
       <w:r>
-        <w:t xml:space="preserve"> </w:t>
-      </w:r>
-      <w:r>
-        <w:t>Indica que esta regla es suficiente para permitir la autenticación. Si se cumple esta regla, no se verificarán más reglas después de ella.</w:t>
-      </w:r>
-      <w:r>
-        <w:t xml:space="preserve"> Es importante escribir esto en lugar de “</w:t>
+        <w:t xml:space="preserve"> Indica que esta regla es suficiente para permitir la autenticación. Si se cumple esta regla, no se verificarán más reglas después de ella. Es importante escribir esto en lugar de “</w:t>
       </w:r>
       <w:r>
         <w:t>required</w:t>
@@ -4026,52 +4023,584 @@
           <w:b/>
           <w:bCs/>
         </w:rPr>
-        <w:t>“</w:t>
+        <w:t>“pam_exec.so”</w:t>
+      </w:r>
+      <w:r>
+        <w:t xml:space="preserve"> Es el módulo PAM que se está utilizando. En este caso, permite ejecutar un comando externo durante la autenticación. Y después tenemos el script que queremos ejecutar. </w:t>
+      </w:r>
+    </w:p>
+    <w:p>
+      <w:r>
+        <w:lastRenderedPageBreak/>
+        <w:t>De primeras parecía que esta solución funcionaba, pedía contraseña, pero poniendo cualquier palabra se conseguía iniciar sesión, pero nada mas lejos de la realidad. Esto funcionaba porque “</w:t>
+      </w:r>
+      <w:r>
+        <w:t>sufficient</w:t>
+      </w:r>
+      <w:r>
+        <w:t xml:space="preserve">” inicia sesión si el script se ejecuta, es decir, que daba igual la clave que usases o la contraseña que pusieras que se iba a iniciar sesión. Después de investigar posibles soluciones ninguna de ellas funcionaba, porque tanto PAM como la propia configuración de SSH no ejecuta ningún script hasta que se inicie la sesión. Por lo tanto, la única opción posible era programar la ejecución del script periódicamente. Para esto he utilizado </w:t>
       </w:r>
       <w:r>
         <w:rPr>
           <w:b/>
           <w:bCs/>
-          <w:sz w:val="22"/>
-        </w:rPr>
-        <w:t>pam_exec.so</w:t>
-      </w:r>
+        </w:rPr>
+        <w:t>“cron”</w:t>
+      </w:r>
+      <w:r>
+        <w:t>, este es archivo de configuración.</w:t>
+      </w:r>
+    </w:p>
+    <w:p>
+      <w:pPr>
+        <w:jc w:val="center"/>
+      </w:pPr>
       <w:r>
         <w:rPr>
           <w:b/>
           <w:bCs/>
         </w:rPr>
+        <w:drawing>
+          <wp:inline distT="0" distB="0" distL="0" distR="0" wp14:anchorId="4F105876" wp14:editId="411E7A7D">
+            <wp:extent cx="4277322" cy="1752845"/>
+            <wp:effectExtent l="0" t="0" r="0" b="0"/>
+            <wp:docPr id="1503629904" name="Picture 1" descr="A screen shot of a computer program&#10;&#10;Description automatically generated"/>
+            <wp:cNvGraphicFramePr>
+              <a:graphicFrameLocks xmlns:a="http://schemas.openxmlformats.org/drawingml/2006/main" noChangeAspect="1"/>
+            </wp:cNvGraphicFramePr>
+            <a:graphic xmlns:a="http://schemas.openxmlformats.org/drawingml/2006/main">
+              <a:graphicData uri="http://schemas.openxmlformats.org/drawingml/2006/picture">
+                <pic:pic xmlns:pic="http://schemas.openxmlformats.org/drawingml/2006/picture">
+                  <pic:nvPicPr>
+                    <pic:cNvPr id="1503629904" name="Picture 1" descr="A screen shot of a computer program&#10;&#10;Description automatically generated"/>
+                    <pic:cNvPicPr/>
+                  </pic:nvPicPr>
+                  <pic:blipFill>
+                    <a:blip r:embed="rId23"/>
+                    <a:stretch>
+                      <a:fillRect/>
+                    </a:stretch>
+                  </pic:blipFill>
+                  <pic:spPr>
+                    <a:xfrm>
+                      <a:off x="0" y="0"/>
+                      <a:ext cx="4277322" cy="1752845"/>
+                    </a:xfrm>
+                    <a:prstGeom prst="rect">
+                      <a:avLst/>
+                    </a:prstGeom>
+                  </pic:spPr>
+                </pic:pic>
+              </a:graphicData>
+            </a:graphic>
+          </wp:inline>
+        </w:drawing>
+      </w:r>
+    </w:p>
+    <w:p>
+      <w:pPr>
+        <w:jc w:val="center"/>
+        <w:rPr>
+          <w:rStyle w:val="IntenseEmphasis"/>
+        </w:rPr>
+      </w:pPr>
+      <w:r>
+        <w:rPr>
+          <w:rStyle w:val="IntenseEmphasis"/>
+        </w:rPr>
+        <w:t>Imagen 15: Configuración cron</w:t>
+      </w:r>
+    </w:p>
+    <w:p>
+      <w:pPr>
+        <w:jc w:val="center"/>
+      </w:pPr>
+    </w:p>
+    <w:p>
+      <w:pPr>
+        <w:jc w:val="left"/>
+      </w:pPr>
+      <w:r>
+        <w:t>Esto quiere decir que se va a ejecutar el script cada minuto. Para que cron se ejecute hay que iniciar el servicio a la vez que el de SSHD, como Docker compose solo permite ejecutar un comando a la vez se ha tenido que crear un archivo compartido con los clientes que ejecuta los dos servicios.</w:t>
+      </w:r>
+    </w:p>
+    <w:p>
+      <w:pPr>
+        <w:jc w:val="center"/>
+      </w:pPr>
+      <w:r>
+        <w:drawing>
+          <wp:inline distT="0" distB="0" distL="0" distR="0" wp14:anchorId="59C9A017" wp14:editId="528597B1">
+            <wp:extent cx="1848732" cy="723900"/>
+            <wp:effectExtent l="0" t="0" r="0" b="0"/>
+            <wp:docPr id="1368962647" name="Picture 1" descr="A screen shot of a computer&#10;&#10;Description automatically generated"/>
+            <wp:cNvGraphicFramePr>
+              <a:graphicFrameLocks xmlns:a="http://schemas.openxmlformats.org/drawingml/2006/main" noChangeAspect="1"/>
+            </wp:cNvGraphicFramePr>
+            <a:graphic xmlns:a="http://schemas.openxmlformats.org/drawingml/2006/main">
+              <a:graphicData uri="http://schemas.openxmlformats.org/drawingml/2006/picture">
+                <pic:pic xmlns:pic="http://schemas.openxmlformats.org/drawingml/2006/picture">
+                  <pic:nvPicPr>
+                    <pic:cNvPr id="1368962647" name="Picture 1" descr="A screen shot of a computer&#10;&#10;Description automatically generated"/>
+                    <pic:cNvPicPr/>
+                  </pic:nvPicPr>
+                  <pic:blipFill>
+                    <a:blip r:embed="rId24"/>
+                    <a:stretch>
+                      <a:fillRect/>
+                    </a:stretch>
+                  </pic:blipFill>
+                  <pic:spPr>
+                    <a:xfrm>
+                      <a:off x="0" y="0"/>
+                      <a:ext cx="1850690" cy="724667"/>
+                    </a:xfrm>
+                    <a:prstGeom prst="rect">
+                      <a:avLst/>
+                    </a:prstGeom>
+                  </pic:spPr>
+                </pic:pic>
+              </a:graphicData>
+            </a:graphic>
+          </wp:inline>
+        </w:drawing>
+      </w:r>
+    </w:p>
+    <w:p>
+      <w:pPr>
+        <w:jc w:val="center"/>
+        <w:rPr>
+          <w:rStyle w:val="IntenseEmphasis"/>
+        </w:rPr>
+      </w:pPr>
+      <w:r>
+        <w:rPr>
+          <w:rStyle w:val="IntenseEmphasis"/>
+        </w:rPr>
+        <w:t>Imagen 16:</w:t>
+      </w:r>
+      <w:r>
+        <w:rPr>
+          <w:rStyle w:val="IntenseEmphasis"/>
+        </w:rPr>
+        <w:t xml:space="preserve"> Script servicios</w:t>
+      </w:r>
+    </w:p>
+    <w:p>
+      <w:pPr>
+        <w:jc w:val="center"/>
+      </w:pPr>
+    </w:p>
+    <w:p>
+      <w:pPr>
+        <w:jc w:val="left"/>
+      </w:pPr>
+      <w:r>
+        <w:lastRenderedPageBreak/>
+        <w:t xml:space="preserve">En el </w:t>
+      </w:r>
+      <w:r>
+        <w:rPr>
+          <w:b/>
+          <w:bCs/>
+        </w:rPr>
+        <w:t>“command”</w:t>
+      </w:r>
+      <w:r>
+        <w:t xml:space="preserve"> del yaml se ha añadido la ejecución de este script </w:t>
+      </w:r>
+      <w:r>
+        <w:rPr>
+          <w:b/>
+          <w:bCs/>
+        </w:rPr>
+        <w:t>“</w:t>
+      </w:r>
+      <w:r>
+        <w:rPr>
+          <w:b/>
+          <w:bCs/>
+        </w:rPr>
+        <w:t>command: ["/usr/local/bin/scripts/start_services.sh"]</w:t>
+      </w:r>
+      <w:r>
+        <w:rPr>
+          <w:b/>
+          <w:bCs/>
+        </w:rPr>
         <w:t>”</w:t>
       </w:r>
       <w:r>
-        <w:t xml:space="preserve"> </w:t>
-      </w:r>
-      <w:r>
-        <w:t>E</w:t>
-      </w:r>
-      <w:r>
-        <w:t>s el módulo PAM que se está utilizando. En este caso, permite ejecutar un comando externo durante la autenticación.</w:t>
-      </w:r>
-      <w:r>
-        <w:t xml:space="preserve"> Y después tenemos el script que queremos ejecutar. </w:t>
-      </w:r>
-    </w:p>
-    <w:p>
-      <w:r>
+        <w:t xml:space="preserve">. Con esto ya se ejecutara el script y podremos acceder con la clave </w:t>
+      </w:r>
+      <w:r>
+        <w:t>SSH</w:t>
+      </w:r>
+      <w:r>
+        <w:t>.</w:t>
+      </w:r>
+    </w:p>
+    <w:p/>
+    <w:p>
+      <w:pPr>
+        <w:pStyle w:val="Heading2"/>
+      </w:pPr>
+      <w:r>
+        <w:t>Registro de accesos y alertas</w:t>
+      </w:r>
+    </w:p>
+    <w:p>
+      <w:pPr>
+        <w:pStyle w:val="Heading3"/>
+      </w:pPr>
+      <w:r>
+        <w:t>Servicio de logs centralizado</w:t>
+      </w:r>
+    </w:p>
+    <w:p>
+      <w:pPr>
+        <w:jc w:val="left"/>
+      </w:pPr>
+      <w:r>
+        <w:t>Para tener centralizados los registros a los servidores se pensó en usar el propio servicio de OpenLDAP “auditEvent” para habilitar esto se ha creado el archivo  “audit_config.ldif”.</w:t>
+      </w:r>
+    </w:p>
+    <w:p>
+      <w:pPr>
+        <w:jc w:val="center"/>
+      </w:pPr>
+      <w:r>
+        <w:rPr>
+          <w:noProof/>
+        </w:rPr>
+        <w:drawing>
+          <wp:inline distT="0" distB="0" distL="0" distR="0" wp14:anchorId="40F8D79B" wp14:editId="7038BF0E">
+            <wp:extent cx="1629002" cy="743054"/>
+            <wp:effectExtent l="0" t="0" r="0" b="0"/>
+            <wp:docPr id="1685514420" name="Picture 1" descr="A screen shot of a computer code&#10;&#10;Description automatically generated"/>
+            <wp:cNvGraphicFramePr>
+              <a:graphicFrameLocks xmlns:a="http://schemas.openxmlformats.org/drawingml/2006/main" noChangeAspect="1"/>
+            </wp:cNvGraphicFramePr>
+            <a:graphic xmlns:a="http://schemas.openxmlformats.org/drawingml/2006/main">
+              <a:graphicData uri="http://schemas.openxmlformats.org/drawingml/2006/picture">
+                <pic:pic xmlns:pic="http://schemas.openxmlformats.org/drawingml/2006/picture">
+                  <pic:nvPicPr>
+                    <pic:cNvPr id="1685514420" name="Picture 1" descr="A screen shot of a computer code&#10;&#10;Description automatically generated"/>
+                    <pic:cNvPicPr/>
+                  </pic:nvPicPr>
+                  <pic:blipFill>
+                    <a:blip r:embed="rId25"/>
+                    <a:stretch>
+                      <a:fillRect/>
+                    </a:stretch>
+                  </pic:blipFill>
+                  <pic:spPr>
+                    <a:xfrm>
+                      <a:off x="0" y="0"/>
+                      <a:ext cx="1629002" cy="743054"/>
+                    </a:xfrm>
+                    <a:prstGeom prst="rect">
+                      <a:avLst/>
+                    </a:prstGeom>
+                  </pic:spPr>
+                </pic:pic>
+              </a:graphicData>
+            </a:graphic>
+          </wp:inline>
+        </w:drawing>
+      </w:r>
+    </w:p>
+    <w:p>
+      <w:pPr>
+        <w:jc w:val="center"/>
+        <w:rPr>
+          <w:rStyle w:val="IntenseEmphasis"/>
+        </w:rPr>
+      </w:pPr>
+      <w:r>
+        <w:rPr>
+          <w:rStyle w:val="IntenseEmphasis"/>
+        </w:rPr>
+        <w:t>Imagen 1</w:t>
+      </w:r>
+      <w:r>
+        <w:rPr>
+          <w:rStyle w:val="IntenseEmphasis"/>
+        </w:rPr>
+        <w:t>7</w:t>
+      </w:r>
+      <w:r>
+        <w:rPr>
+          <w:rStyle w:val="IntenseEmphasis"/>
+        </w:rPr>
+        <w:t>: Audit_config.ldif</w:t>
+      </w:r>
+    </w:p>
+    <w:p>
+      <w:pPr>
+        <w:jc w:val="center"/>
+        <w:rPr>
+          <w:rStyle w:val="IntenseEmphasis"/>
+        </w:rPr>
+      </w:pPr>
+    </w:p>
+    <w:p>
+      <w:pPr>
+        <w:jc w:val="left"/>
+      </w:pPr>
+      <w:r>
+        <w:t>Y ejecutado el siguiente comando</w:t>
+      </w:r>
+      <w:r>
+        <w:t xml:space="preserve"> en el servidor LDAP</w:t>
+      </w:r>
+      <w:r>
+        <w:t>.</w:t>
+      </w:r>
+    </w:p>
+    <w:p>
+      <w:pPr>
+        <w:jc w:val="center"/>
+      </w:pPr>
+      <w:r>
+        <w:rPr>
+          <w:noProof/>
+        </w:rPr>
+        <w:drawing>
+          <wp:inline distT="0" distB="0" distL="0" distR="0" wp14:anchorId="257424E2" wp14:editId="3653897A">
+            <wp:extent cx="5400040" cy="292735"/>
+            <wp:effectExtent l="0" t="0" r="0" b="0"/>
+            <wp:docPr id="1455818553" name="Picture 1"/>
+            <wp:cNvGraphicFramePr>
+              <a:graphicFrameLocks xmlns:a="http://schemas.openxmlformats.org/drawingml/2006/main" noChangeAspect="1"/>
+            </wp:cNvGraphicFramePr>
+            <a:graphic xmlns:a="http://schemas.openxmlformats.org/drawingml/2006/main">
+              <a:graphicData uri="http://schemas.openxmlformats.org/drawingml/2006/picture">
+                <pic:pic xmlns:pic="http://schemas.openxmlformats.org/drawingml/2006/picture">
+                  <pic:nvPicPr>
+                    <pic:cNvPr id="1455818553" name=""/>
+                    <pic:cNvPicPr/>
+                  </pic:nvPicPr>
+                  <pic:blipFill>
+                    <a:blip r:embed="rId26"/>
+                    <a:stretch>
+                      <a:fillRect/>
+                    </a:stretch>
+                  </pic:blipFill>
+                  <pic:spPr>
+                    <a:xfrm>
+                      <a:off x="0" y="0"/>
+                      <a:ext cx="5400040" cy="292735"/>
+                    </a:xfrm>
+                    <a:prstGeom prst="rect">
+                      <a:avLst/>
+                    </a:prstGeom>
+                  </pic:spPr>
+                </pic:pic>
+              </a:graphicData>
+            </a:graphic>
+          </wp:inline>
+        </w:drawing>
+      </w:r>
+    </w:p>
+    <w:p>
+      <w:pPr>
+        <w:jc w:val="center"/>
+        <w:rPr>
+          <w:rStyle w:val="IntenseEmphasis"/>
+        </w:rPr>
+      </w:pPr>
+      <w:r>
+        <w:rPr>
+          <w:rStyle w:val="IntenseEmphasis"/>
+        </w:rPr>
+        <w:t>Imagen 1</w:t>
+      </w:r>
+      <w:r>
+        <w:rPr>
+          <w:rStyle w:val="IntenseEmphasis"/>
+        </w:rPr>
+        <w:t>8</w:t>
+      </w:r>
+      <w:r>
+        <w:rPr>
+          <w:rStyle w:val="IntenseEmphasis"/>
+        </w:rPr>
+        <w:t xml:space="preserve">: Comando </w:t>
+      </w:r>
+      <w:r>
+        <w:rPr>
+          <w:rStyle w:val="IntenseEmphasis"/>
+        </w:rPr>
+        <w:pgNum/>
+      </w:r>
+      <w:r>
+        <w:rPr>
+          <w:rStyle w:val="IntenseEmphasis"/>
+        </w:rPr>
+        <w:t>auditoria</w:t>
+      </w:r>
+    </w:p>
+    <w:p>
+      <w:pPr>
+        <w:jc w:val="left"/>
+      </w:pPr>
+      <w:r>
+        <w:t>Después se ha creado un script que creaba el archivo de log y lo mandaba al servidor LDAP.</w:t>
+      </w:r>
+    </w:p>
+    <w:p>
+      <w:pPr>
+        <w:jc w:val="left"/>
+      </w:pPr>
+      <w:r>
+        <w:rPr>
+          <w:noProof/>
+        </w:rPr>
         <w:lastRenderedPageBreak/>
-        <w:t xml:space="preserve">Esta solución tiene un problema, el sistema pide la contraseña antes de terminar de ejecutar el script, </w:t>
-      </w:r>
-      <w:r>
-        <w:t xml:space="preserve">por lo que tendremos que escribir algo en la contraseña y pulsar enter. </w:t>
-      </w:r>
-    </w:p>
-    <w:p/>
-    <w:p>
-      <w:pPr>
-        <w:pStyle w:val="Heading2"/>
-      </w:pPr>
-      <w:r>
-        <w:t>Registro de accesos y alertas</w:t>
+        <w:drawing>
+          <wp:inline distT="0" distB="0" distL="0" distR="0" wp14:anchorId="73B7C831" wp14:editId="77F1F3AD">
+            <wp:extent cx="5400040" cy="2649220"/>
+            <wp:effectExtent l="0" t="0" r="0" b="0"/>
+            <wp:docPr id="903383358" name="Picture 1" descr="A computer screen shot of text&#10;&#10;Description automatically generated"/>
+            <wp:cNvGraphicFramePr>
+              <a:graphicFrameLocks xmlns:a="http://schemas.openxmlformats.org/drawingml/2006/main" noChangeAspect="1"/>
+            </wp:cNvGraphicFramePr>
+            <a:graphic xmlns:a="http://schemas.openxmlformats.org/drawingml/2006/main">
+              <a:graphicData uri="http://schemas.openxmlformats.org/drawingml/2006/picture">
+                <pic:pic xmlns:pic="http://schemas.openxmlformats.org/drawingml/2006/picture">
+                  <pic:nvPicPr>
+                    <pic:cNvPr id="903383358" name="Picture 1" descr="A computer screen shot of text&#10;&#10;Description automatically generated"/>
+                    <pic:cNvPicPr/>
+                  </pic:nvPicPr>
+                  <pic:blipFill>
+                    <a:blip r:embed="rId27"/>
+                    <a:stretch>
+                      <a:fillRect/>
+                    </a:stretch>
+                  </pic:blipFill>
+                  <pic:spPr>
+                    <a:xfrm>
+                      <a:off x="0" y="0"/>
+                      <a:ext cx="5400040" cy="2649220"/>
+                    </a:xfrm>
+                    <a:prstGeom prst="rect">
+                      <a:avLst/>
+                    </a:prstGeom>
+                  </pic:spPr>
+                </pic:pic>
+              </a:graphicData>
+            </a:graphic>
+          </wp:inline>
+        </w:drawing>
+      </w:r>
+    </w:p>
+    <w:p>
+      <w:pPr>
+        <w:jc w:val="center"/>
+        <w:rPr>
+          <w:rStyle w:val="IntenseEmphasis"/>
+        </w:rPr>
+      </w:pPr>
+      <w:r>
+        <w:rPr>
+          <w:rStyle w:val="IntenseEmphasis"/>
+        </w:rPr>
+        <w:t>Imagen 17:  Script logs</w:t>
+      </w:r>
+    </w:p>
+    <w:p>
+      <w:pPr>
+        <w:jc w:val="center"/>
+        <w:rPr>
+          <w:rStyle w:val="IntenseEmphasis"/>
+        </w:rPr>
+      </w:pPr>
+    </w:p>
+    <w:p>
+      <w:pPr>
+        <w:jc w:val="left"/>
+      </w:pPr>
+      <w:r>
+        <w:t xml:space="preserve">Cuando se ha probado se a obtenido el error que obtenemos en la siguiente imagen. Esto se debe a que nuevamente el registro “auditEvent” no se encuentra en el LDAP y como ya hemos comentado anteriormente no podemos agregar registros. </w:t>
+      </w:r>
+    </w:p>
+    <w:p>
+      <w:pPr>
+        <w:jc w:val="left"/>
+      </w:pPr>
+      <w:r>
+        <w:rPr>
+          <w:noProof/>
+        </w:rPr>
+        <w:drawing>
+          <wp:inline distT="0" distB="0" distL="0" distR="0" wp14:anchorId="6C87F4B0" wp14:editId="486787D3">
+            <wp:extent cx="5400040" cy="786765"/>
+            <wp:effectExtent l="0" t="0" r="0" b="0"/>
+            <wp:docPr id="154508284" name="Picture 1" descr="A screen shot of a computer program&#10;&#10;Description automatically generated"/>
+            <wp:cNvGraphicFramePr>
+              <a:graphicFrameLocks xmlns:a="http://schemas.openxmlformats.org/drawingml/2006/main" noChangeAspect="1"/>
+            </wp:cNvGraphicFramePr>
+            <a:graphic xmlns:a="http://schemas.openxmlformats.org/drawingml/2006/main">
+              <a:graphicData uri="http://schemas.openxmlformats.org/drawingml/2006/picture">
+                <pic:pic xmlns:pic="http://schemas.openxmlformats.org/drawingml/2006/picture">
+                  <pic:nvPicPr>
+                    <pic:cNvPr id="154508284" name="Picture 1" descr="A screen shot of a computer program&#10;&#10;Description automatically generated"/>
+                    <pic:cNvPicPr/>
+                  </pic:nvPicPr>
+                  <pic:blipFill>
+                    <a:blip r:embed="rId28"/>
+                    <a:stretch>
+                      <a:fillRect/>
+                    </a:stretch>
+                  </pic:blipFill>
+                  <pic:spPr>
+                    <a:xfrm>
+                      <a:off x="0" y="0"/>
+                      <a:ext cx="5400040" cy="786765"/>
+                    </a:xfrm>
+                    <a:prstGeom prst="rect">
+                      <a:avLst/>
+                    </a:prstGeom>
+                  </pic:spPr>
+                </pic:pic>
+              </a:graphicData>
+            </a:graphic>
+          </wp:inline>
+        </w:drawing>
+      </w:r>
+    </w:p>
+    <w:p>
+      <w:pPr>
+        <w:jc w:val="center"/>
+        <w:rPr>
+          <w:rStyle w:val="IntenseEmphasis"/>
+        </w:rPr>
+      </w:pPr>
+      <w:r>
+        <w:rPr>
+          <w:rStyle w:val="IntenseEmphasis"/>
+        </w:rPr>
+        <w:t>Imagen 18: Error auditoria</w:t>
+      </w:r>
+    </w:p>
+    <w:p>
+      <w:pPr>
+        <w:jc w:val="center"/>
+        <w:rPr>
+          <w:rStyle w:val="IntenseEmphasis"/>
+        </w:rPr>
+      </w:pPr>
+    </w:p>
+    <w:p>
+      <w:r>
+        <w:t xml:space="preserve">Por eso se ha optado por crear otro servicio encargado de recibir los logs de los clientes. Normalmente se añadiría este servicio al servidor </w:t>
+      </w:r>
+      <w:r>
+        <w:t>LDAP,</w:t>
+      </w:r>
+      <w:r>
+        <w:t xml:space="preserve"> pero por facilitar la configuración de Docker se ha creado una maquina nueva encargada de recibir los logs.</w:t>
       </w:r>
     </w:p>
     <w:p/>
@@ -4156,9 +4685,9 @@
     </w:p>
     <w:p/>
     <w:sectPr>
-      <w:headerReference w:type="default" r:id="rId23"/>
-      <w:footerReference w:type="even" r:id="rId24"/>
-      <w:footerReference w:type="default" r:id="rId25"/>
+      <w:headerReference w:type="default" r:id="rId29"/>
+      <w:footerReference w:type="even" r:id="rId30"/>
+      <w:footerReference w:type="default" r:id="rId31"/>
       <w:pgSz w:w="11906" w:h="16838"/>
       <w:pgMar w:top="1417" w:right="1701" w:bottom="1417" w:left="1701" w:header="708" w:footer="708" w:gutter="0"/>
       <w:cols w:space="708"/>

</xml_diff>

<commit_message>
Todo menos documentar las pruebas
</commit_message>
<xml_diff>
--- a/memoria/MemoriaTFG-IbanRuizdeGalarreta.docx
+++ b/memoria/MemoriaTFG-IbanRuizdeGalarreta.docx
@@ -632,7 +632,7 @@
               </mc:Choice>
               <mc:Fallback>
                 <w:pict>
-                  <v:rect w14:anchorId="33734F8B" id="Rectangle 4" o:spid="_x0000_s1026" style="position:absolute;margin-left:21.6pt;margin-top:36pt;width:568.8pt;height:17.6pt;z-index:251663360;visibility:visible;mso-wrap-style:square;mso-width-percent:0;mso-height-percent:0;mso-wrap-distance-left:9pt;mso-wrap-distance-top:0;mso-wrap-distance-right:9pt;mso-wrap-distance-bottom:0;mso-position-horizontal:absolute;mso-position-horizontal-relative:page;mso-position-vertical:absolute;mso-position-vertical-relative:page;mso-width-percent:0;mso-height-percent:0;mso-width-relative:page;mso-height-relative:page;v-text-anchor:top" o:gfxdata="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" fillcolor="#b5b5b5 [1311]" stroked="f" strokecolor="#4a7ebb" strokeweight="1.5pt">
+                  <v:rect w14:anchorId="2D30D715" id="Rectangle 4" o:spid="_x0000_s1026" style="position:absolute;margin-left:21.6pt;margin-top:36pt;width:568.8pt;height:17.6pt;z-index:251663360;visibility:visible;mso-wrap-style:square;mso-width-percent:0;mso-height-percent:0;mso-wrap-distance-left:9pt;mso-wrap-distance-top:0;mso-wrap-distance-right:9pt;mso-wrap-distance-bottom:0;mso-position-horizontal:absolute;mso-position-horizontal-relative:page;mso-position-vertical:absolute;mso-position-vertical-relative:page;mso-width-percent:0;mso-height-percent:0;mso-width-relative:page;mso-height-relative:page;v-text-anchor:top" o:gfxdata="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" fillcolor="#b5b5b5 [1311]" stroked="f" strokecolor="#4a7ebb" strokeweight="1.5pt">
                     <v:shadow color="black" opacity="22938f" offset="0,.74833mm"/>
                     <v:textbox inset=",7.2pt,,7.2pt"/>
                     <w10:wrap anchorx="page" anchory="page"/>
@@ -758,7 +758,7 @@
               </mc:Choice>
               <mc:Fallback>
                 <w:pict>
-                  <v:group w14:anchorId="4B19C002" id="Group 9" o:spid="_x0000_s1026" style="position:absolute;margin-left:21.6pt;margin-top:702pt;width:568.8pt;height:54.05pt;z-index:-251656192;mso-position-horizontal-relative:page;mso-position-vertical-relative:page" coordorigin="432,13608" coordsize="11376,1081" o:gfxdata="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">
+                  <v:group w14:anchorId="7A960E1C" id="Group 9" o:spid="_x0000_s1026" style="position:absolute;margin-left:21.6pt;margin-top:702pt;width:568.8pt;height:54.05pt;z-index:-251656192;mso-position-horizontal-relative:page;mso-position-vertical-relative:page" coordorigin="432,13608" coordsize="11376,1081" o:gfxdata="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">
                     <v:shapetype id="_x0000_t32" coordsize="21600,21600" o:spt="32" o:oned="t" path="m,l21600,21600e" filled="f">
                       <v:path arrowok="t" fillok="f" o:connecttype="none"/>
                       <o:lock v:ext="edit" shapetype="t"/>
@@ -1667,6 +1667,15 @@
       <w:r>
         <w:t>No obstante, el alcance de este proyecto no se detiene aquí. Una vez establecida la infraestructura y la gestión de claves, se ha añadido una capa adicional de seguridad y monitoreo: la creación de un sistema de registro de accesos y alertas. A través de la configuración del módulo PAM, se ha habilitado la generación de registros detallados de cada acceso a los servidores Linux. Estos registros contienen información crucial como la fecha, el usuario y el servidor de destino.</w:t>
       </w:r>
+      <w:r>
+        <w:t xml:space="preserve"> </w:t>
+      </w:r>
+      <w:r>
+        <w:t>Otra</w:t>
+      </w:r>
+      <w:r>
+        <w:t xml:space="preserve"> aportación radica en la capacidad del sistema para generar alertas en tiempo real ante actividades inusuales o potencialmente peligrosas.</w:t>
+      </w:r>
     </w:p>
     <w:p/>
     <w:p/>
@@ -1767,19 +1776,7 @@
         </w:tabs>
       </w:pPr>
       <w:r>
-        <w:t xml:space="preserve">En este apartado, voy a explicar cómo </w:t>
-      </w:r>
-      <w:r>
-        <w:t>se ha</w:t>
-      </w:r>
-      <w:r>
-        <w:t xml:space="preserve"> preparado la infraestructura. Para todo el despliegue, </w:t>
-      </w:r>
-      <w:r>
-        <w:t>se ha</w:t>
-      </w:r>
-      <w:r>
-        <w:t xml:space="preserve"> utilizado </w:t>
+        <w:t xml:space="preserve">El presente apartado tiene como objetivo describir el proceso de configuración de la infraestructura necesaria para el despliegue de la solución. Para llevar a cabo esta tarea, se ha empleado la herramienta </w:t>
       </w:r>
       <w:r>
         <w:rPr>
@@ -1789,7 +1786,7 @@
         <w:t>Docker</w:t>
       </w:r>
       <w:r>
-        <w:t xml:space="preserve">, más concretamente </w:t>
+        <w:t xml:space="preserve">, en particular, la herramienta </w:t>
       </w:r>
       <w:r>
         <w:rPr>
@@ -1799,13 +1796,7 @@
         <w:t>Docker Compose</w:t>
       </w:r>
       <w:r>
-        <w:t xml:space="preserve">. </w:t>
-      </w:r>
-      <w:r>
-        <w:t>Se ha</w:t>
-      </w:r>
-      <w:r>
-        <w:t xml:space="preserve"> empleado la imagen </w:t>
+        <w:t xml:space="preserve">. Con el propósito de establecer el entorno requerido, se ha utilizado la imagen </w:t>
       </w:r>
       <w:r>
         <w:rPr>
@@ -1815,7 +1806,7 @@
         <w:t>"osixia/openldap:latest"</w:t>
       </w:r>
       <w:r>
-        <w:t xml:space="preserve"> para el servidor LDAP y la imagen </w:t>
+        <w:t xml:space="preserve"> para el servidor LDAP, y la imagen </w:t>
       </w:r>
       <w:r>
         <w:rPr>
@@ -1825,7 +1816,7 @@
         <w:t>"ubuntu:latest"</w:t>
       </w:r>
       <w:r>
-        <w:t xml:space="preserve"> para crear una imagen personalizada llamada </w:t>
+        <w:t xml:space="preserve"> ha sido utilizada para construir una imagen personalizada denominada </w:t>
       </w:r>
       <w:r>
         <w:rPr>
@@ -1835,13 +1826,7 @@
         <w:t>"ibantxu12/uldapyssh"</w:t>
       </w:r>
       <w:r>
-        <w:t xml:space="preserve">. Toda la configuración de las máquinas </w:t>
-      </w:r>
-      <w:r>
-        <w:t>se ha</w:t>
-      </w:r>
-      <w:r>
-        <w:t xml:space="preserve"> programado en el archivo </w:t>
+        <w:t xml:space="preserve">. Toda la configuración detallada de las máquinas ha sido gestionada y especificada en el archivo </w:t>
       </w:r>
       <w:r>
         <w:rPr>
@@ -1851,7 +1836,7 @@
         <w:t>"docker-compose.yaml"</w:t>
       </w:r>
       <w:r>
-        <w:t xml:space="preserve"> y creado dos scripts: </w:t>
+        <w:t xml:space="preserve">. Adicionalmente, se ha implementado la conveniencia de simplificar el proceso de creación y eliminación de las máquinas mediante la creación de dos scripts: </w:t>
       </w:r>
       <w:r>
         <w:rPr>
@@ -1871,7 +1856,7 @@
         <w:t>"./stop-app.sh"</w:t>
       </w:r>
       <w:r>
-        <w:t xml:space="preserve">, para facilitar la creación y eliminación de las máquinas. </w:t>
+        <w:t>.</w:t>
       </w:r>
     </w:p>
     <w:p>
@@ -1880,9 +1865,6 @@
           <w:tab w:val="left" w:pos="2100"/>
         </w:tabs>
       </w:pPr>
-      <w:r>
-        <w:t>A continuación, explicaré detalladamente la creación y configuración de las maquinas:</w:t>
-      </w:r>
     </w:p>
     <w:p>
       <w:pPr>
@@ -1890,6 +1872,16 @@
           <w:tab w:val="left" w:pos="2100"/>
         </w:tabs>
       </w:pPr>
+      <w:r>
+        <w:t>A continuación, se procederá a presentar de manera exhaustiva la secuencia de pasos involucrados en la creación y configuración de las máquinas necesarias para este proyecto.</w:t>
+      </w:r>
+    </w:p>
+    <w:p>
+      <w:pPr>
+        <w:tabs>
+          <w:tab w:val="left" w:pos="2100"/>
+        </w:tabs>
+      </w:pPr>
     </w:p>
     <w:p>
       <w:pPr>
@@ -1901,7 +1893,7 @@
     </w:p>
     <w:p>
       <w:r>
-        <w:t>Esta es la configuración utilizada para el servidor LDAP:</w:t>
+        <w:t>La configuración empleada para la puesta en marcha del servidor LDAP se detalla a continuación:</w:t>
       </w:r>
     </w:p>
     <w:p>
@@ -1974,603 +1966,627 @@
     </w:p>
     <w:p>
       <w:r>
-        <w:t>Se ha</w:t>
-      </w:r>
-      <w:r>
-        <w:t xml:space="preserve"> elegido esta </w:t>
+        <w:t xml:space="preserve">Se optó por utilizar la imagen proporcionada </w:t>
       </w:r>
       <w:r>
         <w:rPr>
           <w:b/>
           <w:bCs/>
         </w:rPr>
-        <w:t>imagen</w:t>
-      </w:r>
-      <w:r>
-        <w:t xml:space="preserve"> poque ya disponía </w:t>
-      </w:r>
-      <w:r>
-        <w:t>del</w:t>
-      </w:r>
-      <w:r>
-        <w:t xml:space="preserve"> servidor openldap instalado y me permitía no tener que instalar y configurar todo el servidor. </w:t>
-      </w:r>
-    </w:p>
-    <w:p>
-      <w:r>
-        <w:t xml:space="preserve">Para el </w:t>
+        <w:t>"osixia/openldap:latest"</w:t>
+      </w:r>
+      <w:r>
+        <w:t xml:space="preserve"> debido a que ya contenía una instalación funcional del servidor OpenLDAP. Esta elección permitió evitar la tediosa tarea de instalación y configuración desde cero.</w:t>
+      </w:r>
+    </w:p>
+    <w:p>
+      <w:r>
+        <w:t xml:space="preserve">Dentro del archivo de composición de Docker </w:t>
       </w:r>
       <w:r>
         <w:rPr>
           <w:b/>
           <w:bCs/>
         </w:rPr>
-        <w:t>conta</w:t>
-      </w:r>
+        <w:t>"docker-compose.yaml"</w:t>
+      </w:r>
+      <w:r>
+        <w:t>, se establecieron los siguientes parámetros para el servidor LDAP:</w:t>
+      </w:r>
+    </w:p>
+    <w:p>
+      <w:pPr>
+        <w:pStyle w:val="ListParagraph"/>
+        <w:numPr>
+          <w:ilvl w:val="0"/>
+          <w:numId w:val="25"/>
+        </w:numPr>
+      </w:pPr>
       <w:r>
         <w:rPr>
           <w:b/>
           <w:bCs/>
         </w:rPr>
-        <w:t>in</w:t>
+        <w:t>container_name</w:t>
+      </w:r>
+      <w:r>
+        <w:t xml:space="preserve"> y </w:t>
       </w:r>
       <w:r>
         <w:rPr>
           <w:b/>
           <w:bCs/>
         </w:rPr>
-        <w:t>er_name</w:t>
-      </w:r>
-      <w:r>
-        <w:t xml:space="preserve"> y el </w:t>
-      </w:r>
+        <w:t>hostname</w:t>
+      </w:r>
+      <w:r>
+        <w:t>: Ambos valores se fijaron con el mismo nombre, con la finalidad de posibilitar la fácil identificación de la máquina tanto interna como externamente.</w:t>
+      </w:r>
+    </w:p>
+    <w:p/>
+    <w:p>
+      <w:pPr>
+        <w:pStyle w:val="ListParagraph"/>
+        <w:numPr>
+          <w:ilvl w:val="0"/>
+          <w:numId w:val="25"/>
+        </w:numPr>
+      </w:pPr>
       <w:r>
         <w:rPr>
           <w:b/>
           <w:bCs/>
         </w:rPr>
-        <w:t>hostname</w:t>
-      </w:r>
-      <w:r>
-        <w:t xml:space="preserve"> </w:t>
-      </w:r>
-      <w:r>
-        <w:t>se ha</w:t>
-      </w:r>
-      <w:r>
-        <w:t xml:space="preserve"> decidido usar el mismo nombre, para poder identificarlos bien dentro y fuera de las maquinas.</w:t>
-      </w:r>
-    </w:p>
-    <w:p>
-      <w:r>
-        <w:t>El</w:t>
-      </w:r>
-      <w:r>
-        <w:t xml:space="preserve"> apartado de </w:t>
-      </w:r>
+        <w:t>volumes</w:t>
+      </w:r>
+      <w:r>
+        <w:t xml:space="preserve">: Se especificó la ruta del directorio donde se compartirían archivos. En particular, esta ruta sería útil para almacenar archivos de configuración de usuarios, evitando </w:t>
+      </w:r>
+      <w:r>
+        <w:lastRenderedPageBreak/>
+        <w:t>tener que reconfigurar cada vez que las máquinas se cierran. En un futuro, es posible que se deban añadir nuevos volúmenes para certificados u otros ajustes relacionados con PAM.</w:t>
+      </w:r>
+    </w:p>
+    <w:p/>
+    <w:p>
+      <w:pPr>
+        <w:pStyle w:val="ListParagraph"/>
+        <w:numPr>
+          <w:ilvl w:val="0"/>
+          <w:numId w:val="25"/>
+        </w:numPr>
+      </w:pPr>
       <w:r>
         <w:rPr>
           <w:b/>
           <w:bCs/>
         </w:rPr>
-        <w:t>volumes</w:t>
-      </w:r>
-      <w:r>
-        <w:t xml:space="preserve"> guardad</w:t>
-      </w:r>
-      <w:r>
-        <w:t>a</w:t>
-      </w:r>
-      <w:r>
-        <w:t xml:space="preserve"> la ruta donde </w:t>
-      </w:r>
-      <w:r>
-        <w:t>se van a compartir archivos, como por ejemplo los que configuran los usuarios</w:t>
-      </w:r>
-      <w:r>
-        <w:t xml:space="preserve"> y no haya que configurarlo cada vez que cierras las máquinas. Es posible que en este apartado en el futuro necesite añadirle nuevos volúmenes, como los certificados o los ajustes de PAM.</w:t>
-      </w:r>
-    </w:p>
-    <w:p>
-      <w:r>
-        <w:t>El</w:t>
-      </w:r>
-      <w:r>
-        <w:t xml:space="preserve"> apartado </w:t>
+        <w:t>networks</w:t>
+      </w:r>
+      <w:r>
+        <w:t xml:space="preserve">: Se designó la red en la cual estarían ubicadas todas las máquinas. Esta red, denominada </w:t>
       </w:r>
       <w:r>
         <w:rPr>
           <w:b/>
           <w:bCs/>
         </w:rPr>
-        <w:t>networks</w:t>
-      </w:r>
-      <w:r>
-        <w:t xml:space="preserve"> </w:t>
-      </w:r>
-      <w:r>
-        <w:t>selecciona</w:t>
-      </w:r>
-      <w:r>
-        <w:t xml:space="preserve"> la red donde van a estar todas las maquinas, la cual </w:t>
-      </w:r>
-      <w:r>
-        <w:t>se ha creado</w:t>
-      </w:r>
-      <w:r>
-        <w:t xml:space="preserve"> </w:t>
-      </w:r>
-      <w:r>
-        <w:t>más</w:t>
-      </w:r>
-      <w:r>
-        <w:t xml:space="preserve"> abajo y es </w:t>
-      </w:r>
+        <w:t>"openldap-n"</w:t>
+      </w:r>
+      <w:r>
+        <w:t>, fue definida más adelante en la configuración.</w:t>
+      </w:r>
+    </w:p>
+    <w:p/>
+    <w:p>
+      <w:pPr>
+        <w:pStyle w:val="ListParagraph"/>
+        <w:numPr>
+          <w:ilvl w:val="0"/>
+          <w:numId w:val="25"/>
+        </w:numPr>
+      </w:pPr>
       <w:r>
         <w:rPr>
           <w:b/>
           <w:bCs/>
         </w:rPr>
-        <w:t>“openldap-n”</w:t>
-      </w:r>
-      <w:r>
-        <w:t>.</w:t>
-      </w:r>
-    </w:p>
-    <w:p>
-      <w:r>
-        <w:t>Y,</w:t>
-      </w:r>
-      <w:r>
-        <w:t xml:space="preserve"> por último, en el apartado </w:t>
+        <w:t>environment</w:t>
+      </w:r>
+      <w:r>
+        <w:t xml:space="preserve">: Se establecieron varias variables de entorno que, aunque en la actualidad no son imperativas, podrían ser de utilidad en futuras situaciones. Entre estas variables, dos son particularmente relevantes: </w:t>
       </w:r>
       <w:r>
         <w:rPr>
           <w:b/>
           <w:bCs/>
         </w:rPr>
-        <w:t>environment</w:t>
-      </w:r>
-      <w:r>
-        <w:t xml:space="preserve"> </w:t>
-      </w:r>
-      <w:r>
-        <w:t>se han configurado</w:t>
-      </w:r>
-      <w:r>
-        <w:t xml:space="preserve"> varias variables que ahora mismo no son muy </w:t>
-      </w:r>
-      <w:r>
-        <w:t>necesarias,</w:t>
-      </w:r>
-      <w:r>
-        <w:t xml:space="preserve"> pero puede que </w:t>
-      </w:r>
-      <w:r>
-        <w:lastRenderedPageBreak/>
-        <w:t xml:space="preserve">en un futuro me sea útil, como toda la parte del certificado. La información que </w:t>
-      </w:r>
-      <w:r>
-        <w:t>sí</w:t>
-      </w:r>
-      <w:r>
-        <w:t xml:space="preserve"> que es importante es </w:t>
+        <w:t>"LDAP_DOMAIN"</w:t>
+      </w:r>
+      <w:r>
+        <w:t xml:space="preserve"> y </w:t>
       </w:r>
       <w:r>
         <w:rPr>
           <w:b/>
           <w:bCs/>
         </w:rPr>
-        <w:t>“LDAP_DOMAIN”</w:t>
-      </w:r>
-      <w:r>
-        <w:t xml:space="preserve"> y </w:t>
+        <w:t>"LDAP_BASE_DN"</w:t>
+      </w:r>
+      <w:r>
+        <w:t xml:space="preserve">, las cuales deben coincidir. Asimismo, se proporcionó información de inicio de sesión para el administrador, es decir, </w:t>
       </w:r>
       <w:r>
         <w:rPr>
           <w:b/>
           <w:bCs/>
         </w:rPr>
-        <w:t>“LDAP_BASE_DN”</w:t>
-      </w:r>
-      <w:r>
-        <w:t xml:space="preserve"> que tienen que coincidir y la información de login del admin, es decir </w:t>
+        <w:t>"LDAP_ADMIN_USERNAME"</w:t>
+      </w:r>
+      <w:r>
+        <w:t xml:space="preserve"> y </w:t>
       </w:r>
       <w:r>
         <w:rPr>
           <w:b/>
           <w:bCs/>
         </w:rPr>
-        <w:t>“LDAP_ADMIN_USERNAME”</w:t>
-      </w:r>
-      <w:r>
-        <w:t xml:space="preserve"> y </w:t>
+        <w:t>"LDAP_ADMIN_PASSWORD"</w:t>
+      </w:r>
+      <w:r>
+        <w:t>.</w:t>
+      </w:r>
+    </w:p>
+    <w:p>
+      <w:pPr>
+        <w:pStyle w:val="ListParagraph"/>
+      </w:pPr>
+    </w:p>
+    <w:p>
+      <w:r>
+        <w:t xml:space="preserve">La creación de usuarios ha sido automatizada mediante el uso del script </w:t>
       </w:r>
       <w:r>
         <w:rPr>
           <w:b/>
           <w:bCs/>
         </w:rPr>
-        <w:t>“LDAP_ADMIN_PASSWORD”</w:t>
-      </w:r>
-      <w:r>
-        <w:t>.</w:t>
-      </w:r>
-    </w:p>
-    <w:p>
-      <w:r>
-        <w:t xml:space="preserve">Los usuarios se crean automáticamente en el </w:t>
+        <w:t>"./start-app.sh"</w:t>
+      </w:r>
+      <w:r>
+        <w:t xml:space="preserve">. En este script, se incluyó el comando </w:t>
       </w:r>
       <w:r>
         <w:rPr>
           <w:b/>
           <w:bCs/>
         </w:rPr>
-        <w:t>“start-app.sh”</w:t>
-      </w:r>
-      <w:r>
-        <w:t xml:space="preserve">, como se ve, tenemos el comando </w:t>
+        <w:t>"ldapadd -x -D cn=admin,dc=ibantfg,dc=com -W -f user.ldif"</w:t>
+      </w:r>
+      <w:r>
+        <w:t xml:space="preserve"> para la adición de </w:t>
+      </w:r>
+      <w:r>
+        <w:t>usuarios y</w:t>
+      </w:r>
+      <w:r>
+        <w:t xml:space="preserve"> los grupos</w:t>
+      </w:r>
+      <w:r>
+        <w:t>. Esto presenta una gran ventaja, ya que modificar, añadir o eliminar usuarios se vuelve una tarea sencilla y centralizada, simplemente al editar estos archivos de configuración.</w:t>
+      </w:r>
+    </w:p>
+    <w:p/>
+    <w:p>
+      <w:r>
+        <w:t>Por defecto, el script de creación de usuarios establece la creación de los siguientes usuarios: Javier, Mark, Lorea, Maite, Olatz, Mikel y Mario. Además, también se configuran los grupos 1, 2 y 3.</w:t>
+      </w:r>
+    </w:p>
+    <w:p/>
+    <w:p>
+      <w:r>
+        <w:lastRenderedPageBreak/>
+        <w:t xml:space="preserve">En caso de requerir cambios en la lista de usuarios o grupos, tan solo será necesario modificar los archivos pertinentes en el script. </w:t>
+      </w:r>
+      <w:r>
+        <w:t>Este modularidad</w:t>
+      </w:r>
+      <w:r>
+        <w:t xml:space="preserve"> facilita enormemente la administración y gestión de usuarios en el servidor LDAP.</w:t>
+      </w:r>
+    </w:p>
+    <w:p/>
+    <w:p>
+      <w:r>
+        <w:t xml:space="preserve">Una vez que la infraestructura se encuentra en funcionamiento, es posible verificar la existencia y los detalles de los usuarios en el servidor LDAP. Esto se logra a través del comando </w:t>
       </w:r>
       <w:r>
         <w:rPr>
           <w:b/>
           <w:bCs/>
         </w:rPr>
-        <w:t xml:space="preserve">"ldapadd -x -D cn=admin,dc=ibantfg,dc=com -W -f </w:t>
+        <w:t>"docker exec -it openldap bash"</w:t>
+      </w:r>
+      <w:r>
+        <w:t xml:space="preserve"> para acceder al servidor LDAP y, una vez dentro, ejecutar el comando </w:t>
       </w:r>
       <w:r>
         <w:rPr>
           <w:b/>
           <w:bCs/>
         </w:rPr>
-        <w:t>user.ldif</w:t>
+        <w:t>"slapcat"</w:t>
+      </w:r>
+      <w:r>
+        <w:t xml:space="preserve"> para visualizar la información de los usuarios almacenada en el servidor. Esto permite una verificación sencilla y directa de la configuración y los usuarios creados en el servidor LDAP.</w:t>
+      </w:r>
+    </w:p>
+    <w:p/>
+    <w:p>
+      <w:pPr>
+        <w:pStyle w:val="Heading3"/>
+      </w:pPr>
+      <w:r>
+        <w:t>Clientes Ubuntu</w:t>
+      </w:r>
+    </w:p>
+    <w:p>
+      <w:r>
+        <w:t>Para la creación de los clientes, se siguió un proceso estructurado que garantiza la instalación adecuada de las herramientas necesarias y la configuración de los servicios para lograr la conexión con el servidor LDAP. A continuación, se detalla paso a paso el proceso de creación de los clientes:</w:t>
+      </w:r>
+    </w:p>
+    <w:p/>
+    <w:p>
+      <w:pPr>
+        <w:pStyle w:val="ListParagraph"/>
+        <w:numPr>
+          <w:ilvl w:val="0"/>
+          <w:numId w:val="26"/>
+        </w:numPr>
+      </w:pPr>
+      <w:r>
+        <w:t xml:space="preserve">Se inició utilizando una imagen base de </w:t>
       </w:r>
       <w:r>
         <w:rPr>
           <w:b/>
           <w:bCs/>
         </w:rPr>
-        <w:t>&gt;"</w:t>
-      </w:r>
-      <w:r>
-        <w:t xml:space="preserve"> y otro para los grupos. Si queremos, cambiar, añadir o eliminar los usuarios solo tendremos que modificar estos archivos, por defecto crea los usuarios: : Javier, Mark, Lorea, Maite, Olatz, Mikel, Mario. Y los grupos: 1, 2 y 3. Podemos conectarnos al servidor LDAP con el comando </w:t>
+        <w:t>"Ubuntu:latest"</w:t>
+      </w:r>
+      <w:r>
+        <w:t xml:space="preserve"> en Docker.</w:t>
+      </w:r>
+    </w:p>
+    <w:p>
+      <w:pPr>
+        <w:pStyle w:val="ListParagraph"/>
+        <w:numPr>
+          <w:ilvl w:val="0"/>
+          <w:numId w:val="26"/>
+        </w:numPr>
+      </w:pPr>
+      <w:r>
+        <w:t xml:space="preserve">Se accedió a la imagen de Ubuntu utilizando el comando </w:t>
       </w:r>
       <w:r>
         <w:rPr>
           <w:b/>
           <w:bCs/>
         </w:rPr>
-        <w:t>"docker exec -it openldap bash"</w:t>
-      </w:r>
-      <w:r>
-        <w:t xml:space="preserve"> y así comprobar los usuarios con el comando </w:t>
-      </w:r>
-      <w:r>
+        <w:t>"docker exec -it ubuntu bash"</w:t>
+      </w:r>
+      <w:r>
+        <w:t>.</w:t>
+      </w:r>
+    </w:p>
+    <w:p>
+      <w:pPr>
+        <w:pStyle w:val="ListParagraph"/>
+        <w:numPr>
+          <w:ilvl w:val="0"/>
+          <w:numId w:val="26"/>
+        </w:numPr>
+      </w:pPr>
+      <w:r>
+        <w:t>Se realizó la instalación de los componentes requeridos mediante los siguientes comandos:</w:t>
+      </w:r>
+    </w:p>
+    <w:p>
+      <w:pPr>
+        <w:pStyle w:val="ListParagraph"/>
+        <w:numPr>
+          <w:ilvl w:val="1"/>
+          <w:numId w:val="26"/>
+        </w:numPr>
         <w:rPr>
           <w:b/>
           <w:bCs/>
-        </w:rPr>
-        <w:t>“slapcat”</w:t>
-      </w:r>
-      <w:r>
-        <w:t>.</w:t>
-      </w:r>
-    </w:p>
-    <w:p/>
-    <w:p>
-      <w:pPr>
-        <w:pStyle w:val="Heading3"/>
-      </w:pPr>
-      <w:r>
-        <w:t>Clientes Ubuntu</w:t>
-      </w:r>
-    </w:p>
-    <w:p>
-      <w:r>
-        <w:t xml:space="preserve">Para crear los clientes </w:t>
-      </w:r>
-      <w:r>
-        <w:t>se ha</w:t>
-      </w:r>
-      <w:r>
-        <w:t xml:space="preserve"> elaborado una imagen con las herramientas necesarias de la siguiente manera:</w:t>
-      </w:r>
-    </w:p>
-    <w:p>
-      <w:r>
-        <w:t xml:space="preserve">Primero </w:t>
-      </w:r>
-      <w:r>
-        <w:t>se ha</w:t>
-      </w:r>
-      <w:r>
-        <w:t xml:space="preserve"> arrancado una imagen normal de “Ubuntu:latest”, </w:t>
-      </w:r>
-      <w:r>
-        <w:t xml:space="preserve">se </w:t>
-      </w:r>
-      <w:r>
-        <w:t>h</w:t>
-      </w:r>
-      <w:r>
-        <w:t>a</w:t>
-      </w:r>
-      <w:r>
-        <w:t xml:space="preserve"> accedido a ella </w:t>
-      </w:r>
+          <w:lang w:val="en-US"/>
+        </w:rPr>
+      </w:pPr>
       <w:r>
         <w:rPr>
           <w:b/>
           <w:bCs/>
-        </w:rPr>
-        <w:t xml:space="preserve">"docker exec -it </w:t>
-      </w:r>
-      <w:r>
+          <w:lang w:val="en-US"/>
+        </w:rPr>
+        <w:t>"sudo apt update"</w:t>
+      </w:r>
+    </w:p>
+    <w:p>
+      <w:pPr>
+        <w:pStyle w:val="ListParagraph"/>
+        <w:numPr>
+          <w:ilvl w:val="1"/>
+          <w:numId w:val="26"/>
+        </w:numPr>
         <w:rPr>
           <w:b/>
           <w:bCs/>
-        </w:rPr>
-        <w:t>ubuntu</w:t>
-      </w:r>
+          <w:lang w:val="en-US"/>
+        </w:rPr>
+      </w:pPr>
       <w:r>
         <w:rPr>
           <w:b/>
           <w:bCs/>
-        </w:rPr>
-        <w:t xml:space="preserve"> bash"</w:t>
-      </w:r>
-      <w:r>
+          <w:lang w:val="en-US"/>
+        </w:rPr>
+        <w:t>"sudo apt install ssh"</w:t>
+      </w:r>
+    </w:p>
+    <w:p>
+      <w:pPr>
+        <w:pStyle w:val="ListParagraph"/>
+        <w:numPr>
+          <w:ilvl w:val="1"/>
+          <w:numId w:val="26"/>
+        </w:numPr>
         <w:rPr>
           <w:b/>
           <w:bCs/>
-        </w:rPr>
-        <w:t xml:space="preserve"> </w:t>
-      </w:r>
-      <w:r>
-        <w:t xml:space="preserve">e </w:t>
-      </w:r>
-      <w:r>
-        <w:t xml:space="preserve">instalado todo lo necesario: </w:t>
-      </w:r>
+          <w:lang w:val="en-US"/>
+        </w:rPr>
+      </w:pPr>
       <w:r>
         <w:rPr>
           <w:b/>
           <w:bCs/>
-        </w:rPr>
-        <w:t>“sudo apt update”</w:t>
-      </w:r>
-      <w:r>
-        <w:t xml:space="preserve">, </w:t>
+          <w:lang w:val="en-US"/>
+        </w:rPr>
+        <w:t>"sudo apt-get install libnss-ldap libpam-ldap ldap-utils -y"</w:t>
+      </w:r>
+    </w:p>
+    <w:p>
+      <w:pPr>
+        <w:pStyle w:val="ListParagraph"/>
+        <w:numPr>
+          <w:ilvl w:val="0"/>
+          <w:numId w:val="26"/>
+        </w:numPr>
+      </w:pPr>
+      <w:r>
+        <w:lastRenderedPageBreak/>
+        <w:t>Después de ejecutar el último comando, se abrió un menú de configuración para el cliente LDAP. En este menú se realizaron las siguientes configuraciones:</w:t>
+      </w:r>
+    </w:p>
+    <w:p>
+      <w:pPr>
+        <w:pStyle w:val="ListParagraph"/>
+        <w:numPr>
+          <w:ilvl w:val="1"/>
+          <w:numId w:val="26"/>
+        </w:numPr>
+      </w:pPr>
+      <w:r>
+        <w:t xml:space="preserve">Se introdujo la dirección de red del servidor LDAP en el campo correspondiente, como </w:t>
       </w:r>
       <w:r>
         <w:rPr>
           <w:b/>
           <w:bCs/>
         </w:rPr>
-        <w:t>“sudo apt install ssh”</w:t>
-      </w:r>
-      <w:r>
-        <w:t xml:space="preserve">  y </w:t>
+        <w:t>"ldapi:///openldap/"</w:t>
+      </w:r>
+      <w:r>
+        <w:t>.</w:t>
+      </w:r>
+    </w:p>
+    <w:p>
+      <w:pPr>
+        <w:pStyle w:val="ListParagraph"/>
+        <w:numPr>
+          <w:ilvl w:val="1"/>
+          <w:numId w:val="26"/>
+        </w:numPr>
+      </w:pPr>
+      <w:r>
+        <w:t xml:space="preserve">Se configuró el dominio LDAP según lo establecido en el servidor, en este caso </w:t>
       </w:r>
       <w:r>
         <w:rPr>
           <w:b/>
           <w:bCs/>
         </w:rPr>
-        <w:t>“sudo apt-get install libnss-ldap libpam-ldap ldap-utils -y”</w:t>
-      </w:r>
-      <w:r>
-        <w:t>. después del último comando se abrirá un menú para configurar el cliente LDAP.</w:t>
-      </w:r>
-      <w:r>
-        <w:t xml:space="preserve">  En el primer apartado </w:t>
-      </w:r>
-      <w:r>
-        <w:t>se ha</w:t>
-      </w:r>
-      <w:r>
-        <w:t xml:space="preserve"> escrito la dirección de red del servidor </w:t>
+        <w:t>"dc=ibantfg,dc=com"</w:t>
+      </w:r>
+      <w:r>
+        <w:t>.</w:t>
+      </w:r>
+    </w:p>
+    <w:p>
+      <w:pPr>
+        <w:pStyle w:val="ListParagraph"/>
+        <w:numPr>
+          <w:ilvl w:val="1"/>
+          <w:numId w:val="26"/>
+        </w:numPr>
+      </w:pPr>
+      <w:r>
+        <w:t>Se seleccionó la versión 3 de LDAP.</w:t>
+      </w:r>
+    </w:p>
+    <w:p>
+      <w:pPr>
+        <w:pStyle w:val="ListParagraph"/>
+        <w:numPr>
+          <w:ilvl w:val="1"/>
+          <w:numId w:val="26"/>
+        </w:numPr>
+      </w:pPr>
+      <w:r>
+        <w:t xml:space="preserve">Se proporcionaron las credenciales del administrador del servidor LDAP, es decir, </w:t>
       </w:r>
       <w:r>
         <w:rPr>
           <w:b/>
           <w:bCs/>
         </w:rPr>
-        <w:t>“ldapi:///openldap/”</w:t>
-      </w:r>
-      <w:r>
-        <w:t xml:space="preserve">, en el siguiente lo que </w:t>
-      </w:r>
-      <w:r>
-        <w:t>se configuró</w:t>
-      </w:r>
-      <w:r>
-        <w:t xml:space="preserve"> en el servidor LDAP </w:t>
+        <w:t>"cn=admin,dc=ibantfg,dc=com"</w:t>
+      </w:r>
+      <w:r>
+        <w:t xml:space="preserve"> y su contraseña </w:t>
       </w:r>
       <w:r>
         <w:rPr>
           <w:b/>
           <w:bCs/>
         </w:rPr>
-        <w:t>“dc=ibantfg,dc=com”</w:t>
-      </w:r>
-      <w:r>
-        <w:t xml:space="preserve">. Después </w:t>
-      </w:r>
-      <w:r>
-        <w:t>se ha</w:t>
-      </w:r>
-      <w:r>
-        <w:t xml:space="preserve"> seleccionado</w:t>
-      </w:r>
-      <w:r>
-        <w:t xml:space="preserve"> la versión 3 de LDAP. </w:t>
-      </w:r>
-      <w:r>
-        <w:t xml:space="preserve">Por último, el usuario y la contraseña del admin, es decir: </w:t>
+        <w:t>"LDAPapTFG"</w:t>
+      </w:r>
+      <w:r>
+        <w:t>.</w:t>
+      </w:r>
+    </w:p>
+    <w:p>
+      <w:pPr>
+        <w:pStyle w:val="ListParagraph"/>
+        <w:numPr>
+          <w:ilvl w:val="0"/>
+          <w:numId w:val="26"/>
+        </w:numPr>
+      </w:pPr>
+      <w:r>
+        <w:t>Una vez instalado OpenLDAP, se procedió a la configuración manual de tres archivos importantes en el cliente:</w:t>
+      </w:r>
+    </w:p>
+    <w:p>
+      <w:pPr>
+        <w:pStyle w:val="ListParagraph"/>
+        <w:numPr>
+          <w:ilvl w:val="1"/>
+          <w:numId w:val="26"/>
+        </w:numPr>
+      </w:pPr>
+      <w:r>
+        <w:t xml:space="preserve">Se modificó el archivo </w:t>
       </w:r>
       <w:r>
         <w:rPr>
           <w:b/>
           <w:bCs/>
         </w:rPr>
-        <w:t>“</w:t>
+        <w:t>"/etc/nsswitch.conf"</w:t>
+      </w:r>
+      <w:r>
+        <w:t xml:space="preserve"> para cambiar </w:t>
       </w:r>
       <w:r>
         <w:rPr>
           <w:b/>
           <w:bCs/>
         </w:rPr>
-        <w:t>cn=admin,</w:t>
+        <w:t>"systemd"</w:t>
+      </w:r>
+      <w:r>
+        <w:t xml:space="preserve"> por </w:t>
       </w:r>
       <w:r>
         <w:rPr>
           <w:b/>
           <w:bCs/>
         </w:rPr>
-        <w:t>dc=ibantfg,dc=com”</w:t>
+        <w:t>"ldap"</w:t>
+      </w:r>
+      <w:r>
+        <w:t xml:space="preserve"> en las líneas 7, 8 y 9. Esto asegura que el sistema utilice LDAP para la resolución de nombres.</w:t>
+      </w:r>
+    </w:p>
+    <w:p>
+      <w:pPr>
+        <w:pStyle w:val="ListParagraph"/>
+        <w:numPr>
+          <w:ilvl w:val="1"/>
+          <w:numId w:val="26"/>
+        </w:numPr>
+      </w:pPr>
+      <w:r>
+        <w:t xml:space="preserve">Se editó el archivo </w:t>
       </w:r>
       <w:r>
         <w:rPr>
           <w:b/>
           <w:bCs/>
         </w:rPr>
-        <w:t xml:space="preserve"> </w:t>
-      </w:r>
-      <w:r>
-        <w:t>y</w:t>
+        <w:t>"/etc/pam.d/common-session"</w:t>
+      </w:r>
+      <w:r>
+        <w:t xml:space="preserve"> y se añadió al final del archivo la línea </w:t>
       </w:r>
       <w:r>
         <w:rPr>
           <w:b/>
           <w:bCs/>
         </w:rPr>
-        <w:t xml:space="preserve"> “</w:t>
+        <w:t>"session optional pam_mkhomedir.so skel=/etc/skel umask=077"</w:t>
+      </w:r>
+      <w:r>
+        <w:t>. Esta línea permite crear automáticamente el directorio de inicio del usuario en caso de que no exista.</w:t>
+      </w:r>
+    </w:p>
+    <w:p>
+      <w:pPr>
+        <w:pStyle w:val="ListParagraph"/>
+        <w:numPr>
+          <w:ilvl w:val="0"/>
+          <w:numId w:val="26"/>
+        </w:numPr>
+      </w:pPr>
+      <w:r>
+        <w:t xml:space="preserve">Con todas estas configuraciones, la máquina cliente quedó preparada y lista para conectarse al servidor LDAP. Para facilitar el acceso y compartir la máquina, se subió la imagen resultante al repositorio de Docker con el nombre </w:t>
       </w:r>
       <w:r>
         <w:rPr>
           <w:b/>
           <w:bCs/>
         </w:rPr>
-        <w:t>LDAPapTFG</w:t>
-      </w:r>
-      <w:r>
-        <w:rPr>
-          <w:b/>
-          <w:bCs/>
-        </w:rPr>
-        <w:t>”</w:t>
+        <w:t>"ibantxu12/uldapyssh"</w:t>
       </w:r>
       <w:r>
         <w:t>.</w:t>
       </w:r>
     </w:p>
-    <w:p>
-      <w:r>
-        <w:t xml:space="preserve">Una vez instalado openldap </w:t>
-      </w:r>
-      <w:r>
-        <w:t>se ha</w:t>
-      </w:r>
-      <w:r>
-        <w:t xml:space="preserve"> configurado</w:t>
-      </w:r>
-      <w:r>
-        <w:t xml:space="preserve"> manualmente </w:t>
-      </w:r>
-      <w:r>
-        <w:t>tres</w:t>
-      </w:r>
-      <w:r>
-        <w:t xml:space="preserve"> archivos, uno es </w:t>
-      </w:r>
-      <w:r>
-        <w:rPr>
-          <w:b/>
-          <w:bCs/>
-        </w:rPr>
-        <w:t>“/etc/nsswitch.conf”</w:t>
-      </w:r>
-      <w:r>
-        <w:t xml:space="preserve">, en el cual </w:t>
-      </w:r>
-      <w:r>
-        <w:t>se ha</w:t>
-      </w:r>
-      <w:r>
-        <w:t xml:space="preserve"> cambiado</w:t>
-      </w:r>
-      <w:r>
-        <w:t xml:space="preserve"> systemd por ldap en las líneas 7,8 y 9.</w:t>
-      </w:r>
-      <w:r>
-        <w:t xml:space="preserve"> El otro es </w:t>
-      </w:r>
-      <w:r>
-        <w:rPr>
-          <w:b/>
-          <w:bCs/>
-        </w:rPr>
-        <w:t>“/etc/pam.d/common-session”</w:t>
-      </w:r>
-      <w:r>
-        <w:t xml:space="preserve"> al que habrá que añadir al final del </w:t>
+    <w:p/>
+    <w:p>
+      <w:r>
+        <w:t xml:space="preserve">En resumen, el proceso de creación de clientes se basó en la instalación y configuración de los componentes necesarios para la autenticación y la conexión con el servidor LDAP. Cada máquina cliente resultante está lista para conectarse a la infraestructura, y su </w:t>
       </w:r>
       <w:r>
         <w:lastRenderedPageBreak/>
-        <w:t xml:space="preserve">archivo la línea </w:t>
-      </w:r>
-      <w:r>
-        <w:rPr>
-          <w:b/>
-          <w:bCs/>
-        </w:rPr>
-        <w:t>“session optional       pam_mkhomedir.so skel=/etc/skel umask=077”</w:t>
-      </w:r>
-      <w:r>
-        <w:t>.</w:t>
-      </w:r>
-    </w:p>
-    <w:p>
-      <w:r>
-        <w:t xml:space="preserve">Con esto la maquina ya estaba preparada y </w:t>
-      </w:r>
-      <w:r>
-        <w:t>se podía conectar</w:t>
-      </w:r>
-      <w:r>
-        <w:t xml:space="preserve"> a un usuario del servidor LDAP. </w:t>
-      </w:r>
-      <w:r>
-        <w:t>Esa</w:t>
+        <w:t>configuración se simplifica gracias a la imagen compartida en el repositorio de Docker.</w:t>
       </w:r>
       <w:r>
         <w:t xml:space="preserve"> </w:t>
       </w:r>
       <w:r>
-        <w:t>máquina</w:t>
-      </w:r>
-      <w:r>
-        <w:t xml:space="preserve"> se ha subido </w:t>
-      </w:r>
-      <w:r>
-        <w:t xml:space="preserve">al repositorio de Docker con el nombre </w:t>
-      </w:r>
-      <w:r>
-        <w:rPr>
-          <w:b/>
-          <w:bCs/>
-        </w:rPr>
-        <w:t>“ibantxu12/uldapyssh”</w:t>
-      </w:r>
-      <w:r>
-        <w:t xml:space="preserve"> para que sea accesible desde cualquier equipo. </w:t>
-      </w:r>
-      <w:r>
         <w:t xml:space="preserve"> </w:t>
       </w:r>
       <w:r>
-        <w:t xml:space="preserve">Y esta es la configuración para cada cliente: </w:t>
+        <w:t>E</w:t>
+      </w:r>
+      <w:r>
+        <w:t xml:space="preserve">sta es la configuración para cada cliente: </w:t>
       </w:r>
     </w:p>
     <w:p>
@@ -2642,118 +2658,63 @@
     </w:p>
     <w:p>
       <w:r>
-        <w:rPr>
-          <w:rStyle w:val="IntenseEmphasis"/>
-          <w:i w:val="0"/>
-          <w:iCs w:val="0"/>
-          <w:color w:val="auto"/>
-        </w:rPr>
-        <w:t xml:space="preserve">Como ya he dicho </w:t>
-      </w:r>
-      <w:r>
-        <w:rPr>
-          <w:rStyle w:val="IntenseEmphasis"/>
-          <w:i w:val="0"/>
-          <w:iCs w:val="0"/>
-          <w:color w:val="auto"/>
-        </w:rPr>
-        <w:t xml:space="preserve">uso la imagen </w:t>
+        <w:t xml:space="preserve">Se utilizó la imagen personalizada </w:t>
       </w:r>
       <w:r>
         <w:rPr>
           <w:b/>
           <w:bCs/>
         </w:rPr>
-        <w:t>“ibantxu12/uldapyssh”</w:t>
+        <w:t>"ibantxu12/uldapyssh"</w:t>
+      </w:r>
+      <w:r>
+        <w:t xml:space="preserve"> para las máquinas clientes. Cada cliente tiene el mismo nombre para </w:t>
       </w:r>
       <w:r>
         <w:rPr>
           <w:b/>
           <w:bCs/>
         </w:rPr>
-        <w:t xml:space="preserve"> </w:t>
-      </w:r>
-      <w:r>
-        <w:t xml:space="preserve">que </w:t>
-      </w:r>
-      <w:r>
-        <w:t>se ha</w:t>
-      </w:r>
-      <w:r>
-        <w:t xml:space="preserve"> creado, </w:t>
-      </w:r>
-      <w:r>
-        <w:t>se ha puesto</w:t>
-      </w:r>
-      <w:r>
-        <w:t xml:space="preserve"> el mismo nombre de </w:t>
+        <w:t>"container_name"</w:t>
+      </w:r>
+      <w:r>
+        <w:t xml:space="preserve"> y </w:t>
       </w:r>
       <w:r>
         <w:rPr>
           <w:b/>
           <w:bCs/>
         </w:rPr>
-        <w:t>container_name</w:t>
-      </w:r>
-      <w:r>
-        <w:t xml:space="preserve"> y de </w:t>
+        <w:t>"hostname"</w:t>
+      </w:r>
+      <w:r>
+        <w:t xml:space="preserve"> para facilitar la identificación. Se conectaron a la red </w:t>
       </w:r>
       <w:r>
         <w:rPr>
           <w:b/>
           <w:bCs/>
         </w:rPr>
-        <w:t>hostname</w:t>
-      </w:r>
-      <w:r>
-        <w:t xml:space="preserve">. </w:t>
-      </w:r>
-      <w:r>
-        <w:t>Se ha añadido</w:t>
-      </w:r>
-      <w:r>
-        <w:t xml:space="preserve"> a la red </w:t>
+        <w:t>"openldap_n"</w:t>
+      </w:r>
+      <w:r>
+        <w:t xml:space="preserve"> para la comunicación con el servidor LDAP. Se mapeó el puerto 22 de cada cliente a puertos individuales en la máquina física (por ejemplo, puerto 221 para el primer cliente</w:t>
+      </w:r>
+      <w:r>
+        <w:t>, 222 para el segundo…</w:t>
+      </w:r>
+      <w:r>
+        <w:t xml:space="preserve">). Se añadió el comando </w:t>
       </w:r>
       <w:r>
         <w:rPr>
           <w:b/>
           <w:bCs/>
         </w:rPr>
-        <w:t>openldap_n</w:t>
-      </w:r>
-      <w:r>
-        <w:t xml:space="preserve">. </w:t>
-      </w:r>
-      <w:r>
-        <w:t>Luego, se ha mapeado</w:t>
-      </w:r>
-      <w:r>
-        <w:t xml:space="preserve"> el puerto 22 en el puerto 221 de mi maquina física, pero solo para el cliente 1, el cliente 2 mapeare el puerto 222, para el 3 el 223… Y por último </w:t>
-      </w:r>
-      <w:r>
-        <w:t>se ha añadido</w:t>
-      </w:r>
-      <w:r>
-        <w:t xml:space="preserve"> el comando </w:t>
-      </w:r>
-      <w:r>
-        <w:rPr>
-          <w:b/>
-          <w:bCs/>
-        </w:rPr>
-        <w:t>“/usr/sbin/sshd -D”</w:t>
-      </w:r>
-      <w:r>
-        <w:t xml:space="preserve"> para que </w:t>
-      </w:r>
-      <w:r>
-        <w:t xml:space="preserve">el servidor ssh </w:t>
-      </w:r>
-      <w:r>
-        <w:t>esté</w:t>
-      </w:r>
-      <w:r>
-        <w:t xml:space="preserve"> funcionando y para que la maquina no se cierre automáticamente.</w:t>
+        <w:t>"/usr/sbin/sshd -D"</w:t>
+      </w:r>
+      <w:r>
+        <w:t xml:space="preserve"> para mantener activo el servidor SSH en las máquinas cliente y evitar su cierre automático. Esto asegura que las máquinas estén disponibles para recibir conexiones SSH centralizadas y seguras.</w:t>
       </w:r>
     </w:p>
     <w:p/>
@@ -2773,10 +2734,19 @@
     </w:p>
     <w:p>
       <w:r>
-        <w:t xml:space="preserve">Para comprobar el correcto funcionamiento de la red podemos conectarnos que desde cualquier usuario a cualquiera de las maquinas. Con el </w:t>
-      </w:r>
-      <w:r>
-        <w:t>comando “</w:t>
+        <w:t>Para verificar la operatividad de la red, puedes conectarte desde cualquier usuario a cualquiera de las máquinas mediante el</w:t>
+      </w:r>
+      <w:r>
+        <w:t xml:space="preserve"> </w:t>
+      </w:r>
+      <w:r>
+        <w:t>comando</w:t>
+      </w:r>
+      <w:r>
+        <w:t xml:space="preserve"> </w:t>
+      </w:r>
+      <w:r>
+        <w:t>“</w:t>
       </w:r>
       <w:r>
         <w:rPr>
@@ -2802,7 +2772,13 @@
         <w:t>&lt;usuario&gt;</w:t>
       </w:r>
       <w:r>
-        <w:t xml:space="preserve"> es un usuario cualquiera del servidor LDAP y </w:t>
+        <w:t xml:space="preserve"> </w:t>
+      </w:r>
+      <w:r>
+        <w:t>es un usuario del servidor LDAP, y</w:t>
+      </w:r>
+      <w:r>
+        <w:t xml:space="preserve"> </w:t>
       </w:r>
       <w:r>
         <w:rPr>
@@ -2812,37 +2788,38 @@
         <w:t>&lt;puerto&gt;</w:t>
       </w:r>
       <w:r>
-        <w:t xml:space="preserve"> es el puerto de la maquina a la que conectarse ( </w:t>
-      </w:r>
-      <w:r>
-        <w:t>número</w:t>
-      </w:r>
-      <w:r>
         <w:t xml:space="preserve"> </w:t>
       </w:r>
       <w:r>
-        <w:lastRenderedPageBreak/>
-        <w:t xml:space="preserve">entre 221 y 225). Los usuarios son javier, mark, lorea, maite, olatz, mikel y mario. Y las contraseñas </w:t>
+        <w:t xml:space="preserve">es el número asignado a la máquina a la que deseas conectarte (por ejemplo, entre 221 y 225). Los nombres de usuario disponibles son: javier, mark, lorea, maite, olatz, mikel y mario. Las contraseñas corresponden a </w:t>
+      </w:r>
+      <w:r>
+        <w:t>“</w:t>
       </w:r>
       <w:r>
         <w:rPr>
           <w:b/>
           <w:bCs/>
         </w:rPr>
-        <w:t>“&lt;usuario&gt;Pass”</w:t>
-      </w:r>
-      <w:r>
-        <w:t>. Aquí tenemos un ejemplo:</w:t>
-      </w:r>
-    </w:p>
-    <w:p>
-      <w:pPr>
-        <w:jc w:val="center"/>
-      </w:pPr>
+        <w:t>&lt;usuario&gt;Pass</w:t>
+      </w:r>
+      <w:r>
+        <w:rPr>
+          <w:b/>
+          <w:bCs/>
+        </w:rPr>
+        <w:t>”</w:t>
+      </w:r>
+      <w:r>
+        <w:t>. Aquí tienes un ejemplo de cómo se realizaría:</w:t>
+      </w:r>
+    </w:p>
+    <w:p>
       <w:r>
         <w:rPr>
           <w:noProof/>
         </w:rPr>
+        <w:lastRenderedPageBreak/>
         <w:drawing>
           <wp:inline distT="0" distB="0" distL="0" distR="0" wp14:anchorId="68E1BBB7" wp14:editId="62A9490B">
             <wp:extent cx="4997603" cy="2657475"/>
@@ -2896,6 +2873,17 @@
     </w:p>
     <w:p>
       <w:pPr>
+        <w:rPr>
+          <w:i/>
+          <w:iCs/>
+        </w:rPr>
+      </w:pPr>
+      <w:r>
+        <w:t>Esto te permitirá acceder a las máquinas de forma centralizada y segura mediante SSH, utilizando las credenciales de los usuarios almacenados en el servidor LDAP.</w:t>
+      </w:r>
+    </w:p>
+    <w:p>
+      <w:pPr>
         <w:jc w:val="center"/>
         <w:rPr>
           <w:rStyle w:val="IntenseEmphasis"/>
@@ -2936,29 +2924,22 @@
     </w:p>
     <w:p>
       <w:r>
-        <w:t xml:space="preserve">Se han creado todas las claves publicas de los usuarios de ejemplo (la clave publica y la privada) dentro de la carpeta compartida con LDAP. Esto </w:t>
-      </w:r>
-      <w:r>
-        <w:t>se ha</w:t>
-      </w:r>
-      <w:r>
-        <w:t xml:space="preserve"> </w:t>
-      </w:r>
-      <w:r>
-        <w:t>realizado</w:t>
-      </w:r>
-      <w:r>
-        <w:t xml:space="preserve"> mediante el comando </w:t>
+        <w:t xml:space="preserve">Se han generado claves públicas y privadas para los usuarios de ejemplo, y se han guardado en la carpeta compartida con LDAP. Esto se logró utilizando el comando </w:t>
       </w:r>
       <w:r>
         <w:rPr>
           <w:b/>
           <w:bCs/>
         </w:rPr>
-        <w:t>“ssh-keygen -t rsa”</w:t>
-      </w:r>
-      <w:r>
-        <w:t>. A estos archivos no se les ha puesto contraseña. Este es un ejemplo de la creación:</w:t>
+        <w:t>"ssh-keygen -t rsa"</w:t>
+      </w:r>
+      <w:r>
+        <w:t>, y las claves generadas no tienen contraseñas asociadas.</w:t>
+      </w:r>
+    </w:p>
+    <w:p>
+      <w:r>
+        <w:t>Al ejecutar este comando, se generarán las claves pública y privada para cada usuario, y se almacenarán en la carpeta correspondiente para su uso posterior en la autenticación SSH.</w:t>
       </w:r>
     </w:p>
     <w:p>
@@ -3039,25 +3020,20 @@
     </w:p>
     <w:p>
       <w:r>
-        <w:t xml:space="preserve">Para almacenar las claves públicas en LDAP primero se </w:t>
-      </w:r>
-      <w:r>
-        <w:t>pensó</w:t>
-      </w:r>
-      <w:r>
-        <w:t xml:space="preserve"> en utilizar el atributo “</w:t>
-      </w:r>
-      <w:r>
-        <w:t>sshPublicKey</w:t>
-      </w:r>
-      <w:r>
-        <w:t xml:space="preserve">” pero resulto no estar habilitado en esta versión de OpenLDAP, como podemos observar en el siguiente error: </w:t>
-      </w:r>
-    </w:p>
-    <w:p>
-      <w:pPr>
-        <w:jc w:val="center"/>
-      </w:pPr>
+        <w:t xml:space="preserve">En un principio, se consideró la posibilidad de utilizar el atributo </w:t>
+      </w:r>
+      <w:r>
+        <w:rPr>
+          <w:b/>
+          <w:bCs/>
+        </w:rPr>
+        <w:t>"sshPublicKey"</w:t>
+      </w:r>
+      <w:r>
+        <w:t xml:space="preserve"> para almacenar las claves públicas en LDAP. Sin embargo, se descubrió que este atributo no estaba habilitado en la versión de OpenLDAP utilizada, lo cual se evidenció mediante el siguiente mensaje de error:</w:t>
+      </w:r>
+    </w:p>
+    <w:p>
       <w:r>
         <w:rPr>
           <w:noProof/>
@@ -3123,34 +3099,17 @@
     </w:p>
     <w:p>
       <w:r>
-        <w:t xml:space="preserve">Como el error persistía aun que se intentase modificar el esquema </w:t>
-      </w:r>
-      <w:r>
-        <w:t xml:space="preserve">se decidió añadir un nuevo atributo, se creó un archivo .ldif que añadiese un atributo gracias al comando </w:t>
+        <w:t xml:space="preserve">Dado que el problema persistía a pesar de los intentos de modificar el esquema, se tomó la decisión de introducir un nuevo atributo. Se procedió a crear un archivo .ldif con la intención de añadir este atributo mediante el comando </w:t>
       </w:r>
       <w:r>
         <w:rPr>
           <w:b/>
           <w:bCs/>
         </w:rPr>
-        <w:t>“ldapmodify -Y EXTERNAL -H ldapi:/// -f /root/compartido/</w:t>
-      </w:r>
-      <w:r>
-        <w:rPr>
-          <w:b/>
-          <w:bCs/>
-        </w:rPr>
-        <w:t>pu</w:t>
-      </w:r>
-      <w:r>
-        <w:rPr>
-          <w:b/>
-          <w:bCs/>
-        </w:rPr>
-        <w:t>.ldif”</w:t>
-      </w:r>
-      <w:r>
-        <w:t xml:space="preserve">. </w:t>
+        <w:t>"ldapmodify -Y EXTERNAL -H ldapi:/// -f /root/compartido/pu.ldif"</w:t>
+      </w:r>
+      <w:r>
+        <w:t>.</w:t>
       </w:r>
     </w:p>
     <w:p>
@@ -3220,13 +3179,23 @@
     </w:p>
     <w:p>
       <w:r>
-        <w:t>Con est</w:t>
-      </w:r>
-      <w:r>
-        <w:t>o se obtenía lo mismo, “not allowed”, en las dos siguientes imágenes (7 y 8) podemos ver el atributo antes y después de crearse. Se probo a añadirlo en distintos puntos del esquema de</w:t>
-      </w:r>
-      <w:r>
-        <w:t>l LDAP, pero sin ningún resultado.</w:t>
+        <w:t>A pesar de este enfoque, el problema persistía y seguía apareciendo el mensaje "</w:t>
+      </w:r>
+      <w:proofErr w:type="spellStart"/>
+      <w:r>
+        <w:t>not</w:t>
+      </w:r>
+      <w:proofErr w:type="spellEnd"/>
+      <w:r>
+        <w:t xml:space="preserve"> </w:t>
+      </w:r>
+      <w:proofErr w:type="spellStart"/>
+      <w:r>
+        <w:t>allowed</w:t>
+      </w:r>
+      <w:proofErr w:type="spellEnd"/>
+      <w:r>
+        <w:t>". Las imágenes 7 y 8 muestran el atributo antes y después de su creación. Aunque se intentó agregar el atributo en diferentes ubicaciones del esquema del LDAP, no se lograron resultados positivos en el proceso.</w:t>
       </w:r>
     </w:p>
     <w:p>
@@ -3365,10 +3334,7 @@
     </w:p>
     <w:p>
       <w:r>
-        <w:t xml:space="preserve">Como </w:t>
-      </w:r>
-      <w:r>
-        <w:t xml:space="preserve">no se conseguía agregar el atributo se opto por usar un atributo ya creado, el mejor candidato era el atributo “description”. Para conseguir esto se ha añadido una línea a la creación de los usuarios llamada “description” con la clave pública. </w:t>
+        <w:t>Dado que no se pudo lograr la adición del nuevo atributo, se tomó la decisión de utilizar un atributo existente, y el más adecuado resultó ser "description". Para lograr esto, se incluyó una línea adicional en la creación de usuarios que agregaba la clave pública al atributo "description".</w:t>
       </w:r>
     </w:p>
     <w:p>
@@ -3449,13 +3415,7 @@
     </w:p>
     <w:p>
       <w:r>
-        <w:t xml:space="preserve">Para que los clientes reciban las claves se ha creado un script que se ejecuta en el cliente, encargado de añadir las claves a la carpeta correspondiente. En el siguiente apartado se explicará </w:t>
-      </w:r>
-      <w:r>
-        <w:t>cómo</w:t>
-      </w:r>
-      <w:r>
-        <w:t xml:space="preserve"> se ejecuta este script. En este explicare el funcionamiento del script:</w:t>
+        <w:t>Para que los clientes reciban las claves, se ha desarrollado un script que se ejecuta en cada cliente, encargado de agregar las claves a la carpeta correspondiente. En la siguiente sección, se detallará cómo se ejecuta este script. A continuación, explicaré el funcionamiento del script:</w:t>
       </w:r>
     </w:p>
     <w:p>
@@ -3526,13 +3486,19 @@
     </w:p>
     <w:p>
       <w:r>
-        <w:t>Primero se</w:t>
-      </w:r>
-      <w:r>
-        <w:t xml:space="preserve"> han establecido las variables locales, que son las mismas que se han configurado en el servidor. Para aumentar la seguridad se debería crear un usuario en el servidor LDAP con los permisos justos para no usar el usuario admin. </w:t>
-      </w:r>
-      <w:r>
-        <w:t>La última variable es la ubicación de los usuarios en la estructura, se ha creado por si se establecen usuarios de otras clases.</w:t>
+        <w:t>Inicialmente, se definen variables locales en el script, coincidiendo con las mismas configuraciones establecidas en el servidor. Para reforzar la seguridad, sería recomendable crear un usuario en el servidor LDAP con permisos adecuados, evitando así el uso del usuario '</w:t>
+      </w:r>
+      <w:proofErr w:type="spellStart"/>
+      <w:r>
+        <w:t>admin</w:t>
+      </w:r>
+      <w:proofErr w:type="spellEnd"/>
+      <w:r>
+        <w:t xml:space="preserve">'. La última variable indica la ubicación de los </w:t>
+      </w:r>
+      <w:r>
+        <w:lastRenderedPageBreak/>
+        <w:t>usuarios en la estructura, lo cual se ha previsto en caso de que se establezcan usuarios de distintas categorías.</w:t>
       </w:r>
     </w:p>
     <w:p>
@@ -3546,7 +3512,6 @@
         <w:rPr>
           <w:noProof/>
         </w:rPr>
-        <w:lastRenderedPageBreak/>
         <w:drawing>
           <wp:anchor distT="0" distB="0" distL="114300" distR="114300" simplePos="0" relativeHeight="251658240" behindDoc="0" locked="0" layoutInCell="1" allowOverlap="1" wp14:anchorId="2DC3AA40" wp14:editId="057D5878">
             <wp:simplePos x="0" y="0"/>
@@ -3680,14 +3645,40 @@
         </w:drawing>
       </w:r>
       <w:r>
+        <w:t>El script continúa con un bucle que itera a través de los registros en LDAP, aprovechando la instrucción de la primera línea de la imagen 11. Dentro de este bucle, se extraen uno a uno los usuarios y el primer grupo al que están asignados. Luego, en el bloque IF que sigue, se procede a crear la carpeta del usuario en caso de que aún no exista y se le asignan los permisos necesarios.</w:t>
+      </w:r>
+    </w:p>
+    <w:p>
+      <w:pPr>
+        <w:jc w:val="center"/>
+        <w:rPr>
+          <w:rStyle w:val="IntenseEmphasis"/>
+        </w:rPr>
+      </w:pPr>
+      <w:r>
+        <w:rPr>
+          <w:rStyle w:val="IntenseEmphasis"/>
+        </w:rPr>
+        <w:t>Imagen 12: Claves publicas</w:t>
+      </w:r>
+    </w:p>
+    <w:p>
+      <w:pPr>
+        <w:jc w:val="center"/>
+        <w:rPr>
+          <w:rStyle w:val="IntenseEmphasis"/>
+        </w:rPr>
+      </w:pPr>
+    </w:p>
+    <w:p>
+      <w:pPr>
         <w:rPr>
           <w:rStyle w:val="IntenseEmphasis"/>
           <w:i w:val="0"/>
           <w:iCs w:val="0"/>
           <w:color w:val="auto"/>
         </w:rPr>
-        <w:t>El resto del script es un bucle que recorre</w:t>
-      </w:r>
+      </w:pPr>
       <w:r>
         <w:rPr>
           <w:rStyle w:val="IntenseEmphasis"/>
@@ -3695,26 +3686,28 @@
           <w:iCs w:val="0"/>
           <w:color w:val="auto"/>
         </w:rPr>
-        <w:t xml:space="preserve"> los registros de </w:t>
-      </w:r>
-      <w:r>
+        <w:t>Luego, el script extrae la clave pública del servidor LDAP y, dentro del bloque IF, crea las carpetas necesarias con los permisos correspondientes para almacenar la clave pública en el servidor. Es importante destacar que la clave pública sobrescribe el archivo existente, lo que significa que cada usuario solo puede tener una clave pública almacenada.</w:t>
+      </w:r>
+    </w:p>
+    <w:p>
+      <w:pPr>
         <w:rPr>
           <w:rStyle w:val="IntenseEmphasis"/>
           <w:i w:val="0"/>
           <w:iCs w:val="0"/>
           <w:color w:val="auto"/>
         </w:rPr>
-        <w:t>LDAP</w:t>
-      </w:r>
-      <w:r>
+      </w:pPr>
+    </w:p>
+    <w:p>
+      <w:pPr>
         <w:rPr>
           <w:rStyle w:val="IntenseEmphasis"/>
           <w:i w:val="0"/>
           <w:iCs w:val="0"/>
           <w:color w:val="auto"/>
         </w:rPr>
-        <w:t xml:space="preserve"> gracias a</w:t>
-      </w:r>
+      </w:pPr>
       <w:r>
         <w:rPr>
           <w:rStyle w:val="IntenseEmphasis"/>
@@ -3722,76 +3715,8 @@
           <w:iCs w:val="0"/>
           <w:color w:val="auto"/>
         </w:rPr>
-        <w:t xml:space="preserve"> la primera línea de la imagen 11. Dentro del bucle, en las primeras líneas se van sacando uno por uno los usuarios y el primer grupo al que pertenecen. Después, en el IF de abajo creamos la carpeta del usuario si no esta creada y le añadimos los permisos necesarios.</w:t>
-      </w:r>
-    </w:p>
-    <w:p>
-      <w:pPr>
-        <w:jc w:val="center"/>
-        <w:rPr>
-          <w:rStyle w:val="IntenseEmphasis"/>
-        </w:rPr>
-      </w:pPr>
-      <w:r>
-        <w:rPr>
-          <w:rStyle w:val="IntenseEmphasis"/>
-        </w:rPr>
-        <w:t>Imagen 12: Claves publicas</w:t>
-      </w:r>
-    </w:p>
-    <w:p>
-      <w:pPr>
-        <w:jc w:val="center"/>
-        <w:rPr>
-          <w:rStyle w:val="IntenseEmphasis"/>
-        </w:rPr>
-      </w:pPr>
-    </w:p>
-    <w:p>
-      <w:pPr>
-        <w:rPr>
-          <w:rStyle w:val="IntenseEmphasis"/>
-          <w:i w:val="0"/>
-          <w:iCs w:val="0"/>
-          <w:color w:val="auto"/>
-        </w:rPr>
-      </w:pPr>
-      <w:r>
-        <w:rPr>
-          <w:rStyle w:val="IntenseEmphasis"/>
-          <w:i w:val="0"/>
-          <w:iCs w:val="0"/>
-          <w:color w:val="auto"/>
-        </w:rPr>
-        <w:t>Por último</w:t>
-      </w:r>
-      <w:r>
-        <w:rPr>
-          <w:rStyle w:val="IntenseEmphasis"/>
-          <w:i w:val="0"/>
-          <w:iCs w:val="0"/>
-          <w:color w:val="auto"/>
-        </w:rPr>
-        <w:t>, saca del LDAP la clave publica almacenada en el servidor, y dentro del IF se crean las carpetas necesarias, con sus respectivos permisos para almacenar la clave publica en el servidor. Como podemos ver, la clave publica machaca el archivo, solo podemos tener una clave privada por usuario.</w:t>
-      </w:r>
-    </w:p>
-    <w:p>
-      <w:pPr>
-        <w:rPr>
-          <w:rStyle w:val="IntenseEmphasis"/>
-          <w:i w:val="0"/>
-          <w:iCs w:val="0"/>
-          <w:color w:val="auto"/>
-        </w:rPr>
-      </w:pPr>
-      <w:r>
-        <w:rPr>
-          <w:rStyle w:val="IntenseEmphasis"/>
-          <w:i w:val="0"/>
-          <w:iCs w:val="0"/>
-          <w:color w:val="auto"/>
-        </w:rPr>
-        <w:t xml:space="preserve">Ejecutando este script se crearían todas las carpetas de los usuarios en ese servidor y se añadiría las claves publicas almacenadas en ldap, y ahora podríamos logarnos en el servidor con la clave, por ejemplo </w:t>
+        <w:lastRenderedPageBreak/>
+        <w:t xml:space="preserve">Al ejecutar este script, se generan todas las carpetas de los usuarios en el servidor y se añaden las claves públicas almacenadas en LDAP. Esto habilita la posibilidad de iniciar sesión en el servidor utilizando la clave pública, como se muestra en el ejemplo: </w:t>
       </w:r>
       <w:r>
         <w:rPr>
@@ -3802,48 +3727,26 @@
           <w:iCs w:val="0"/>
           <w:color w:val="auto"/>
         </w:rPr>
-        <w:t>“</w:t>
-      </w:r>
-      <w:r>
-        <w:rPr>
-          <w:rStyle w:val="IntenseEmphasis"/>
-          <w:b/>
-          <w:bCs/>
+        <w:t>"ssh -i keys/maite maite@localhost -p 221"</w:t>
+      </w:r>
+      <w:r>
+        <w:rPr>
+          <w:rStyle w:val="IntenseEmphasis"/>
           <w:i w:val="0"/>
           <w:iCs w:val="0"/>
           <w:color w:val="auto"/>
         </w:rPr>
-        <w:t>ssh -i keys/maite maite@localhost -p 221</w:t>
-      </w:r>
-      <w:r>
-        <w:rPr>
-          <w:rStyle w:val="IntenseEmphasis"/>
-          <w:b/>
-          <w:bCs/>
+        <w:t>.</w:t>
+      </w:r>
+    </w:p>
+    <w:p>
+      <w:pPr>
+        <w:rPr>
+          <w:rStyle w:val="IntenseEmphasis"/>
           <w:i w:val="0"/>
           <w:iCs w:val="0"/>
           <w:color w:val="auto"/>
         </w:rPr>
-        <w:t>”</w:t>
-      </w:r>
-      <w:r>
-        <w:rPr>
-          <w:rStyle w:val="IntenseEmphasis"/>
-          <w:i w:val="0"/>
-          <w:iCs w:val="0"/>
-          <w:color w:val="auto"/>
-        </w:rPr>
-        <w:t>.</w:t>
-      </w:r>
-    </w:p>
-    <w:p>
-      <w:pPr>
-        <w:rPr>
-          <w:rStyle w:val="IntenseEmphasis"/>
-          <w:i w:val="0"/>
-          <w:iCs w:val="0"/>
-          <w:color w:val="auto"/>
-        </w:rPr>
       </w:pPr>
     </w:p>
     <w:p>
@@ -3851,23 +3754,22 @@
         <w:pStyle w:val="Heading3"/>
       </w:pPr>
       <w:r>
-        <w:lastRenderedPageBreak/>
         <w:t>Ejecución del script</w:t>
       </w:r>
     </w:p>
     <w:p>
       <w:r>
-        <w:t xml:space="preserve">Para que el script se ejecute automáticamente cuando sea necesario entra en juego PAM. Se ha creado una regla que ejecuta este script cada vez que un cliente intenta conectarse por SSH. Esto lo hemos logrado modificando el archivo </w:t>
+        <w:t xml:space="preserve">Para automatizar la ejecución del script cuando sea necesario, se ha utilizado el módulo PAM. Se ha configurado una regla que ejecuta este script cada vez que un cliente intenta conectarse a través de SSH. Para lograr esto, se ha realizado una modificación en el archivo </w:t>
       </w:r>
       <w:r>
         <w:rPr>
           <w:b/>
           <w:bCs/>
         </w:rPr>
-        <w:t>“/etc/pam.d/sshd”</w:t>
-      </w:r>
-      <w:r>
-        <w:t xml:space="preserve"> para que estos cambios se guarden y para tener el script a mano hemos modificado el archivo de configuración de las maquinas.</w:t>
+        <w:t>"/etc/pam.d/sshd"</w:t>
+      </w:r>
+      <w:r>
+        <w:t xml:space="preserve"> para que los cambios se apliquen. Además, se ha ajustado el archivo de configuración de las máquinas para incluir el script necesario y tenerlo disponible.</w:t>
       </w:r>
     </w:p>
     <w:p>
@@ -3945,10 +3847,7 @@
     </w:p>
     <w:p>
       <w:r>
-        <w:t xml:space="preserve">Como se puede observar se ha añadido el archivo volúmenes con la carpeta scripts y la configuración de </w:t>
-      </w:r>
-      <w:r>
-        <w:t>PAM. Al archivo de configuración basta con añadirle la siguiente línea al principio del archivo para que todo funcione correctamente.</w:t>
+        <w:t xml:space="preserve">Se ha incorporado el archivo "volumes" que contiene la carpeta de scripts y la configuración de PAM al archivo de configuración. Para asegurar el correcto funcionamiento, solo es necesario agregar la siguiente línea al inicio del archivo de configuración. </w:t>
       </w:r>
     </w:p>
     <w:p>
@@ -4068,24 +3967,17 @@
     </w:p>
     <w:p>
       <w:r>
-        <w:lastRenderedPageBreak/>
-        <w:t>De primeras parecía que esta solución funcionaba, pedía contraseña, pero poniendo cualquier palabra se conseguía iniciar sesión, pero nada mas lejos de la realidad. Esto funcionaba porque “</w:t>
-      </w:r>
-      <w:r>
-        <w:t>sufficient</w:t>
-      </w:r>
-      <w:r>
-        <w:t xml:space="preserve">” inicia sesión si el script se ejecuta, es decir, que daba igual la clave que usases o la contraseña que pusieras que se iba a iniciar sesión. Después de investigar posibles soluciones ninguna de ellas funcionaba, porque tanto PAM como la propia configuración de SSH no ejecuta ningún script hasta que se inicie la sesión. Por lo tanto, la única opción posible era programar la ejecución del script periódicamente. Para esto he utilizado </w:t>
+        <w:t xml:space="preserve">En un principio, esta solución parecía efectiva: solicitaba una contraseña al intentar iniciar sesión, pero resultaba que cualquier palabra permitía el acceso. Sin embargo, la realidad era más compleja. Esto funcionaba debido a que el uso de la directiva "sufficient" en PAM permitía iniciar sesión en caso de que el script se ejecutara, independientemente de la contraseña o clave proporcionada. Tras explorar diversas alternativas, ninguna de ellas resultó exitosa, ya que ni PAM ni la configuración nativa de SSH ejecutaban scripts antes de que se iniciara la sesión. En consecuencia, la única solución viable consistía en programar la ejecución periódica del script. Para lograr esto, se implementó el uso de </w:t>
       </w:r>
       <w:r>
         <w:rPr>
           <w:b/>
           <w:bCs/>
         </w:rPr>
-        <w:t>“cron”</w:t>
-      </w:r>
-      <w:r>
-        <w:t>, este es archivo de configuración.</w:t>
+        <w:t>"cron"</w:t>
+      </w:r>
+      <w:r>
+        <w:t>, como se refleja en el archivo de configuración.</w:t>
       </w:r>
     </w:p>
     <w:p>
@@ -4154,11 +4046,18 @@
       </w:pPr>
     </w:p>
     <w:p>
-      <w:pPr>
-        <w:jc w:val="left"/>
-      </w:pPr>
-      <w:r>
-        <w:t>Esto quiere decir que se va a ejecutar el script cada minuto. Para que cron se ejecute hay que iniciar el servicio a la vez que el de SSHD, como Docker compose solo permite ejecutar un comando a la vez se ha tenido que crear un archivo compartido con los clientes que ejecuta los dos servicios.</w:t>
+      <w:r>
+        <w:t xml:space="preserve">Esta configuración implica que el script se ejecutará cada minuto mediante "cron". </w:t>
+      </w:r>
+      <w:r>
+        <w:t>Deseamos ejecutar los servicios "cron" y "sshd" de manera simultánea</w:t>
+      </w:r>
+      <w:r>
+        <w:t xml:space="preserve">. Sin embargo, dado que Docker Compose solo </w:t>
+      </w:r>
+      <w:r>
+        <w:lastRenderedPageBreak/>
+        <w:t>admite la ejecución de un solo comando a la vez, se ha implementado una solución que involucra la creación de un archivo compartido con los clientes. Este archivo ejecuta ambos servicios de manera simultánea.</w:t>
       </w:r>
     </w:p>
     <w:p>
@@ -4229,77 +4128,70 @@
       </w:pPr>
     </w:p>
     <w:p>
-      <w:pPr>
-        <w:jc w:val="left"/>
-      </w:pPr>
-      <w:r>
-        <w:lastRenderedPageBreak/>
-        <w:t xml:space="preserve">En el </w:t>
+      <w:r>
+        <w:t xml:space="preserve">Se ha agregado la ejecución del script en el campo </w:t>
       </w:r>
       <w:r>
         <w:rPr>
           <w:b/>
           <w:bCs/>
         </w:rPr>
-        <w:t>“command”</w:t>
-      </w:r>
-      <w:r>
-        <w:t xml:space="preserve"> del yaml se ha añadido la ejecución de este script </w:t>
+        <w:t>"command"</w:t>
+      </w:r>
+      <w:r>
+        <w:t xml:space="preserve"> del archivo YAML de configuración de Docker con la siguiente línea: </w:t>
       </w:r>
       <w:r>
         <w:rPr>
           <w:b/>
           <w:bCs/>
         </w:rPr>
-        <w:t>“</w:t>
+        <w:t>"command: ["/usr/local/bin/scripts/start_services.sh"]"</w:t>
+      </w:r>
+      <w:r>
+        <w:t>. Esto asegurará que el script se ejecute y nos permitirá acceder utilizando la clave SSH.</w:t>
+      </w:r>
+    </w:p>
+    <w:p/>
+    <w:p>
+      <w:pPr>
+        <w:pStyle w:val="Heading2"/>
+      </w:pPr>
+      <w:r>
+        <w:t>Registro de accesos y alertas</w:t>
+      </w:r>
+    </w:p>
+    <w:p>
+      <w:pPr>
+        <w:pStyle w:val="Heading3"/>
+      </w:pPr>
+      <w:r>
+        <w:t>Servicio de logs centralizado</w:t>
+      </w:r>
+    </w:p>
+    <w:p>
+      <w:r>
+        <w:t xml:space="preserve">Se ideó utilizar el servicio integrado de OpenLDAP llamado </w:t>
       </w:r>
       <w:r>
         <w:rPr>
           <w:b/>
           <w:bCs/>
         </w:rPr>
-        <w:t>command: ["/usr/local/bin/scripts/start_services.sh"]</w:t>
+        <w:t>"auditEvent"</w:t>
+      </w:r>
+      <w:r>
+        <w:t xml:space="preserve"> para centralizar los registros en los servidores. Para habilitar esta función, se ha creado el archivo </w:t>
       </w:r>
       <w:r>
         <w:rPr>
           <w:b/>
           <w:bCs/>
         </w:rPr>
-        <w:t>”</w:t>
-      </w:r>
-      <w:r>
-        <w:t xml:space="preserve">. Con esto ya se ejecutara el script y podremos acceder con la clave </w:t>
-      </w:r>
-      <w:r>
-        <w:t>SSH</w:t>
+        <w:t>"audit_config.ldif"</w:t>
       </w:r>
       <w:r>
         <w:t>.</w:t>
-      </w:r>
-    </w:p>
-    <w:p/>
-    <w:p>
-      <w:pPr>
-        <w:pStyle w:val="Heading2"/>
-      </w:pPr>
-      <w:r>
-        <w:t>Registro de accesos y alertas</w:t>
-      </w:r>
-    </w:p>
-    <w:p>
-      <w:pPr>
-        <w:pStyle w:val="Heading3"/>
-      </w:pPr>
-      <w:r>
-        <w:t>Servicio de logs centralizado</w:t>
-      </w:r>
-    </w:p>
-    <w:p>
-      <w:pPr>
-        <w:jc w:val="left"/>
-      </w:pPr>
-      <w:r>
-        <w:t>Para tener centralizados los registros a los servidores se pensó en usar el propio servicio de OpenLDAP “auditEvent” para habilitar esto se ha creado el archivo  “audit_config.ldif”.</w:t>
       </w:r>
     </w:p>
     <w:p>
@@ -4382,17 +4274,8 @@
       </w:pPr>
     </w:p>
     <w:p>
-      <w:pPr>
-        <w:jc w:val="left"/>
-      </w:pPr>
-      <w:r>
-        <w:t>Y ejecutado el siguiente comando</w:t>
-      </w:r>
-      <w:r>
-        <w:t xml:space="preserve"> en el servidor LDAP</w:t>
-      </w:r>
-      <w:r>
-        <w:t>.</w:t>
+      <w:r>
+        <w:t>Luego se ejecutó el siguiente comando en el servidor LDAP.</w:t>
       </w:r>
     </w:p>
     <w:p>
@@ -4467,22 +4350,19 @@
       </w:r>
     </w:p>
     <w:p>
+      <w:r>
+        <w:lastRenderedPageBreak/>
+        <w:t>Después, se creó un script que generaba el archivo de registro y lo enviaba al servidor LDAP.</w:t>
+      </w:r>
+    </w:p>
+    <w:p>
       <w:pPr>
         <w:jc w:val="left"/>
       </w:pPr>
       <w:r>
-        <w:t>Después se ha creado un script que creaba el archivo de log y lo mandaba al servidor LDAP.</w:t>
-      </w:r>
-    </w:p>
-    <w:p>
-      <w:pPr>
-        <w:jc w:val="left"/>
-      </w:pPr>
-      <w:r>
         <w:rPr>
           <w:noProof/>
         </w:rPr>
-        <w:lastRenderedPageBreak/>
         <w:drawing>
           <wp:inline distT="0" distB="0" distL="0" distR="0" wp14:anchorId="73B7C831" wp14:editId="77F1F3AD">
             <wp:extent cx="5400040" cy="2649220"/>
@@ -4536,18 +4416,24 @@
     </w:p>
     <w:p>
       <w:pPr>
-        <w:jc w:val="center"/>
-        <w:rPr>
-          <w:rStyle w:val="IntenseEmphasis"/>
-        </w:rPr>
-      </w:pPr>
-    </w:p>
-    <w:p>
-      <w:pPr>
-        <w:jc w:val="left"/>
-      </w:pPr>
-      <w:r>
-        <w:t xml:space="preserve">Cuando se ha probado se a obtenido el error que obtenemos en la siguiente imagen. Esto se debe a que nuevamente el registro “auditEvent” no se encuentra en el LDAP y como ya hemos comentado anteriormente no podemos agregar registros. </w:t>
+        <w:rPr>
+          <w:rStyle w:val="IntenseEmphasis"/>
+        </w:rPr>
+      </w:pPr>
+    </w:p>
+    <w:p>
+      <w:r>
+        <w:t xml:space="preserve">Cuando se probó, se encontró el error que se muestra en la imagen siguiente. Esto se debe a que una vez más el registro </w:t>
+      </w:r>
+      <w:r>
+        <w:rPr>
+          <w:b/>
+          <w:bCs/>
+        </w:rPr>
+        <w:t>"auditEvent"</w:t>
+      </w:r>
+      <w:r>
+        <w:t xml:space="preserve"> no se encuentra en el LDAP y, como ya se discutió anteriormente, no podemos agregar registros.</w:t>
       </w:r>
     </w:p>
     <w:p>
@@ -4611,21 +4497,14 @@
     </w:p>
     <w:p>
       <w:pPr>
-        <w:jc w:val="center"/>
-        <w:rPr>
-          <w:rStyle w:val="IntenseEmphasis"/>
-        </w:rPr>
-      </w:pPr>
-    </w:p>
-    <w:p>
-      <w:r>
-        <w:t xml:space="preserve">Por eso se ha optado por crear otro servicio encargado de recibir los logs de los clientes. Normalmente se añadiría este servicio al servidor </w:t>
-      </w:r>
-      <w:r>
-        <w:t>LDAP,</w:t>
-      </w:r>
-      <w:r>
-        <w:t xml:space="preserve"> pero por facilitar la configuración de Docker se ha creado una maquina nueva encargada de recibir los logs.</w:t>
+        <w:rPr>
+          <w:rStyle w:val="IntenseEmphasis"/>
+        </w:rPr>
+      </w:pPr>
+    </w:p>
+    <w:p>
+      <w:r>
+        <w:t>Por esta razón, se decidió crear otro servicio encargado de recibir los registros de los clientes. Aunque normalmente se añadiría este servicio al servidor LDAP, para simplificar la configuración en Docker se ha creado una nueva máquina dedicada a recibir los registros de los logs.</w:t>
       </w:r>
     </w:p>
     <w:p>
@@ -4692,7 +4571,7 @@
     </w:p>
     <w:p>
       <w:r>
-        <w:t xml:space="preserve">Esta maquina es alpine por el simple hecho de que venia con NetCat instalado. Lo único que hace es escuchar por el puerto </w:t>
+        <w:t xml:space="preserve">Esta máquina utiliza Alpine debido a la presencia de NetCat en su instalación por defecto. Su función es escuchar en el puerto </w:t>
       </w:r>
       <w:r>
         <w:rPr>
@@ -4702,17 +4581,17 @@
         <w:t>514</w:t>
       </w:r>
       <w:r>
-        <w:t xml:space="preserve"> y guardar eso en </w:t>
+        <w:t xml:space="preserve"> y guardar los registros en el archivo </w:t>
       </w:r>
       <w:r>
         <w:rPr>
           <w:b/>
           <w:bCs/>
         </w:rPr>
-        <w:t>“/var/log/ssh.log”</w:t>
-      </w:r>
-      <w:r>
-        <w:t xml:space="preserve">. Podremos ver este archivo a través de un volumen. En los clientes se ha creado un script que manda esa información al servidor a través de NetCat. Esta vez hemos tenido que instalar NetCat en el Docker personalizado de Ubuntu. </w:t>
+        <w:t>"/var/log/ssh.log"</w:t>
+      </w:r>
+      <w:r>
+        <w:t>. Este archivo puede ser accedido a través de un volumen. Por otro lado, se ha creado un script en los clientes para enviar la información a este servidor mediante NetCat. En este caso, fue necesario instalar NetCat en la imagen Docker personalizada de Ubuntu que se utilizó en los clientes.</w:t>
       </w:r>
     </w:p>
     <w:p>
@@ -4774,7 +4653,7 @@
     <w:p/>
     <w:p>
       <w:r>
-        <w:t xml:space="preserve">Como veis el archivo simplemente manda la información de conexión o desconexión al server con el nombre, la fecha y el servidor al que se ha accedido. </w:t>
+        <w:t>El archivo en cuestión simplemente envía información de las conexiones o desconexiones al servidor, incluyendo el nombre del usuario, la fecha y el nombre del servidor al que se ha accedido.</w:t>
       </w:r>
     </w:p>
     <w:p>
@@ -4843,12 +4722,10 @@
     <w:p/>
     <w:p>
       <w:r>
-        <w:t xml:space="preserve">Después se ha añadido a la última línea </w:t>
-      </w:r>
-      <w:r>
-        <w:t>del archivo de configuración PAM de SSH lo que hemos visto en el apartado anterior, para que se ejecute el script con cada conexión al servidor. Y este seria un ejemplo del resultado del archivo log.</w:t>
-      </w:r>
-    </w:p>
+        <w:t>Luego, se ha agregado la última línea del archivo de configuración PAM de SSH tal como se ha visto en el apartado anterior, para que el script se ejecute con cada conexión al servidor. A continuación, se presenta un ejemplo del resultado obtenido en el archivo de registro:</w:t>
+      </w:r>
+    </w:p>
+    <w:p/>
     <w:p>
       <w:r>
         <w:drawing>
@@ -4907,6 +4784,281 @@
     </w:p>
     <w:p>
       <w:pPr>
+        <w:jc w:val="center"/>
+        <w:rPr>
+          <w:rStyle w:val="IntenseEmphasis"/>
+        </w:rPr>
+      </w:pPr>
+    </w:p>
+    <w:p>
+      <w:pPr>
+        <w:pStyle w:val="Heading3"/>
+      </w:pPr>
+      <w:r>
+        <w:t>Alertas de anomalías</w:t>
+      </w:r>
+    </w:p>
+    <w:p>
+      <w:r>
+        <w:t>La intención principal con las alertas era programar, con la ayuda de PAM, algunas de las alertas más utilizadas para analizar las conexiones SSH, que incluyen:</w:t>
+      </w:r>
+    </w:p>
+    <w:p>
+      <w:pPr>
+        <w:pStyle w:val="ListParagraph"/>
+        <w:numPr>
+          <w:ilvl w:val="0"/>
+          <w:numId w:val="27"/>
+        </w:numPr>
+      </w:pPr>
+      <w:r>
+        <w:t>Detectar intentos repetidos de inicio de sesión fallidos.</w:t>
+      </w:r>
+    </w:p>
+    <w:p>
+      <w:pPr>
+        <w:pStyle w:val="ListParagraph"/>
+        <w:numPr>
+          <w:ilvl w:val="0"/>
+          <w:numId w:val="27"/>
+        </w:numPr>
+      </w:pPr>
+      <w:r>
+        <w:t>Identificar cambios en archivos de configuración importantes.</w:t>
+      </w:r>
+    </w:p>
+    <w:p>
+      <w:pPr>
+        <w:pStyle w:val="ListParagraph"/>
+        <w:numPr>
+          <w:ilvl w:val="0"/>
+          <w:numId w:val="27"/>
+        </w:numPr>
+      </w:pPr>
+      <w:r>
+        <w:t>Alertar sobre el acceso a recursos restringidos por parte de usuarios no autorizados.</w:t>
+      </w:r>
+    </w:p>
+    <w:p>
+      <w:pPr>
+        <w:pStyle w:val="ListParagraph"/>
+        <w:numPr>
+          <w:ilvl w:val="0"/>
+          <w:numId w:val="27"/>
+        </w:numPr>
+      </w:pPr>
+      <w:r>
+        <w:t>Monitorizar actividad inusual en registros o archivos del sistema.</w:t>
+      </w:r>
+    </w:p>
+    <w:p>
+      <w:pPr>
+        <w:pStyle w:val="ListParagraph"/>
+        <w:numPr>
+          <w:ilvl w:val="0"/>
+          <w:numId w:val="27"/>
+        </w:numPr>
+      </w:pPr>
+      <w:r>
+        <w:t>Notificar sobre el consumo excesivo de recursos por parte de un usuario o proceso.</w:t>
+      </w:r>
+    </w:p>
+    <w:p>
+      <w:r>
+        <w:lastRenderedPageBreak/>
+        <w:t>De entre estas situaciones, la única en la que podría parecer posible utilizar PAM es para detectar intentos fallidos de inicio de sesión. Sin embargo, PAM solo actúa en el caso de conexiones exitosas y no aborda los intentos fallidos. Por este motivo, se ha desarrollado un script que envía una alerta al servidor de logs si un usuario se conecta tres veces en el mismo minuto. A primera vista, esta solución podría parecer eficaz, aunque en realidad sería más conveniente abordar esta cuestión directamente en el servidor LDAP al aprovechar la auditoría que ya hemos configurado previamente. A pesar de esta opción, se ha optado por programar el script con el fin de proporcionar otro ejemplo de uso de PAM. Este enfoque podría resultar útil en situaciones donde no se requiere un registro detallado de cada inicio de sesión. Para lograr este propósito, se ha implementado el siguiente script.</w:t>
+      </w:r>
+    </w:p>
+    <w:p>
+      <w:pPr>
+        <w:jc w:val="center"/>
+      </w:pPr>
+      <w:r>
+        <w:drawing>
+          <wp:inline distT="0" distB="0" distL="0" distR="0" wp14:anchorId="6BEFB8CB" wp14:editId="5FDDCF4C">
+            <wp:extent cx="5583322" cy="3133725"/>
+            <wp:effectExtent l="0" t="0" r="0" b="0"/>
+            <wp:docPr id="3824148" name="Picture 1" descr="A screen shot of a computer&#10;&#10;Description automatically generated"/>
+            <wp:cNvGraphicFramePr>
+              <a:graphicFrameLocks xmlns:a="http://schemas.openxmlformats.org/drawingml/2006/main" noChangeAspect="1"/>
+            </wp:cNvGraphicFramePr>
+            <a:graphic xmlns:a="http://schemas.openxmlformats.org/drawingml/2006/main">
+              <a:graphicData uri="http://schemas.openxmlformats.org/drawingml/2006/picture">
+                <pic:pic xmlns:pic="http://schemas.openxmlformats.org/drawingml/2006/picture">
+                  <pic:nvPicPr>
+                    <pic:cNvPr id="3824148" name="Picture 1" descr="A screen shot of a computer&#10;&#10;Description automatically generated"/>
+                    <pic:cNvPicPr/>
+                  </pic:nvPicPr>
+                  <pic:blipFill>
+                    <a:blip r:embed="rId33"/>
+                    <a:stretch>
+                      <a:fillRect/>
+                    </a:stretch>
+                  </pic:blipFill>
+                  <pic:spPr>
+                    <a:xfrm>
+                      <a:off x="0" y="0"/>
+                      <a:ext cx="5586934" cy="3135752"/>
+                    </a:xfrm>
+                    <a:prstGeom prst="rect">
+                      <a:avLst/>
+                    </a:prstGeom>
+                  </pic:spPr>
+                </pic:pic>
+              </a:graphicData>
+            </a:graphic>
+          </wp:inline>
+        </w:drawing>
+      </w:r>
+    </w:p>
+    <w:p>
+      <w:pPr>
+        <w:jc w:val="center"/>
+        <w:rPr>
+          <w:rStyle w:val="IntenseEmphasis"/>
+        </w:rPr>
+      </w:pPr>
+      <w:r>
+        <w:rPr>
+          <w:rStyle w:val="IntenseEmphasis"/>
+        </w:rPr>
+        <w:t>Imagen 23: Script alertas</w:t>
+      </w:r>
+    </w:p>
+    <w:p>
+      <w:r>
+        <w:t xml:space="preserve">Este script genera un archivo que registra los accesos de los usuarios y luego verifica que no haya habido dos conexiones adicionales en el mismo minuto. Posteriormente, se ha incorporado la siguiente línea a la configuración PAM de SSH. Es importante ubicar esta línea justo encima de la directiva </w:t>
+      </w:r>
+      <w:r>
+        <w:rPr>
+          <w:b/>
+          <w:bCs/>
+        </w:rPr>
+        <w:t>"@include common-session"</w:t>
+      </w:r>
+      <w:r>
+        <w:t>.</w:t>
+      </w:r>
+    </w:p>
+    <w:p>
+      <w:pPr>
+        <w:jc w:val="center"/>
+      </w:pPr>
+      <w:r>
+        <w:lastRenderedPageBreak/>
+        <w:drawing>
+          <wp:inline distT="0" distB="0" distL="0" distR="0" wp14:anchorId="2A604AE3" wp14:editId="4B25A45B">
+            <wp:extent cx="5182323" cy="838317"/>
+            <wp:effectExtent l="0" t="0" r="0" b="0"/>
+            <wp:docPr id="1128478538" name="Picture 1" descr="A screen shot of a computer&#10;&#10;Description automatically generated"/>
+            <wp:cNvGraphicFramePr>
+              <a:graphicFrameLocks xmlns:a="http://schemas.openxmlformats.org/drawingml/2006/main" noChangeAspect="1"/>
+            </wp:cNvGraphicFramePr>
+            <a:graphic xmlns:a="http://schemas.openxmlformats.org/drawingml/2006/main">
+              <a:graphicData uri="http://schemas.openxmlformats.org/drawingml/2006/picture">
+                <pic:pic xmlns:pic="http://schemas.openxmlformats.org/drawingml/2006/picture">
+                  <pic:nvPicPr>
+                    <pic:cNvPr id="1128478538" name="Picture 1" descr="A screen shot of a computer&#10;&#10;Description automatically generated"/>
+                    <pic:cNvPicPr/>
+                  </pic:nvPicPr>
+                  <pic:blipFill>
+                    <a:blip r:embed="rId34"/>
+                    <a:stretch>
+                      <a:fillRect/>
+                    </a:stretch>
+                  </pic:blipFill>
+                  <pic:spPr>
+                    <a:xfrm>
+                      <a:off x="0" y="0"/>
+                      <a:ext cx="5182323" cy="838317"/>
+                    </a:xfrm>
+                    <a:prstGeom prst="rect">
+                      <a:avLst/>
+                    </a:prstGeom>
+                  </pic:spPr>
+                </pic:pic>
+              </a:graphicData>
+            </a:graphic>
+          </wp:inline>
+        </w:drawing>
+      </w:r>
+    </w:p>
+    <w:p>
+      <w:pPr>
+        <w:jc w:val="center"/>
+        <w:rPr>
+          <w:rStyle w:val="IntenseEmphasis"/>
+        </w:rPr>
+      </w:pPr>
+      <w:r>
+        <w:rPr>
+          <w:rStyle w:val="IntenseEmphasis"/>
+        </w:rPr>
+        <w:t>Imagen 24: Configuración PAM loginAttempts</w:t>
+      </w:r>
+    </w:p>
+    <w:p/>
+    <w:p>
+      <w:r>
+        <w:t>Esto envía una alerta al servidor de registros, como se puede observar en la siguiente imagen.</w:t>
+      </w:r>
+    </w:p>
+    <w:p>
+      <w:r>
+        <w:drawing>
+          <wp:inline distT="0" distB="0" distL="0" distR="0" wp14:anchorId="3BB4F4CC" wp14:editId="22596359">
+            <wp:extent cx="5400040" cy="415925"/>
+            <wp:effectExtent l="0" t="0" r="0" b="3175"/>
+            <wp:docPr id="2035527337" name="Picture 1"/>
+            <wp:cNvGraphicFramePr>
+              <a:graphicFrameLocks xmlns:a="http://schemas.openxmlformats.org/drawingml/2006/main" noChangeAspect="1"/>
+            </wp:cNvGraphicFramePr>
+            <a:graphic xmlns:a="http://schemas.openxmlformats.org/drawingml/2006/main">
+              <a:graphicData uri="http://schemas.openxmlformats.org/drawingml/2006/picture">
+                <pic:pic xmlns:pic="http://schemas.openxmlformats.org/drawingml/2006/picture">
+                  <pic:nvPicPr>
+                    <pic:cNvPr id="2035527337" name=""/>
+                    <pic:cNvPicPr/>
+                  </pic:nvPicPr>
+                  <pic:blipFill>
+                    <a:blip r:embed="rId35"/>
+                    <a:stretch>
+                      <a:fillRect/>
+                    </a:stretch>
+                  </pic:blipFill>
+                  <pic:spPr>
+                    <a:xfrm>
+                      <a:off x="0" y="0"/>
+                      <a:ext cx="5400040" cy="415925"/>
+                    </a:xfrm>
+                    <a:prstGeom prst="rect">
+                      <a:avLst/>
+                    </a:prstGeom>
+                  </pic:spPr>
+                </pic:pic>
+              </a:graphicData>
+            </a:graphic>
+          </wp:inline>
+        </w:drawing>
+      </w:r>
+    </w:p>
+    <w:p>
+      <w:pPr>
+        <w:jc w:val="center"/>
+        <w:rPr>
+          <w:rStyle w:val="IntenseEmphasis"/>
+        </w:rPr>
+      </w:pPr>
+      <w:r>
+        <w:rPr>
+          <w:rStyle w:val="IntenseEmphasis"/>
+        </w:rPr>
+        <w:t>Imagen 25: Registro de alertas</w:t>
+      </w:r>
+    </w:p>
+    <w:p/>
+    <w:p>
+      <w:pPr>
         <w:ind w:left="0"/>
         <w:jc w:val="left"/>
         <w:rPr>
@@ -4967,16 +5119,32 @@
       </w:r>
     </w:p>
     <w:p>
-      <w:r>
-        <w:t>La implementación exitosa de un sistema de registro de accesos y generación de alertas en tu infraestructura de servidores Linux centralizados proporcionará una mayor seguridad y control sobre las conexiones y actividades en la red.</w:t>
-      </w:r>
-    </w:p>
-    <w:p>
-      <w:r>
-        <w:t>E</w:t>
-      </w:r>
-      <w:r>
-        <w:t>ste proyecto presenta una solución completa y altamente efectiva para la administración y seguridad de servidores Linux. A través de la conjunción del módulo PAM, el servidor LDAP y las funciones de registro y alerta, se ha construido una infraestructura capaz de gestionar las conexiones de manera centralizada, salvaguardar las claves de acceso y brindar una defensa activa contra amenazas potenciales.</w:t>
+      <w:pPr>
+        <w:rPr>
+          <w:sz w:val="24"/>
+        </w:rPr>
+      </w:pPr>
+      <w:r>
+        <w:t>En resumen, este proyecto ha dado lugar a una solución integral y altamente efectiva para la administración y seguridad de los servidores Linux en una red. A través de la unión estratégica del módulo PAM y el servidor LDAP, junto con las funcionalidades de registro y alerta implementadas, se ha construido una infraestructura robusta y versátil que satisface múltiples necesidades de gestión y protección.</w:t>
+      </w:r>
+    </w:p>
+    <w:p>
+      <w:r>
+        <w:t>La centralización de conexiones a través de la combinación de PAM y LDAP ha permitido una administración más eficiente de las claves públicas SSH, mejorando la accesibilidad y la seguridad en todo el entorno. La automatización del proceso de recepción y almacenamiento de claves en los clientes agiliza considerablemente la gestión de identidades, asegurando la consistencia y la disponibilidad de las claves en toda la red.</w:t>
+      </w:r>
+    </w:p>
+    <w:p>
+      <w:r>
+        <w:t>La introducción de un sistema de registro de accesos y alertas representa un hito crucial en la seguridad de la infraestructura. Al habilitar la generación de registros detallados de cada acceso, se ha proporcionado a los administradores una visibilidad completa de la actividad en los servidores. Las alertas en tiempo real por actividades sospechosas añaden una capa adicional de protección, permitiendo una respuesta proactiva ante posibles amenazas y comportamientos anómalos.</w:t>
+      </w:r>
+    </w:p>
+    <w:p>
+      <w:r>
+        <w:t xml:space="preserve">En conjunto, esta implementación no solo optimiza la gestión de conexiones y claves en servidores Linux, sino que también eleva la seguridad a un nivel superior. La combinación de centralización, automatización, monitoreo y alertas forma un sistema sólido que no solo simplifica las operaciones diarias, sino que también dota a los administradores de herramientas efectivas para prevenir y mitigar riesgos de seguridad. Este proyecto se alza como una contribución significativa al campo de la administración de sistemas Linux, </w:t>
+      </w:r>
+      <w:r>
+        <w:lastRenderedPageBreak/>
+        <w:t>reforzando la capacidad de las organizaciones para salvaguardar la integridad y la confidencialidad de sus redes.</w:t>
       </w:r>
     </w:p>
     <w:p>
@@ -4997,9 +5165,9 @@
     </w:p>
     <w:p/>
     <w:sectPr>
-      <w:headerReference w:type="default" r:id="rId33"/>
-      <w:footerReference w:type="even" r:id="rId34"/>
-      <w:footerReference w:type="default" r:id="rId35"/>
+      <w:headerReference w:type="default" r:id="rId36"/>
+      <w:footerReference w:type="even" r:id="rId37"/>
+      <w:footerReference w:type="default" r:id="rId38"/>
       <w:pgSz w:w="11906" w:h="16838"/>
       <w:pgMar w:top="1417" w:right="1701" w:bottom="1417" w:left="1701" w:header="708" w:footer="708" w:gutter="0"/>
       <w:cols w:space="708"/>
@@ -5295,6 +5463,96 @@
 <file path=word/numbering.xml><?xml version="1.0" encoding="utf-8"?>
 <w:numbering xmlns:wpc="http://schemas.microsoft.com/office/word/2010/wordprocessingCanvas" xmlns:cx="http://schemas.microsoft.com/office/drawing/2014/chartex" xmlns:cx1="http://schemas.microsoft.com/office/drawing/2015/9/8/chartex" xmlns:cx2="http://schemas.microsoft.com/office/drawing/2015/10/21/chartex" xmlns:cx3="http://schemas.microsoft.com/office/drawing/2016/5/9/chartex" xmlns:cx4="http://schemas.microsoft.com/office/drawing/2016/5/10/chartex" xmlns:cx5="http://schemas.microsoft.com/office/drawing/2016/5/11/chartex" xmlns:cx6="http://schemas.microsoft.com/office/drawing/2016/5/12/chartex" xmlns:cx7="http://schemas.microsoft.com/office/drawing/2016/5/13/chartex" xmlns:cx8="http://schemas.microsoft.com/office/drawing/2016/5/14/chartex" xmlns:mc="http://schemas.openxmlformats.org/markup-compatibility/2006" xmlns:aink="http://schemas.microsoft.com/office/drawing/2016/ink" xmlns:am3d="http://schemas.microsoft.com/office/drawing/2017/model3d" xmlns:o="urn:schemas-microsoft-com:office:office" xmlns:oel="http://schemas.microsoft.com/office/2019/extlst" xmlns:r="http://schemas.openxmlformats.org/officeDocument/2006/relationships" xmlns:m="http://schemas.openxmlformats.org/officeDocument/2006/math" xmlns:v="urn:schemas-microsoft-com:vml" xmlns:wp14="http://schemas.microsoft.com/office/word/2010/wordprocessingDrawing" xmlns:wp="http://schemas.openxmlformats.org/drawingml/2006/wordprocessingDrawing" xmlns:w10="urn:schemas-microsoft-com:office:word" xmlns:w="http://schemas.openxmlformats.org/wordprocessingml/2006/main" xmlns:w14="http://schemas.microsoft.com/office/word/2010/wordml" xmlns:w15="http://schemas.microsoft.com/office/word/2012/wordml" xmlns:w16cex="http://schemas.microsoft.com/office/word/2018/wordml/cex" xmlns:w16cid="http://schemas.microsoft.com/office/word/2016/wordml/cid" xmlns:w16="http://schemas.microsoft.com/office/word/2018/wordml" xmlns:w16sdtdh="http://schemas.microsoft.com/office/word/2020/wordml/sdtdatahash" xmlns:w16se="http://schemas.microsoft.com/office/word/2015/wordml/symex" xmlns:wpg="http://schemas.microsoft.com/office/word/2010/wordprocessingGroup" xmlns:wpi="http://schemas.microsoft.com/office/word/2010/wordprocessingInk" xmlns:wne="http://schemas.microsoft.com/office/word/2006/wordml" xmlns:wps="http://schemas.microsoft.com/office/word/2010/wordprocessingShape" mc:Ignorable="w14 w15 w16se w16cid w16 w16cex w16sdtdh wp14">
   <w:abstractNum w:abstractNumId="0" w15:restartNumberingAfterBreak="0">
+    <w:nsid w:val="03D77807"/>
+    <w:multiLevelType w:val="hybridMultilevel"/>
+    <w:tmpl w:val="01B0FCEA"/>
+    <w:lvl w:ilvl="0" w:tplc="0409000F">
+      <w:start w:val="1"/>
+      <w:numFmt w:val="decimal"/>
+      <w:lvlText w:val="%1."/>
+      <w:lvlJc w:val="left"/>
+      <w:pPr>
+        <w:ind w:left="1428" w:hanging="360"/>
+      </w:pPr>
+    </w:lvl>
+    <w:lvl w:ilvl="1" w:tplc="3B0EE3E2">
+      <w:start w:val="1"/>
+      <w:numFmt w:val="lowerLetter"/>
+      <w:lvlText w:val="%2."/>
+      <w:lvlJc w:val="left"/>
+      <w:pPr>
+        <w:ind w:left="2148" w:hanging="360"/>
+      </w:pPr>
+      <w:rPr>
+        <w:b w:val="0"/>
+        <w:bCs w:val="0"/>
+      </w:rPr>
+    </w:lvl>
+    <w:lvl w:ilvl="2" w:tplc="0409001B" w:tentative="1">
+      <w:start w:val="1"/>
+      <w:numFmt w:val="lowerRoman"/>
+      <w:lvlText w:val="%3."/>
+      <w:lvlJc w:val="right"/>
+      <w:pPr>
+        <w:ind w:left="2868" w:hanging="180"/>
+      </w:pPr>
+    </w:lvl>
+    <w:lvl w:ilvl="3" w:tplc="0409000F" w:tentative="1">
+      <w:start w:val="1"/>
+      <w:numFmt w:val="decimal"/>
+      <w:lvlText w:val="%4."/>
+      <w:lvlJc w:val="left"/>
+      <w:pPr>
+        <w:ind w:left="3588" w:hanging="360"/>
+      </w:pPr>
+    </w:lvl>
+    <w:lvl w:ilvl="4" w:tplc="04090019" w:tentative="1">
+      <w:start w:val="1"/>
+      <w:numFmt w:val="lowerLetter"/>
+      <w:lvlText w:val="%5."/>
+      <w:lvlJc w:val="left"/>
+      <w:pPr>
+        <w:ind w:left="4308" w:hanging="360"/>
+      </w:pPr>
+    </w:lvl>
+    <w:lvl w:ilvl="5" w:tplc="0409001B" w:tentative="1">
+      <w:start w:val="1"/>
+      <w:numFmt w:val="lowerRoman"/>
+      <w:lvlText w:val="%6."/>
+      <w:lvlJc w:val="right"/>
+      <w:pPr>
+        <w:ind w:left="5028" w:hanging="180"/>
+      </w:pPr>
+    </w:lvl>
+    <w:lvl w:ilvl="6" w:tplc="0409000F" w:tentative="1">
+      <w:start w:val="1"/>
+      <w:numFmt w:val="decimal"/>
+      <w:lvlText w:val="%7."/>
+      <w:lvlJc w:val="left"/>
+      <w:pPr>
+        <w:ind w:left="5748" w:hanging="360"/>
+      </w:pPr>
+    </w:lvl>
+    <w:lvl w:ilvl="7" w:tplc="04090019" w:tentative="1">
+      <w:start w:val="1"/>
+      <w:numFmt w:val="lowerLetter"/>
+      <w:lvlText w:val="%8."/>
+      <w:lvlJc w:val="left"/>
+      <w:pPr>
+        <w:ind w:left="6468" w:hanging="360"/>
+      </w:pPr>
+    </w:lvl>
+    <w:lvl w:ilvl="8" w:tplc="0409001B" w:tentative="1">
+      <w:start w:val="1"/>
+      <w:numFmt w:val="lowerRoman"/>
+      <w:lvlText w:val="%9."/>
+      <w:lvlJc w:val="right"/>
+      <w:pPr>
+        <w:ind w:left="7188" w:hanging="180"/>
+      </w:pPr>
+    </w:lvl>
+  </w:abstractNum>
+  <w:abstractNum w:abstractNumId="1" w15:restartNumberingAfterBreak="0">
     <w:nsid w:val="044B6FBA"/>
     <w:multiLevelType w:val="hybridMultilevel"/>
     <w:tmpl w:val="9F74C122"/>
@@ -5383,7 +5641,7 @@
       </w:pPr>
     </w:lvl>
   </w:abstractNum>
-  <w:abstractNum w:abstractNumId="1" w15:restartNumberingAfterBreak="0">
+  <w:abstractNum w:abstractNumId="2" w15:restartNumberingAfterBreak="0">
     <w:nsid w:val="106B0EB6"/>
     <w:multiLevelType w:val="hybridMultilevel"/>
     <w:tmpl w:val="432AF192"/>
@@ -5496,7 +5754,7 @@
       </w:rPr>
     </w:lvl>
   </w:abstractNum>
-  <w:abstractNum w:abstractNumId="2" w15:restartNumberingAfterBreak="0">
+  <w:abstractNum w:abstractNumId="3" w15:restartNumberingAfterBreak="0">
     <w:nsid w:val="1CC30F16"/>
     <w:multiLevelType w:val="hybridMultilevel"/>
     <w:tmpl w:val="C188360C"/>
@@ -5609,7 +5867,7 @@
       </w:rPr>
     </w:lvl>
   </w:abstractNum>
-  <w:abstractNum w:abstractNumId="3" w15:restartNumberingAfterBreak="0">
+  <w:abstractNum w:abstractNumId="4" w15:restartNumberingAfterBreak="0">
     <w:nsid w:val="23854F31"/>
     <w:multiLevelType w:val="hybridMultilevel"/>
     <w:tmpl w:val="C3540E9A"/>
@@ -5722,7 +5980,7 @@
       </w:rPr>
     </w:lvl>
   </w:abstractNum>
-  <w:abstractNum w:abstractNumId="4" w15:restartNumberingAfterBreak="0">
+  <w:abstractNum w:abstractNumId="5" w15:restartNumberingAfterBreak="0">
     <w:nsid w:val="262105AC"/>
     <w:multiLevelType w:val="hybridMultilevel"/>
     <w:tmpl w:val="68A0201E"/>
@@ -5835,7 +6093,7 @@
       </w:rPr>
     </w:lvl>
   </w:abstractNum>
-  <w:abstractNum w:abstractNumId="5" w15:restartNumberingAfterBreak="0">
+  <w:abstractNum w:abstractNumId="6" w15:restartNumberingAfterBreak="0">
     <w:nsid w:val="2BF35249"/>
     <w:multiLevelType w:val="hybridMultilevel"/>
     <w:tmpl w:val="E6841776"/>
@@ -5948,7 +6206,120 @@
       </w:rPr>
     </w:lvl>
   </w:abstractNum>
-  <w:abstractNum w:abstractNumId="6" w15:restartNumberingAfterBreak="0">
+  <w:abstractNum w:abstractNumId="7" w15:restartNumberingAfterBreak="0">
+    <w:nsid w:val="323F512E"/>
+    <w:multiLevelType w:val="hybridMultilevel"/>
+    <w:tmpl w:val="55E21990"/>
+    <w:lvl w:ilvl="0" w:tplc="04090001">
+      <w:start w:val="1"/>
+      <w:numFmt w:val="bullet"/>
+      <w:lvlText w:val=""/>
+      <w:lvlJc w:val="left"/>
+      <w:pPr>
+        <w:ind w:left="1428" w:hanging="360"/>
+      </w:pPr>
+      <w:rPr>
+        <w:rFonts w:ascii="Symbol" w:hAnsi="Symbol" w:hint="default"/>
+      </w:rPr>
+    </w:lvl>
+    <w:lvl w:ilvl="1" w:tplc="04090003" w:tentative="1">
+      <w:start w:val="1"/>
+      <w:numFmt w:val="bullet"/>
+      <w:lvlText w:val="o"/>
+      <w:lvlJc w:val="left"/>
+      <w:pPr>
+        <w:ind w:left="2148" w:hanging="360"/>
+      </w:pPr>
+      <w:rPr>
+        <w:rFonts w:ascii="Courier New" w:hAnsi="Courier New" w:cs="Courier New" w:hint="default"/>
+      </w:rPr>
+    </w:lvl>
+    <w:lvl w:ilvl="2" w:tplc="04090005" w:tentative="1">
+      <w:start w:val="1"/>
+      <w:numFmt w:val="bullet"/>
+      <w:lvlText w:val=""/>
+      <w:lvlJc w:val="left"/>
+      <w:pPr>
+        <w:ind w:left="2868" w:hanging="360"/>
+      </w:pPr>
+      <w:rPr>
+        <w:rFonts w:ascii="Wingdings" w:hAnsi="Wingdings" w:hint="default"/>
+      </w:rPr>
+    </w:lvl>
+    <w:lvl w:ilvl="3" w:tplc="04090001" w:tentative="1">
+      <w:start w:val="1"/>
+      <w:numFmt w:val="bullet"/>
+      <w:lvlText w:val=""/>
+      <w:lvlJc w:val="left"/>
+      <w:pPr>
+        <w:ind w:left="3588" w:hanging="360"/>
+      </w:pPr>
+      <w:rPr>
+        <w:rFonts w:ascii="Symbol" w:hAnsi="Symbol" w:hint="default"/>
+      </w:rPr>
+    </w:lvl>
+    <w:lvl w:ilvl="4" w:tplc="04090003" w:tentative="1">
+      <w:start w:val="1"/>
+      <w:numFmt w:val="bullet"/>
+      <w:lvlText w:val="o"/>
+      <w:lvlJc w:val="left"/>
+      <w:pPr>
+        <w:ind w:left="4308" w:hanging="360"/>
+      </w:pPr>
+      <w:rPr>
+        <w:rFonts w:ascii="Courier New" w:hAnsi="Courier New" w:cs="Courier New" w:hint="default"/>
+      </w:rPr>
+    </w:lvl>
+    <w:lvl w:ilvl="5" w:tplc="04090005" w:tentative="1">
+      <w:start w:val="1"/>
+      <w:numFmt w:val="bullet"/>
+      <w:lvlText w:val=""/>
+      <w:lvlJc w:val="left"/>
+      <w:pPr>
+        <w:ind w:left="5028" w:hanging="360"/>
+      </w:pPr>
+      <w:rPr>
+        <w:rFonts w:ascii="Wingdings" w:hAnsi="Wingdings" w:hint="default"/>
+      </w:rPr>
+    </w:lvl>
+    <w:lvl w:ilvl="6" w:tplc="04090001" w:tentative="1">
+      <w:start w:val="1"/>
+      <w:numFmt w:val="bullet"/>
+      <w:lvlText w:val=""/>
+      <w:lvlJc w:val="left"/>
+      <w:pPr>
+        <w:ind w:left="5748" w:hanging="360"/>
+      </w:pPr>
+      <w:rPr>
+        <w:rFonts w:ascii="Symbol" w:hAnsi="Symbol" w:hint="default"/>
+      </w:rPr>
+    </w:lvl>
+    <w:lvl w:ilvl="7" w:tplc="04090003" w:tentative="1">
+      <w:start w:val="1"/>
+      <w:numFmt w:val="bullet"/>
+      <w:lvlText w:val="o"/>
+      <w:lvlJc w:val="left"/>
+      <w:pPr>
+        <w:ind w:left="6468" w:hanging="360"/>
+      </w:pPr>
+      <w:rPr>
+        <w:rFonts w:ascii="Courier New" w:hAnsi="Courier New" w:cs="Courier New" w:hint="default"/>
+      </w:rPr>
+    </w:lvl>
+    <w:lvl w:ilvl="8" w:tplc="04090005" w:tentative="1">
+      <w:start w:val="1"/>
+      <w:numFmt w:val="bullet"/>
+      <w:lvlText w:val=""/>
+      <w:lvlJc w:val="left"/>
+      <w:pPr>
+        <w:ind w:left="7188" w:hanging="360"/>
+      </w:pPr>
+      <w:rPr>
+        <w:rFonts w:ascii="Wingdings" w:hAnsi="Wingdings" w:hint="default"/>
+      </w:rPr>
+    </w:lvl>
+  </w:abstractNum>
+  <w:abstractNum w:abstractNumId="8" w15:restartNumberingAfterBreak="0">
     <w:nsid w:val="34137F5C"/>
     <w:multiLevelType w:val="multilevel"/>
     <w:tmpl w:val="02D4C796"/>
@@ -6064,7 +6435,120 @@
       </w:rPr>
     </w:lvl>
   </w:abstractNum>
-  <w:abstractNum w:abstractNumId="7" w15:restartNumberingAfterBreak="0">
+  <w:abstractNum w:abstractNumId="9" w15:restartNumberingAfterBreak="0">
+    <w:nsid w:val="35733490"/>
+    <w:multiLevelType w:val="hybridMultilevel"/>
+    <w:tmpl w:val="473415B2"/>
+    <w:lvl w:ilvl="0" w:tplc="04090001">
+      <w:start w:val="1"/>
+      <w:numFmt w:val="bullet"/>
+      <w:lvlText w:val=""/>
+      <w:lvlJc w:val="left"/>
+      <w:pPr>
+        <w:ind w:left="1428" w:hanging="360"/>
+      </w:pPr>
+      <w:rPr>
+        <w:rFonts w:ascii="Symbol" w:hAnsi="Symbol" w:hint="default"/>
+      </w:rPr>
+    </w:lvl>
+    <w:lvl w:ilvl="1" w:tplc="04090003" w:tentative="1">
+      <w:start w:val="1"/>
+      <w:numFmt w:val="bullet"/>
+      <w:lvlText w:val="o"/>
+      <w:lvlJc w:val="left"/>
+      <w:pPr>
+        <w:ind w:left="2148" w:hanging="360"/>
+      </w:pPr>
+      <w:rPr>
+        <w:rFonts w:ascii="Courier New" w:hAnsi="Courier New" w:cs="Courier New" w:hint="default"/>
+      </w:rPr>
+    </w:lvl>
+    <w:lvl w:ilvl="2" w:tplc="04090005" w:tentative="1">
+      <w:start w:val="1"/>
+      <w:numFmt w:val="bullet"/>
+      <w:lvlText w:val=""/>
+      <w:lvlJc w:val="left"/>
+      <w:pPr>
+        <w:ind w:left="2868" w:hanging="360"/>
+      </w:pPr>
+      <w:rPr>
+        <w:rFonts w:ascii="Wingdings" w:hAnsi="Wingdings" w:hint="default"/>
+      </w:rPr>
+    </w:lvl>
+    <w:lvl w:ilvl="3" w:tplc="04090001" w:tentative="1">
+      <w:start w:val="1"/>
+      <w:numFmt w:val="bullet"/>
+      <w:lvlText w:val=""/>
+      <w:lvlJc w:val="left"/>
+      <w:pPr>
+        <w:ind w:left="3588" w:hanging="360"/>
+      </w:pPr>
+      <w:rPr>
+        <w:rFonts w:ascii="Symbol" w:hAnsi="Symbol" w:hint="default"/>
+      </w:rPr>
+    </w:lvl>
+    <w:lvl w:ilvl="4" w:tplc="04090003" w:tentative="1">
+      <w:start w:val="1"/>
+      <w:numFmt w:val="bullet"/>
+      <w:lvlText w:val="o"/>
+      <w:lvlJc w:val="left"/>
+      <w:pPr>
+        <w:ind w:left="4308" w:hanging="360"/>
+      </w:pPr>
+      <w:rPr>
+        <w:rFonts w:ascii="Courier New" w:hAnsi="Courier New" w:cs="Courier New" w:hint="default"/>
+      </w:rPr>
+    </w:lvl>
+    <w:lvl w:ilvl="5" w:tplc="04090005" w:tentative="1">
+      <w:start w:val="1"/>
+      <w:numFmt w:val="bullet"/>
+      <w:lvlText w:val=""/>
+      <w:lvlJc w:val="left"/>
+      <w:pPr>
+        <w:ind w:left="5028" w:hanging="360"/>
+      </w:pPr>
+      <w:rPr>
+        <w:rFonts w:ascii="Wingdings" w:hAnsi="Wingdings" w:hint="default"/>
+      </w:rPr>
+    </w:lvl>
+    <w:lvl w:ilvl="6" w:tplc="04090001" w:tentative="1">
+      <w:start w:val="1"/>
+      <w:numFmt w:val="bullet"/>
+      <w:lvlText w:val=""/>
+      <w:lvlJc w:val="left"/>
+      <w:pPr>
+        <w:ind w:left="5748" w:hanging="360"/>
+      </w:pPr>
+      <w:rPr>
+        <w:rFonts w:ascii="Symbol" w:hAnsi="Symbol" w:hint="default"/>
+      </w:rPr>
+    </w:lvl>
+    <w:lvl w:ilvl="7" w:tplc="04090003" w:tentative="1">
+      <w:start w:val="1"/>
+      <w:numFmt w:val="bullet"/>
+      <w:lvlText w:val="o"/>
+      <w:lvlJc w:val="left"/>
+      <w:pPr>
+        <w:ind w:left="6468" w:hanging="360"/>
+      </w:pPr>
+      <w:rPr>
+        <w:rFonts w:ascii="Courier New" w:hAnsi="Courier New" w:cs="Courier New" w:hint="default"/>
+      </w:rPr>
+    </w:lvl>
+    <w:lvl w:ilvl="8" w:tplc="04090005" w:tentative="1">
+      <w:start w:val="1"/>
+      <w:numFmt w:val="bullet"/>
+      <w:lvlText w:val=""/>
+      <w:lvlJc w:val="left"/>
+      <w:pPr>
+        <w:ind w:left="7188" w:hanging="360"/>
+      </w:pPr>
+      <w:rPr>
+        <w:rFonts w:ascii="Wingdings" w:hAnsi="Wingdings" w:hint="default"/>
+      </w:rPr>
+    </w:lvl>
+  </w:abstractNum>
+  <w:abstractNum w:abstractNumId="10" w15:restartNumberingAfterBreak="0">
     <w:nsid w:val="3ABD2C14"/>
     <w:multiLevelType w:val="hybridMultilevel"/>
     <w:tmpl w:val="F2E25810"/>
@@ -6177,7 +6661,7 @@
       </w:rPr>
     </w:lvl>
   </w:abstractNum>
-  <w:abstractNum w:abstractNumId="8" w15:restartNumberingAfterBreak="0">
+  <w:abstractNum w:abstractNumId="11" w15:restartNumberingAfterBreak="0">
     <w:nsid w:val="3C9903D8"/>
     <w:multiLevelType w:val="hybridMultilevel"/>
     <w:tmpl w:val="2D1C14A8"/>
@@ -6290,7 +6774,7 @@
       </w:rPr>
     </w:lvl>
   </w:abstractNum>
-  <w:abstractNum w:abstractNumId="9" w15:restartNumberingAfterBreak="0">
+  <w:abstractNum w:abstractNumId="12" w15:restartNumberingAfterBreak="0">
     <w:nsid w:val="57CD0D0F"/>
     <w:multiLevelType w:val="hybridMultilevel"/>
     <w:tmpl w:val="727C9998"/>
@@ -6403,7 +6887,7 @@
       </w:rPr>
     </w:lvl>
   </w:abstractNum>
-  <w:abstractNum w:abstractNumId="10" w15:restartNumberingAfterBreak="0">
+  <w:abstractNum w:abstractNumId="13" w15:restartNumberingAfterBreak="0">
     <w:nsid w:val="58D23EDE"/>
     <w:multiLevelType w:val="multilevel"/>
     <w:tmpl w:val="29A87918"/>
@@ -6516,7 +7000,120 @@
       </w:rPr>
     </w:lvl>
   </w:abstractNum>
-  <w:abstractNum w:abstractNumId="11" w15:restartNumberingAfterBreak="0">
+  <w:abstractNum w:abstractNumId="14" w15:restartNumberingAfterBreak="0">
+    <w:nsid w:val="5B22758F"/>
+    <w:multiLevelType w:val="hybridMultilevel"/>
+    <w:tmpl w:val="82161C1E"/>
+    <w:lvl w:ilvl="0" w:tplc="04090001">
+      <w:start w:val="1"/>
+      <w:numFmt w:val="bullet"/>
+      <w:lvlText w:val=""/>
+      <w:lvlJc w:val="left"/>
+      <w:pPr>
+        <w:ind w:left="1428" w:hanging="360"/>
+      </w:pPr>
+      <w:rPr>
+        <w:rFonts w:ascii="Symbol" w:hAnsi="Symbol" w:hint="default"/>
+      </w:rPr>
+    </w:lvl>
+    <w:lvl w:ilvl="1" w:tplc="04090003" w:tentative="1">
+      <w:start w:val="1"/>
+      <w:numFmt w:val="bullet"/>
+      <w:lvlText w:val="o"/>
+      <w:lvlJc w:val="left"/>
+      <w:pPr>
+        <w:ind w:left="2148" w:hanging="360"/>
+      </w:pPr>
+      <w:rPr>
+        <w:rFonts w:ascii="Courier New" w:hAnsi="Courier New" w:cs="Courier New" w:hint="default"/>
+      </w:rPr>
+    </w:lvl>
+    <w:lvl w:ilvl="2" w:tplc="04090005" w:tentative="1">
+      <w:start w:val="1"/>
+      <w:numFmt w:val="bullet"/>
+      <w:lvlText w:val=""/>
+      <w:lvlJc w:val="left"/>
+      <w:pPr>
+        <w:ind w:left="2868" w:hanging="360"/>
+      </w:pPr>
+      <w:rPr>
+        <w:rFonts w:ascii="Wingdings" w:hAnsi="Wingdings" w:hint="default"/>
+      </w:rPr>
+    </w:lvl>
+    <w:lvl w:ilvl="3" w:tplc="04090001" w:tentative="1">
+      <w:start w:val="1"/>
+      <w:numFmt w:val="bullet"/>
+      <w:lvlText w:val=""/>
+      <w:lvlJc w:val="left"/>
+      <w:pPr>
+        <w:ind w:left="3588" w:hanging="360"/>
+      </w:pPr>
+      <w:rPr>
+        <w:rFonts w:ascii="Symbol" w:hAnsi="Symbol" w:hint="default"/>
+      </w:rPr>
+    </w:lvl>
+    <w:lvl w:ilvl="4" w:tplc="04090003" w:tentative="1">
+      <w:start w:val="1"/>
+      <w:numFmt w:val="bullet"/>
+      <w:lvlText w:val="o"/>
+      <w:lvlJc w:val="left"/>
+      <w:pPr>
+        <w:ind w:left="4308" w:hanging="360"/>
+      </w:pPr>
+      <w:rPr>
+        <w:rFonts w:ascii="Courier New" w:hAnsi="Courier New" w:cs="Courier New" w:hint="default"/>
+      </w:rPr>
+    </w:lvl>
+    <w:lvl w:ilvl="5" w:tplc="04090005" w:tentative="1">
+      <w:start w:val="1"/>
+      <w:numFmt w:val="bullet"/>
+      <w:lvlText w:val=""/>
+      <w:lvlJc w:val="left"/>
+      <w:pPr>
+        <w:ind w:left="5028" w:hanging="360"/>
+      </w:pPr>
+      <w:rPr>
+        <w:rFonts w:ascii="Wingdings" w:hAnsi="Wingdings" w:hint="default"/>
+      </w:rPr>
+    </w:lvl>
+    <w:lvl w:ilvl="6" w:tplc="04090001" w:tentative="1">
+      <w:start w:val="1"/>
+      <w:numFmt w:val="bullet"/>
+      <w:lvlText w:val=""/>
+      <w:lvlJc w:val="left"/>
+      <w:pPr>
+        <w:ind w:left="5748" w:hanging="360"/>
+      </w:pPr>
+      <w:rPr>
+        <w:rFonts w:ascii="Symbol" w:hAnsi="Symbol" w:hint="default"/>
+      </w:rPr>
+    </w:lvl>
+    <w:lvl w:ilvl="7" w:tplc="04090003" w:tentative="1">
+      <w:start w:val="1"/>
+      <w:numFmt w:val="bullet"/>
+      <w:lvlText w:val="o"/>
+      <w:lvlJc w:val="left"/>
+      <w:pPr>
+        <w:ind w:left="6468" w:hanging="360"/>
+      </w:pPr>
+      <w:rPr>
+        <w:rFonts w:ascii="Courier New" w:hAnsi="Courier New" w:cs="Courier New" w:hint="default"/>
+      </w:rPr>
+    </w:lvl>
+    <w:lvl w:ilvl="8" w:tplc="04090005" w:tentative="1">
+      <w:start w:val="1"/>
+      <w:numFmt w:val="bullet"/>
+      <w:lvlText w:val=""/>
+      <w:lvlJc w:val="left"/>
+      <w:pPr>
+        <w:ind w:left="7188" w:hanging="360"/>
+      </w:pPr>
+      <w:rPr>
+        <w:rFonts w:ascii="Wingdings" w:hAnsi="Wingdings" w:hint="default"/>
+      </w:rPr>
+    </w:lvl>
+  </w:abstractNum>
+  <w:abstractNum w:abstractNumId="15" w15:restartNumberingAfterBreak="0">
     <w:nsid w:val="5BE5271E"/>
     <w:multiLevelType w:val="hybridMultilevel"/>
     <w:tmpl w:val="A50E831E"/>
@@ -6629,7 +7226,7 @@
       </w:rPr>
     </w:lvl>
   </w:abstractNum>
-  <w:abstractNum w:abstractNumId="12" w15:restartNumberingAfterBreak="0">
+  <w:abstractNum w:abstractNumId="16" w15:restartNumberingAfterBreak="0">
     <w:nsid w:val="6097441F"/>
     <w:multiLevelType w:val="hybridMultilevel"/>
     <w:tmpl w:val="4C441F8A"/>
@@ -6742,7 +7339,7 @@
       </w:rPr>
     </w:lvl>
   </w:abstractNum>
-  <w:abstractNum w:abstractNumId="13" w15:restartNumberingAfterBreak="0">
+  <w:abstractNum w:abstractNumId="17" w15:restartNumberingAfterBreak="0">
     <w:nsid w:val="6CB24674"/>
     <w:multiLevelType w:val="hybridMultilevel"/>
     <w:tmpl w:val="DD5495FC"/>
@@ -6855,7 +7452,7 @@
       </w:rPr>
     </w:lvl>
   </w:abstractNum>
-  <w:abstractNum w:abstractNumId="14" w15:restartNumberingAfterBreak="0">
+  <w:abstractNum w:abstractNumId="18" w15:restartNumberingAfterBreak="0">
     <w:nsid w:val="73E32DBF"/>
     <w:multiLevelType w:val="hybridMultilevel"/>
     <w:tmpl w:val="79120CC2"/>
@@ -6968,59 +7565,208 @@
       </w:rPr>
     </w:lvl>
   </w:abstractNum>
+  <w:abstractNum w:abstractNumId="19" w15:restartNumberingAfterBreak="0">
+    <w:nsid w:val="7FD30542"/>
+    <w:multiLevelType w:val="multilevel"/>
+    <w:tmpl w:val="B14AF56C"/>
+    <w:lvl w:ilvl="0">
+      <w:start w:val="1"/>
+      <w:numFmt w:val="bullet"/>
+      <w:lvlText w:val=""/>
+      <w:lvlJc w:val="left"/>
+      <w:pPr>
+        <w:tabs>
+          <w:tab w:val="num" w:pos="720"/>
+        </w:tabs>
+        <w:ind w:left="720" w:hanging="360"/>
+      </w:pPr>
+      <w:rPr>
+        <w:rFonts w:ascii="Symbol" w:hAnsi="Symbol" w:hint="default"/>
+        <w:sz w:val="20"/>
+      </w:rPr>
+    </w:lvl>
+    <w:lvl w:ilvl="1" w:tentative="1">
+      <w:start w:val="1"/>
+      <w:numFmt w:val="bullet"/>
+      <w:lvlText w:val="o"/>
+      <w:lvlJc w:val="left"/>
+      <w:pPr>
+        <w:tabs>
+          <w:tab w:val="num" w:pos="1440"/>
+        </w:tabs>
+        <w:ind w:left="1440" w:hanging="360"/>
+      </w:pPr>
+      <w:rPr>
+        <w:rFonts w:ascii="Courier New" w:hAnsi="Courier New" w:hint="default"/>
+        <w:sz w:val="20"/>
+      </w:rPr>
+    </w:lvl>
+    <w:lvl w:ilvl="2" w:tentative="1">
+      <w:start w:val="1"/>
+      <w:numFmt w:val="bullet"/>
+      <w:lvlText w:val=""/>
+      <w:lvlJc w:val="left"/>
+      <w:pPr>
+        <w:tabs>
+          <w:tab w:val="num" w:pos="2160"/>
+        </w:tabs>
+        <w:ind w:left="2160" w:hanging="360"/>
+      </w:pPr>
+      <w:rPr>
+        <w:rFonts w:ascii="Wingdings" w:hAnsi="Wingdings" w:hint="default"/>
+        <w:sz w:val="20"/>
+      </w:rPr>
+    </w:lvl>
+    <w:lvl w:ilvl="3" w:tentative="1">
+      <w:start w:val="1"/>
+      <w:numFmt w:val="bullet"/>
+      <w:lvlText w:val=""/>
+      <w:lvlJc w:val="left"/>
+      <w:pPr>
+        <w:tabs>
+          <w:tab w:val="num" w:pos="2880"/>
+        </w:tabs>
+        <w:ind w:left="2880" w:hanging="360"/>
+      </w:pPr>
+      <w:rPr>
+        <w:rFonts w:ascii="Wingdings" w:hAnsi="Wingdings" w:hint="default"/>
+        <w:sz w:val="20"/>
+      </w:rPr>
+    </w:lvl>
+    <w:lvl w:ilvl="4" w:tentative="1">
+      <w:start w:val="1"/>
+      <w:numFmt w:val="bullet"/>
+      <w:lvlText w:val=""/>
+      <w:lvlJc w:val="left"/>
+      <w:pPr>
+        <w:tabs>
+          <w:tab w:val="num" w:pos="3600"/>
+        </w:tabs>
+        <w:ind w:left="3600" w:hanging="360"/>
+      </w:pPr>
+      <w:rPr>
+        <w:rFonts w:ascii="Wingdings" w:hAnsi="Wingdings" w:hint="default"/>
+        <w:sz w:val="20"/>
+      </w:rPr>
+    </w:lvl>
+    <w:lvl w:ilvl="5" w:tentative="1">
+      <w:start w:val="1"/>
+      <w:numFmt w:val="bullet"/>
+      <w:lvlText w:val=""/>
+      <w:lvlJc w:val="left"/>
+      <w:pPr>
+        <w:tabs>
+          <w:tab w:val="num" w:pos="4320"/>
+        </w:tabs>
+        <w:ind w:left="4320" w:hanging="360"/>
+      </w:pPr>
+      <w:rPr>
+        <w:rFonts w:ascii="Wingdings" w:hAnsi="Wingdings" w:hint="default"/>
+        <w:sz w:val="20"/>
+      </w:rPr>
+    </w:lvl>
+    <w:lvl w:ilvl="6" w:tentative="1">
+      <w:start w:val="1"/>
+      <w:numFmt w:val="bullet"/>
+      <w:lvlText w:val=""/>
+      <w:lvlJc w:val="left"/>
+      <w:pPr>
+        <w:tabs>
+          <w:tab w:val="num" w:pos="5040"/>
+        </w:tabs>
+        <w:ind w:left="5040" w:hanging="360"/>
+      </w:pPr>
+      <w:rPr>
+        <w:rFonts w:ascii="Wingdings" w:hAnsi="Wingdings" w:hint="default"/>
+        <w:sz w:val="20"/>
+      </w:rPr>
+    </w:lvl>
+    <w:lvl w:ilvl="7" w:tentative="1">
+      <w:start w:val="1"/>
+      <w:numFmt w:val="bullet"/>
+      <w:lvlText w:val=""/>
+      <w:lvlJc w:val="left"/>
+      <w:pPr>
+        <w:tabs>
+          <w:tab w:val="num" w:pos="5760"/>
+        </w:tabs>
+        <w:ind w:left="5760" w:hanging="360"/>
+      </w:pPr>
+      <w:rPr>
+        <w:rFonts w:ascii="Wingdings" w:hAnsi="Wingdings" w:hint="default"/>
+        <w:sz w:val="20"/>
+      </w:rPr>
+    </w:lvl>
+    <w:lvl w:ilvl="8" w:tentative="1">
+      <w:start w:val="1"/>
+      <w:numFmt w:val="bullet"/>
+      <w:lvlText w:val=""/>
+      <w:lvlJc w:val="left"/>
+      <w:pPr>
+        <w:tabs>
+          <w:tab w:val="num" w:pos="6480"/>
+        </w:tabs>
+        <w:ind w:left="6480" w:hanging="360"/>
+      </w:pPr>
+      <w:rPr>
+        <w:rFonts w:ascii="Wingdings" w:hAnsi="Wingdings" w:hint="default"/>
+        <w:sz w:val="20"/>
+      </w:rPr>
+    </w:lvl>
+  </w:abstractNum>
   <w:num w:numId="1" w16cid:durableId="966935298">
+    <w:abstractNumId w:val="17"/>
+  </w:num>
+  <w:num w:numId="2" w16cid:durableId="1308777856">
+    <w:abstractNumId w:val="11"/>
+  </w:num>
+  <w:num w:numId="3" w16cid:durableId="624047333">
+    <w:abstractNumId w:val="5"/>
+  </w:num>
+  <w:num w:numId="4" w16cid:durableId="1704398657">
+    <w:abstractNumId w:val="12"/>
+  </w:num>
+  <w:num w:numId="5" w16cid:durableId="86661684">
+    <w:abstractNumId w:val="16"/>
+  </w:num>
+  <w:num w:numId="6" w16cid:durableId="472869391">
+    <w:abstractNumId w:val="2"/>
+  </w:num>
+  <w:num w:numId="7" w16cid:durableId="920218601">
+    <w:abstractNumId w:val="18"/>
+  </w:num>
+  <w:num w:numId="8" w16cid:durableId="1711419396">
+    <w:abstractNumId w:val="4"/>
+  </w:num>
+  <w:num w:numId="9" w16cid:durableId="1000691354">
+    <w:abstractNumId w:val="6"/>
+  </w:num>
+  <w:num w:numId="10" w16cid:durableId="1592473859">
     <w:abstractNumId w:val="13"/>
   </w:num>
-  <w:num w:numId="2" w16cid:durableId="1308777856">
+  <w:num w:numId="11" w16cid:durableId="1297494250">
     <w:abstractNumId w:val="8"/>
   </w:num>
-  <w:num w:numId="3" w16cid:durableId="624047333">
-    <w:abstractNumId w:val="4"/>
+  <w:num w:numId="12" w16cid:durableId="575745000">
+    <w:abstractNumId w:val="10"/>
   </w:num>
-  <w:num w:numId="4" w16cid:durableId="1704398657">
-    <w:abstractNumId w:val="9"/>
+  <w:num w:numId="13" w16cid:durableId="1497570414">
+    <w:abstractNumId w:val="15"/>
   </w:num>
-  <w:num w:numId="5" w16cid:durableId="86661684">
-    <w:abstractNumId w:val="12"/>
-  </w:num>
-  <w:num w:numId="6" w16cid:durableId="472869391">
-    <w:abstractNumId w:val="1"/>
-  </w:num>
-  <w:num w:numId="7" w16cid:durableId="920218601">
-    <w:abstractNumId w:val="14"/>
-  </w:num>
-  <w:num w:numId="8" w16cid:durableId="1711419396">
+  <w:num w:numId="14" w16cid:durableId="450900655">
     <w:abstractNumId w:val="3"/>
   </w:num>
-  <w:num w:numId="9" w16cid:durableId="1000691354">
-    <w:abstractNumId w:val="5"/>
-  </w:num>
-  <w:num w:numId="10" w16cid:durableId="1592473859">
-    <w:abstractNumId w:val="10"/>
-  </w:num>
-  <w:num w:numId="11" w16cid:durableId="1297494250">
-    <w:abstractNumId w:val="6"/>
-  </w:num>
-  <w:num w:numId="12" w16cid:durableId="575745000">
-    <w:abstractNumId w:val="7"/>
-  </w:num>
-  <w:num w:numId="13" w16cid:durableId="1497570414">
-    <w:abstractNumId w:val="11"/>
-  </w:num>
-  <w:num w:numId="14" w16cid:durableId="450900655">
-    <w:abstractNumId w:val="2"/>
-  </w:num>
   <w:num w:numId="15" w16cid:durableId="1269385310">
-    <w:abstractNumId w:val="6"/>
+    <w:abstractNumId w:val="8"/>
     <w:lvlOverride w:ilvl="0">
       <w:startOverride w:val="1"/>
     </w:lvlOverride>
   </w:num>
   <w:num w:numId="16" w16cid:durableId="1226377586">
-    <w:abstractNumId w:val="0"/>
+    <w:abstractNumId w:val="1"/>
   </w:num>
   <w:num w:numId="17" w16cid:durableId="512035219">
-    <w:abstractNumId w:val="6"/>
+    <w:abstractNumId w:val="8"/>
     <w:lvlOverride w:ilvl="0">
       <w:startOverride w:val="1"/>
     </w:lvlOverride>
@@ -7050,10 +7796,10 @@
     </w:lvlOverride>
   </w:num>
   <w:num w:numId="18" w16cid:durableId="262419480">
-    <w:abstractNumId w:val="6"/>
+    <w:abstractNumId w:val="8"/>
   </w:num>
   <w:num w:numId="19" w16cid:durableId="1658653669">
-    <w:abstractNumId w:val="6"/>
+    <w:abstractNumId w:val="8"/>
     <w:lvlOverride w:ilvl="0">
       <w:startOverride w:val="1"/>
     </w:lvlOverride>
@@ -7081,6 +7827,30 @@
     <w:lvlOverride w:ilvl="8">
       <w:startOverride w:val="1"/>
     </w:lvlOverride>
+  </w:num>
+  <w:num w:numId="20" w16cid:durableId="1002657541">
+    <w:abstractNumId w:val="8"/>
+  </w:num>
+  <w:num w:numId="21" w16cid:durableId="1915774587">
+    <w:abstractNumId w:val="8"/>
+  </w:num>
+  <w:num w:numId="22" w16cid:durableId="1685785164">
+    <w:abstractNumId w:val="8"/>
+  </w:num>
+  <w:num w:numId="23" w16cid:durableId="954410261">
+    <w:abstractNumId w:val="19"/>
+  </w:num>
+  <w:num w:numId="24" w16cid:durableId="266231005">
+    <w:abstractNumId w:val="14"/>
+  </w:num>
+  <w:num w:numId="25" w16cid:durableId="1222909120">
+    <w:abstractNumId w:val="7"/>
+  </w:num>
+  <w:num w:numId="26" w16cid:durableId="2127893801">
+    <w:abstractNumId w:val="0"/>
+  </w:num>
+  <w:num w:numId="27" w16cid:durableId="1893760706">
+    <w:abstractNumId w:val="9"/>
   </w:num>
 </w:numbering>
 </file>

</xml_diff>